<commit_message>
added summary.pdf pending cleanup
</commit_message>
<xml_diff>
--- a/presentation and summary/summary.docx
+++ b/presentation and summary/summary.docx
@@ -7,7 +7,6 @@
         <w:pStyle w:val="project4team1"/>
         <w:rPr>
           <w:rFonts w:cstheme="majorHAnsi"/>
-          <w:color w:val="595959" w:themeColor="text1" w:themeTint="A6"/>
         </w:rPr>
       </w:pPr>
       <w:bookmarkStart w:id="0" w:name="_Hlk132551240"/>
@@ -15,7 +14,6 @@
       <w:r>
         <w:rPr>
           <w:rFonts w:cstheme="majorHAnsi"/>
-          <w:color w:val="595959" w:themeColor="text1" w:themeTint="A6"/>
         </w:rPr>
         <w:t>Project Summary</w:t>
       </w:r>
@@ -82,21 +80,7 @@
           <w:rFonts w:asciiTheme="majorHAnsi" w:hAnsiTheme="majorHAnsi" w:cstheme="majorHAnsi"/>
           <w:color w:val="595959" w:themeColor="text1" w:themeTint="A6"/>
         </w:rPr>
-        <w:t xml:space="preserve">There is flexibility there as we are able to use any formula to generate corresponding binary credit status. </w:t>
-      </w:r>
-      <w:r>
-        <w:rPr>
-          <w:rFonts w:asciiTheme="majorHAnsi" w:hAnsiTheme="majorHAnsi" w:cstheme="majorHAnsi"/>
-          <w:color w:val="595959" w:themeColor="text1" w:themeTint="A6"/>
-        </w:rPr>
-        <w:t xml:space="preserve">Credit scores of either 0 or 1 will be generated </w:t>
-      </w:r>
-      <w:r>
-        <w:rPr>
-          <w:rFonts w:asciiTheme="majorHAnsi" w:hAnsiTheme="majorHAnsi" w:cstheme="majorHAnsi"/>
-          <w:color w:val="595959" w:themeColor="text1" w:themeTint="A6"/>
-        </w:rPr>
-        <w:t>and used as target labels.</w:t>
+        <w:t>There is flexibility there as we are able to use any formula to generate corresponding binary credit status. Credit scores of either 0 or 1 will be generated and used as target labels.</w:t>
       </w:r>
     </w:p>
     <w:p>
@@ -123,7 +107,7 @@
       <w:pPr>
         <w:spacing w:after="0"/>
         <w:rPr>
-          <w:rFonts w:ascii="Courier New" w:hAnsi="Courier New" w:cs="Courier New"/>
+          <w:rFonts w:asciiTheme="majorHAnsi" w:hAnsiTheme="majorHAnsi" w:cstheme="majorHAnsi"/>
           <w:color w:val="595959" w:themeColor="text1" w:themeTint="A6"/>
           <w:sz w:val="20"/>
           <w:szCs w:val="20"/>
@@ -136,23 +120,21 @@
         </w:rPr>
         <w:t xml:space="preserve">    </w:t>
       </w:r>
-      <w:proofErr w:type="gramStart"/>
-      <w:r>
-        <w:rPr>
-          <w:rFonts w:ascii="Courier New" w:hAnsi="Courier New" w:cs="Courier New"/>
+      <w:r>
+        <w:rPr>
+          <w:rFonts w:asciiTheme="majorHAnsi" w:hAnsiTheme="majorHAnsi" w:cstheme="majorHAnsi"/>
           <w:color w:val="595959" w:themeColor="text1" w:themeTint="A6"/>
           <w:sz w:val="20"/>
           <w:szCs w:val="20"/>
         </w:rPr>
         <w:t>.gitignore</w:t>
       </w:r>
-      <w:proofErr w:type="gramEnd"/>
     </w:p>
     <w:p>
       <w:pPr>
         <w:spacing w:after="0"/>
         <w:rPr>
-          <w:rFonts w:ascii="Courier New" w:hAnsi="Courier New" w:cs="Courier New"/>
+          <w:rFonts w:asciiTheme="majorHAnsi" w:hAnsiTheme="majorHAnsi" w:cstheme="majorHAnsi"/>
           <w:color w:val="595959" w:themeColor="text1" w:themeTint="A6"/>
           <w:sz w:val="20"/>
           <w:szCs w:val="20"/>
@@ -160,7 +142,7 @@
       </w:pPr>
       <w:r>
         <w:rPr>
-          <w:rFonts w:ascii="Courier New" w:hAnsi="Courier New" w:cs="Courier New"/>
+          <w:rFonts w:asciiTheme="majorHAnsi" w:hAnsiTheme="majorHAnsi" w:cstheme="majorHAnsi"/>
           <w:color w:val="595959" w:themeColor="text1" w:themeTint="A6"/>
           <w:sz w:val="20"/>
           <w:szCs w:val="20"/>
@@ -169,7 +151,7 @@
       </w:r>
       <w:r>
         <w:rPr>
-          <w:rFonts w:ascii="Courier New" w:hAnsi="Courier New" w:cs="Courier New"/>
+          <w:rFonts w:asciiTheme="majorHAnsi" w:hAnsiTheme="majorHAnsi" w:cstheme="majorHAnsi"/>
           <w:color w:val="595959" w:themeColor="text1" w:themeTint="A6"/>
           <w:sz w:val="20"/>
           <w:szCs w:val="20"/>
@@ -178,30 +160,28 @@
       </w:r>
       <w:r>
         <w:rPr>
-          <w:rFonts w:ascii="Courier New" w:hAnsi="Courier New" w:cs="Courier New"/>
+          <w:rFonts w:asciiTheme="majorHAnsi" w:hAnsiTheme="majorHAnsi" w:cstheme="majorHAnsi"/>
           <w:color w:val="595959" w:themeColor="text1" w:themeTint="A6"/>
           <w:sz w:val="20"/>
           <w:szCs w:val="20"/>
         </w:rPr>
-        <w:t>decision_</w:t>
-      </w:r>
-      <w:proofErr w:type="gramStart"/>
-      <w:r>
-        <w:rPr>
-          <w:rFonts w:ascii="Courier New" w:hAnsi="Courier New" w:cs="Courier New"/>
+        <w:t xml:space="preserve">  </w:t>
+      </w:r>
+      <w:r>
+        <w:rPr>
+          <w:rFonts w:asciiTheme="majorHAnsi" w:hAnsiTheme="majorHAnsi" w:cstheme="majorHAnsi"/>
           <w:color w:val="595959" w:themeColor="text1" w:themeTint="A6"/>
           <w:sz w:val="20"/>
           <w:szCs w:val="20"/>
         </w:rPr>
-        <w:t>tree.ipynb</w:t>
-      </w:r>
-      <w:proofErr w:type="gramEnd"/>
+        <w:t>decision_tree.ipynb</w:t>
+      </w:r>
     </w:p>
     <w:p>
       <w:pPr>
         <w:spacing w:after="0"/>
         <w:rPr>
-          <w:rFonts w:ascii="Courier New" w:hAnsi="Courier New" w:cs="Courier New"/>
+          <w:rFonts w:asciiTheme="majorHAnsi" w:hAnsiTheme="majorHAnsi" w:cstheme="majorHAnsi"/>
           <w:color w:val="595959" w:themeColor="text1" w:themeTint="A6"/>
           <w:sz w:val="20"/>
           <w:szCs w:val="20"/>
@@ -209,7 +189,7 @@
       </w:pPr>
       <w:r>
         <w:rPr>
-          <w:rFonts w:ascii="Courier New" w:hAnsi="Courier New" w:cs="Courier New"/>
+          <w:rFonts w:asciiTheme="majorHAnsi" w:hAnsiTheme="majorHAnsi" w:cstheme="majorHAnsi"/>
           <w:color w:val="595959" w:themeColor="text1" w:themeTint="A6"/>
           <w:sz w:val="20"/>
           <w:szCs w:val="20"/>
@@ -218,101 +198,101 @@
       </w:r>
       <w:r>
         <w:rPr>
-          <w:rFonts w:ascii="Courier New" w:hAnsi="Courier New" w:cs="Courier New"/>
+          <w:rFonts w:asciiTheme="majorHAnsi" w:hAnsiTheme="majorHAnsi" w:cstheme="majorHAnsi"/>
           <w:color w:val="595959" w:themeColor="text1" w:themeTint="A6"/>
           <w:sz w:val="20"/>
           <w:szCs w:val="20"/>
         </w:rPr>
-        <w:t>l</w:t>
-      </w:r>
-      <w:r>
-        <w:rPr>
-          <w:rFonts w:ascii="Courier New" w:hAnsi="Courier New" w:cs="Courier New"/>
+        <w:t xml:space="preserve">  </w:t>
+      </w:r>
+      <w:proofErr w:type="spellStart"/>
+      <w:r>
+        <w:rPr>
+          <w:rFonts w:asciiTheme="majorHAnsi" w:hAnsiTheme="majorHAnsi" w:cstheme="majorHAnsi"/>
           <w:color w:val="595959" w:themeColor="text1" w:themeTint="A6"/>
           <w:sz w:val="20"/>
           <w:szCs w:val="20"/>
         </w:rPr>
-        <w:t>ogistic_</w:t>
-      </w:r>
-      <w:proofErr w:type="gramStart"/>
-      <w:r>
-        <w:rPr>
-          <w:rFonts w:ascii="Courier New" w:hAnsi="Courier New" w:cs="Courier New"/>
+        <w:t>l</w:t>
+      </w:r>
+      <w:r>
+        <w:rPr>
+          <w:rFonts w:asciiTheme="majorHAnsi" w:hAnsiTheme="majorHAnsi" w:cstheme="majorHAnsi"/>
           <w:color w:val="595959" w:themeColor="text1" w:themeTint="A6"/>
           <w:sz w:val="20"/>
           <w:szCs w:val="20"/>
         </w:rPr>
-        <w:t>regression.ipynb</w:t>
-      </w:r>
-      <w:proofErr w:type="gramEnd"/>
-    </w:p>
-    <w:p>
-      <w:pPr>
-        <w:spacing w:after="0"/>
-        <w:rPr>
-          <w:rFonts w:ascii="Courier New" w:hAnsi="Courier New" w:cs="Courier New"/>
+        <w:t>ogistic_</w:t>
+      </w:r>
+      <w:proofErr w:type="gramStart"/>
+      <w:r>
+        <w:rPr>
+          <w:rFonts w:asciiTheme="majorHAnsi" w:hAnsiTheme="majorHAnsi" w:cstheme="majorHAnsi"/>
           <w:color w:val="595959" w:themeColor="text1" w:themeTint="A6"/>
           <w:sz w:val="20"/>
           <w:szCs w:val="20"/>
         </w:rPr>
-      </w:pPr>
-      <w:r>
-        <w:rPr>
-          <w:rFonts w:ascii="Courier New" w:hAnsi="Courier New" w:cs="Courier New"/>
+        <w:t>regression.ipynb</w:t>
+      </w:r>
+      <w:proofErr w:type="spellEnd"/>
+      <w:proofErr w:type="gramEnd"/>
+    </w:p>
+    <w:p>
+      <w:pPr>
+        <w:spacing w:after="0"/>
+        <w:rPr>
+          <w:rFonts w:asciiTheme="majorHAnsi" w:hAnsiTheme="majorHAnsi" w:cstheme="majorHAnsi"/>
           <w:color w:val="595959" w:themeColor="text1" w:themeTint="A6"/>
           <w:sz w:val="20"/>
           <w:szCs w:val="20"/>
         </w:rPr>
-        <w:t xml:space="preserve">  neural_</w:t>
-      </w:r>
-      <w:proofErr w:type="gramStart"/>
-      <w:r>
-        <w:rPr>
-          <w:rFonts w:ascii="Courier New" w:hAnsi="Courier New" w:cs="Courier New"/>
+      </w:pPr>
+      <w:r>
+        <w:rPr>
+          <w:rFonts w:asciiTheme="majorHAnsi" w:hAnsiTheme="majorHAnsi" w:cstheme="majorHAnsi"/>
           <w:color w:val="595959" w:themeColor="text1" w:themeTint="A6"/>
           <w:sz w:val="20"/>
           <w:szCs w:val="20"/>
         </w:rPr>
-        <w:t>network.ipynb</w:t>
-      </w:r>
-      <w:proofErr w:type="gramEnd"/>
-    </w:p>
-    <w:p>
-      <w:pPr>
-        <w:spacing w:after="0"/>
-        <w:rPr>
-          <w:rFonts w:ascii="Courier New" w:hAnsi="Courier New" w:cs="Courier New"/>
+        <w:t xml:space="preserve">  </w:t>
+      </w:r>
+      <w:r>
+        <w:rPr>
+          <w:rFonts w:asciiTheme="majorHAnsi" w:hAnsiTheme="majorHAnsi" w:cstheme="majorHAnsi"/>
           <w:color w:val="595959" w:themeColor="text1" w:themeTint="A6"/>
           <w:sz w:val="20"/>
           <w:szCs w:val="20"/>
         </w:rPr>
-      </w:pPr>
-      <w:r>
-        <w:rPr>
-          <w:rFonts w:ascii="Courier New" w:hAnsi="Courier New" w:cs="Courier New"/>
+        <w:t xml:space="preserve">  </w:t>
+      </w:r>
+      <w:proofErr w:type="spellStart"/>
+      <w:r>
+        <w:rPr>
+          <w:rFonts w:asciiTheme="majorHAnsi" w:hAnsiTheme="majorHAnsi" w:cstheme="majorHAnsi"/>
           <w:color w:val="595959" w:themeColor="text1" w:themeTint="A6"/>
           <w:sz w:val="20"/>
           <w:szCs w:val="20"/>
         </w:rPr>
-        <w:t xml:space="preserve">  pre_</w:t>
+        <w:t>neural_</w:t>
       </w:r>
       <w:proofErr w:type="gramStart"/>
       <w:r>
         <w:rPr>
-          <w:rFonts w:ascii="Courier New" w:hAnsi="Courier New" w:cs="Courier New"/>
+          <w:rFonts w:asciiTheme="majorHAnsi" w:hAnsiTheme="majorHAnsi" w:cstheme="majorHAnsi"/>
           <w:color w:val="595959" w:themeColor="text1" w:themeTint="A6"/>
           <w:sz w:val="20"/>
           <w:szCs w:val="20"/>
         </w:rPr>
-        <w:t>processing.ipynb</w:t>
-      </w:r>
+        <w:t>network.ipynb</w:t>
+      </w:r>
+      <w:proofErr w:type="spellEnd"/>
       <w:proofErr w:type="gramEnd"/>
     </w:p>
     <w:p>
       <w:pPr>
         <w:spacing w:after="0"/>
         <w:rPr>
-          <w:rFonts w:ascii="Courier New" w:hAnsi="Courier New" w:cs="Courier New"/>
+          <w:rFonts w:asciiTheme="majorHAnsi" w:hAnsiTheme="majorHAnsi" w:cstheme="majorHAnsi"/>
           <w:color w:val="595959" w:themeColor="text1" w:themeTint="A6"/>
           <w:sz w:val="20"/>
           <w:szCs w:val="20"/>
@@ -320,43 +300,132 @@
       </w:pPr>
       <w:r>
         <w:rPr>
-          <w:rFonts w:ascii="Courier New" w:hAnsi="Courier New" w:cs="Courier New"/>
+          <w:rFonts w:asciiTheme="majorHAnsi" w:hAnsiTheme="majorHAnsi" w:cstheme="majorHAnsi"/>
           <w:color w:val="595959" w:themeColor="text1" w:themeTint="A6"/>
           <w:sz w:val="20"/>
           <w:szCs w:val="20"/>
         </w:rPr>
-        <w:t xml:space="preserve">  random_</w:t>
-      </w:r>
-      <w:proofErr w:type="gramStart"/>
-      <w:r>
-        <w:rPr>
-          <w:rFonts w:ascii="Courier New" w:hAnsi="Courier New" w:cs="Courier New"/>
+        <w:t xml:space="preserve">  </w:t>
+      </w:r>
+      <w:r>
+        <w:rPr>
+          <w:rFonts w:asciiTheme="majorHAnsi" w:hAnsiTheme="majorHAnsi" w:cstheme="majorHAnsi"/>
           <w:color w:val="595959" w:themeColor="text1" w:themeTint="A6"/>
           <w:sz w:val="20"/>
           <w:szCs w:val="20"/>
         </w:rPr>
-        <w:t>forest.ipynb</w:t>
-      </w:r>
-      <w:proofErr w:type="gramEnd"/>
-    </w:p>
-    <w:p>
-      <w:pPr>
-        <w:spacing w:after="0"/>
-        <w:rPr>
-          <w:rFonts w:ascii="Courier New" w:hAnsi="Courier New" w:cs="Courier New"/>
+        <w:t xml:space="preserve">  </w:t>
+      </w:r>
+      <w:proofErr w:type="spellStart"/>
+      <w:r>
+        <w:rPr>
+          <w:rFonts w:asciiTheme="majorHAnsi" w:hAnsiTheme="majorHAnsi" w:cstheme="majorHAnsi"/>
           <w:color w:val="595959" w:themeColor="text1" w:themeTint="A6"/>
           <w:sz w:val="20"/>
           <w:szCs w:val="20"/>
         </w:rPr>
-      </w:pPr>
-      <w:r>
-        <w:rPr>
-          <w:rFonts w:ascii="Courier New" w:hAnsi="Courier New" w:cs="Courier New"/>
+        <w:t>pre_</w:t>
+      </w:r>
+      <w:proofErr w:type="gramStart"/>
+      <w:r>
+        <w:rPr>
+          <w:rFonts w:asciiTheme="majorHAnsi" w:hAnsiTheme="majorHAnsi" w:cstheme="majorHAnsi"/>
           <w:color w:val="595959" w:themeColor="text1" w:themeTint="A6"/>
           <w:sz w:val="20"/>
           <w:szCs w:val="20"/>
         </w:rPr>
-        <w:t xml:space="preserve">  README.md</w:t>
+        <w:t>processing.ipynb</w:t>
+      </w:r>
+      <w:proofErr w:type="spellEnd"/>
+      <w:proofErr w:type="gramEnd"/>
+    </w:p>
+    <w:p>
+      <w:pPr>
+        <w:spacing w:after="0"/>
+        <w:rPr>
+          <w:rFonts w:asciiTheme="majorHAnsi" w:hAnsiTheme="majorHAnsi" w:cstheme="majorHAnsi"/>
+          <w:color w:val="595959" w:themeColor="text1" w:themeTint="A6"/>
+          <w:sz w:val="20"/>
+          <w:szCs w:val="20"/>
+        </w:rPr>
+      </w:pPr>
+      <w:r>
+        <w:rPr>
+          <w:rFonts w:asciiTheme="majorHAnsi" w:hAnsiTheme="majorHAnsi" w:cstheme="majorHAnsi"/>
+          <w:color w:val="595959" w:themeColor="text1" w:themeTint="A6"/>
+          <w:sz w:val="20"/>
+          <w:szCs w:val="20"/>
+        </w:rPr>
+        <w:t xml:space="preserve">  </w:t>
+      </w:r>
+      <w:r>
+        <w:rPr>
+          <w:rFonts w:asciiTheme="majorHAnsi" w:hAnsiTheme="majorHAnsi" w:cstheme="majorHAnsi"/>
+          <w:color w:val="595959" w:themeColor="text1" w:themeTint="A6"/>
+          <w:sz w:val="20"/>
+          <w:szCs w:val="20"/>
+        </w:rPr>
+        <w:t xml:space="preserve">  </w:t>
+      </w:r>
+      <w:proofErr w:type="spellStart"/>
+      <w:r>
+        <w:rPr>
+          <w:rFonts w:asciiTheme="majorHAnsi" w:hAnsiTheme="majorHAnsi" w:cstheme="majorHAnsi"/>
+          <w:color w:val="595959" w:themeColor="text1" w:themeTint="A6"/>
+          <w:sz w:val="20"/>
+          <w:szCs w:val="20"/>
+        </w:rPr>
+        <w:t>random_</w:t>
+      </w:r>
+      <w:proofErr w:type="gramStart"/>
+      <w:r>
+        <w:rPr>
+          <w:rFonts w:asciiTheme="majorHAnsi" w:hAnsiTheme="majorHAnsi" w:cstheme="majorHAnsi"/>
+          <w:color w:val="595959" w:themeColor="text1" w:themeTint="A6"/>
+          <w:sz w:val="20"/>
+          <w:szCs w:val="20"/>
+        </w:rPr>
+        <w:t>forest.ipynb</w:t>
+      </w:r>
+      <w:proofErr w:type="spellEnd"/>
+      <w:proofErr w:type="gramEnd"/>
+    </w:p>
+    <w:p>
+      <w:pPr>
+        <w:spacing w:after="0"/>
+        <w:rPr>
+          <w:rFonts w:asciiTheme="majorHAnsi" w:hAnsiTheme="majorHAnsi" w:cstheme="majorHAnsi"/>
+          <w:color w:val="595959" w:themeColor="text1" w:themeTint="A6"/>
+          <w:sz w:val="20"/>
+          <w:szCs w:val="20"/>
+        </w:rPr>
+      </w:pPr>
+      <w:r>
+        <w:rPr>
+          <w:rFonts w:asciiTheme="majorHAnsi" w:hAnsiTheme="majorHAnsi" w:cstheme="majorHAnsi"/>
+          <w:color w:val="595959" w:themeColor="text1" w:themeTint="A6"/>
+          <w:sz w:val="20"/>
+          <w:szCs w:val="20"/>
+        </w:rPr>
+        <w:t xml:space="preserve">  </w:t>
+      </w:r>
+      <w:r>
+        <w:rPr>
+          <w:rFonts w:asciiTheme="majorHAnsi" w:hAnsiTheme="majorHAnsi" w:cstheme="majorHAnsi"/>
+          <w:color w:val="595959" w:themeColor="text1" w:themeTint="A6"/>
+          <w:sz w:val="20"/>
+          <w:szCs w:val="20"/>
+        </w:rPr>
+        <w:t xml:space="preserve">  </w:t>
+      </w:r>
+      <w:r>
+        <w:rPr>
+          <w:rFonts w:asciiTheme="majorHAnsi" w:hAnsiTheme="majorHAnsi" w:cstheme="majorHAnsi"/>
+          <w:color w:val="595959" w:themeColor="text1" w:themeTint="A6"/>
+          <w:sz w:val="20"/>
+          <w:szCs w:val="20"/>
+        </w:rPr>
+        <w:t>README.md</w:t>
       </w:r>
     </w:p>
     <w:p>
@@ -364,7 +433,7 @@
         <w:spacing w:after="0"/>
         <w:ind w:left="360"/>
         <w:rPr>
-          <w:rFonts w:ascii="Courier New" w:hAnsi="Courier New" w:cs="Courier New"/>
+          <w:rFonts w:asciiTheme="majorHAnsi" w:hAnsiTheme="majorHAnsi" w:cstheme="majorHAnsi"/>
           <w:color w:val="595959" w:themeColor="text1" w:themeTint="A6"/>
           <w:sz w:val="20"/>
           <w:szCs w:val="20"/>
@@ -372,7 +441,7 @@
       </w:pPr>
       <w:r>
         <w:rPr>
-          <w:rFonts w:ascii="Courier New" w:hAnsi="Courier New" w:cs="Courier New"/>
+          <w:rFonts w:asciiTheme="majorHAnsi" w:hAnsiTheme="majorHAnsi" w:cstheme="majorHAnsi"/>
           <w:color w:val="595959" w:themeColor="text1" w:themeTint="A6"/>
           <w:sz w:val="20"/>
           <w:szCs w:val="20"/>
@@ -385,7 +454,7 @@
         <w:spacing w:after="0"/>
         <w:ind w:left="360"/>
         <w:rPr>
-          <w:rFonts w:ascii="Courier New" w:hAnsi="Courier New" w:cs="Courier New"/>
+          <w:rFonts w:asciiTheme="majorHAnsi" w:hAnsiTheme="majorHAnsi" w:cstheme="majorHAnsi"/>
           <w:color w:val="595959" w:themeColor="text1" w:themeTint="A6"/>
           <w:sz w:val="20"/>
           <w:szCs w:val="20"/>
@@ -393,7 +462,7 @@
       </w:pPr>
       <w:r>
         <w:rPr>
-          <w:rFonts w:ascii="Courier New" w:hAnsi="Courier New" w:cs="Courier New"/>
+          <w:rFonts w:asciiTheme="majorHAnsi" w:hAnsiTheme="majorHAnsi" w:cstheme="majorHAnsi"/>
           <w:color w:val="595959" w:themeColor="text1" w:themeTint="A6"/>
           <w:sz w:val="20"/>
           <w:szCs w:val="20"/>
@@ -406,7 +475,7 @@
         <w:spacing w:after="0"/>
         <w:ind w:left="360"/>
         <w:rPr>
-          <w:rFonts w:ascii="Courier New" w:hAnsi="Courier New" w:cs="Courier New"/>
+          <w:rFonts w:asciiTheme="majorHAnsi" w:hAnsiTheme="majorHAnsi" w:cstheme="majorHAnsi"/>
           <w:color w:val="595959" w:themeColor="text1" w:themeTint="A6"/>
           <w:sz w:val="20"/>
           <w:szCs w:val="20"/>
@@ -414,7 +483,7 @@
       </w:pPr>
       <w:r>
         <w:rPr>
-          <w:rFonts w:ascii="Courier New" w:hAnsi="Courier New" w:cs="Courier New"/>
+          <w:rFonts w:asciiTheme="majorHAnsi" w:hAnsiTheme="majorHAnsi" w:cstheme="majorHAnsi"/>
           <w:color w:val="595959" w:themeColor="text1" w:themeTint="A6"/>
           <w:sz w:val="20"/>
           <w:szCs w:val="20"/>
@@ -427,7 +496,7 @@
         <w:spacing w:after="0"/>
         <w:ind w:left="360"/>
         <w:rPr>
-          <w:rFonts w:ascii="Courier New" w:hAnsi="Courier New" w:cs="Courier New"/>
+          <w:rFonts w:asciiTheme="majorHAnsi" w:hAnsiTheme="majorHAnsi" w:cstheme="majorHAnsi"/>
           <w:color w:val="595959" w:themeColor="text1" w:themeTint="A6"/>
           <w:sz w:val="20"/>
           <w:szCs w:val="20"/>
@@ -435,7 +504,7 @@
       </w:pPr>
       <w:r>
         <w:rPr>
-          <w:rFonts w:ascii="Courier New" w:hAnsi="Courier New" w:cs="Courier New"/>
+          <w:rFonts w:asciiTheme="majorHAnsi" w:hAnsiTheme="majorHAnsi" w:cstheme="majorHAnsi"/>
           <w:color w:val="595959" w:themeColor="text1" w:themeTint="A6"/>
           <w:sz w:val="20"/>
           <w:szCs w:val="20"/>
@@ -448,7 +517,7 @@
         <w:spacing w:after="0"/>
         <w:ind w:left="360"/>
         <w:rPr>
-          <w:rFonts w:ascii="Courier New" w:hAnsi="Courier New" w:cs="Courier New"/>
+          <w:rFonts w:asciiTheme="majorHAnsi" w:hAnsiTheme="majorHAnsi" w:cstheme="majorHAnsi"/>
           <w:color w:val="595959" w:themeColor="text1" w:themeTint="A6"/>
           <w:sz w:val="20"/>
           <w:szCs w:val="20"/>
@@ -456,7 +525,7 @@
       </w:pPr>
       <w:r>
         <w:rPr>
-          <w:rFonts w:ascii="Courier New" w:hAnsi="Courier New" w:cs="Courier New"/>
+          <w:rFonts w:asciiTheme="majorHAnsi" w:hAnsiTheme="majorHAnsi" w:cstheme="majorHAnsi"/>
           <w:color w:val="595959" w:themeColor="text1" w:themeTint="A6"/>
           <w:sz w:val="20"/>
           <w:szCs w:val="20"/>
@@ -469,7 +538,7 @@
         <w:spacing w:after="0"/>
         <w:ind w:left="360"/>
         <w:rPr>
-          <w:rFonts w:ascii="Courier New" w:hAnsi="Courier New" w:cs="Courier New"/>
+          <w:rFonts w:asciiTheme="majorHAnsi" w:hAnsiTheme="majorHAnsi" w:cstheme="majorHAnsi"/>
           <w:color w:val="595959" w:themeColor="text1" w:themeTint="A6"/>
           <w:sz w:val="20"/>
           <w:szCs w:val="20"/>
@@ -477,7 +546,7 @@
       </w:pPr>
       <w:r>
         <w:rPr>
-          <w:rFonts w:ascii="Courier New" w:hAnsi="Courier New" w:cs="Courier New"/>
+          <w:rFonts w:asciiTheme="majorHAnsi" w:hAnsiTheme="majorHAnsi" w:cstheme="majorHAnsi"/>
           <w:color w:val="595959" w:themeColor="text1" w:themeTint="A6"/>
           <w:sz w:val="20"/>
           <w:szCs w:val="20"/>
@@ -490,7 +559,7 @@
         <w:spacing w:after="0"/>
         <w:ind w:left="360"/>
         <w:rPr>
-          <w:rFonts w:ascii="Courier New" w:hAnsi="Courier New" w:cs="Courier New"/>
+          <w:rFonts w:asciiTheme="majorHAnsi" w:hAnsiTheme="majorHAnsi" w:cstheme="majorHAnsi"/>
           <w:color w:val="595959" w:themeColor="text1" w:themeTint="A6"/>
           <w:sz w:val="20"/>
           <w:szCs w:val="20"/>
@@ -498,7 +567,7 @@
       </w:pPr>
       <w:r>
         <w:rPr>
-          <w:rFonts w:ascii="Courier New" w:hAnsi="Courier New" w:cs="Courier New"/>
+          <w:rFonts w:asciiTheme="majorHAnsi" w:hAnsiTheme="majorHAnsi" w:cstheme="majorHAnsi"/>
           <w:color w:val="595959" w:themeColor="text1" w:themeTint="A6"/>
           <w:sz w:val="20"/>
           <w:szCs w:val="20"/>
@@ -511,7 +580,7 @@
         <w:spacing w:after="0"/>
         <w:ind w:left="360"/>
         <w:rPr>
-          <w:rFonts w:ascii="Courier New" w:hAnsi="Courier New" w:cs="Courier New"/>
+          <w:rFonts w:asciiTheme="majorHAnsi" w:hAnsiTheme="majorHAnsi" w:cstheme="majorHAnsi"/>
           <w:color w:val="595959" w:themeColor="text1" w:themeTint="A6"/>
           <w:sz w:val="20"/>
           <w:szCs w:val="20"/>
@@ -519,7 +588,7 @@
       </w:pPr>
       <w:r>
         <w:rPr>
-          <w:rFonts w:ascii="Courier New" w:hAnsi="Courier New" w:cs="Courier New"/>
+          <w:rFonts w:asciiTheme="majorHAnsi" w:hAnsiTheme="majorHAnsi" w:cstheme="majorHAnsi"/>
           <w:color w:val="595959" w:themeColor="text1" w:themeTint="A6"/>
           <w:sz w:val="20"/>
           <w:szCs w:val="20"/>
@@ -532,7 +601,7 @@
         <w:spacing w:after="0"/>
         <w:ind w:left="360"/>
         <w:rPr>
-          <w:rFonts w:ascii="Courier New" w:hAnsi="Courier New" w:cs="Courier New"/>
+          <w:rFonts w:asciiTheme="majorHAnsi" w:hAnsiTheme="majorHAnsi" w:cstheme="majorHAnsi"/>
           <w:color w:val="595959" w:themeColor="text1" w:themeTint="A6"/>
           <w:sz w:val="20"/>
           <w:szCs w:val="20"/>
@@ -540,7 +609,7 @@
       </w:pPr>
       <w:r>
         <w:rPr>
-          <w:rFonts w:ascii="Courier New" w:hAnsi="Courier New" w:cs="Courier New"/>
+          <w:rFonts w:asciiTheme="majorHAnsi" w:hAnsiTheme="majorHAnsi" w:cstheme="majorHAnsi"/>
           <w:color w:val="595959" w:themeColor="text1" w:themeTint="A6"/>
           <w:sz w:val="20"/>
           <w:szCs w:val="20"/>
@@ -553,7 +622,7 @@
         <w:spacing w:after="0"/>
         <w:ind w:left="360"/>
         <w:rPr>
-          <w:rFonts w:ascii="Courier New" w:hAnsi="Courier New" w:cs="Courier New"/>
+          <w:rFonts w:asciiTheme="majorHAnsi" w:hAnsiTheme="majorHAnsi" w:cstheme="majorHAnsi"/>
           <w:color w:val="595959" w:themeColor="text1" w:themeTint="A6"/>
           <w:sz w:val="20"/>
           <w:szCs w:val="20"/>
@@ -561,7 +630,7 @@
       </w:pPr>
       <w:r>
         <w:rPr>
-          <w:rFonts w:ascii="Courier New" w:hAnsi="Courier New" w:cs="Courier New"/>
+          <w:rFonts w:asciiTheme="majorHAnsi" w:hAnsiTheme="majorHAnsi" w:cstheme="majorHAnsi"/>
           <w:color w:val="595959" w:themeColor="text1" w:themeTint="A6"/>
           <w:sz w:val="20"/>
           <w:szCs w:val="20"/>
@@ -574,7 +643,7 @@
         <w:spacing w:after="0"/>
         <w:ind w:left="360"/>
         <w:rPr>
-          <w:rFonts w:ascii="Courier New" w:hAnsi="Courier New" w:cs="Courier New"/>
+          <w:rFonts w:asciiTheme="majorHAnsi" w:hAnsiTheme="majorHAnsi" w:cstheme="majorHAnsi"/>
           <w:color w:val="595959" w:themeColor="text1" w:themeTint="A6"/>
           <w:sz w:val="20"/>
           <w:szCs w:val="20"/>
@@ -582,7 +651,7 @@
       </w:pPr>
       <w:r>
         <w:rPr>
-          <w:rFonts w:ascii="Courier New" w:hAnsi="Courier New" w:cs="Courier New"/>
+          <w:rFonts w:asciiTheme="majorHAnsi" w:hAnsiTheme="majorHAnsi" w:cstheme="majorHAnsi"/>
           <w:color w:val="595959" w:themeColor="text1" w:themeTint="A6"/>
           <w:sz w:val="20"/>
           <w:szCs w:val="20"/>
@@ -595,7 +664,7 @@
         <w:spacing w:after="0"/>
         <w:ind w:left="360"/>
         <w:rPr>
-          <w:rFonts w:ascii="Courier New" w:hAnsi="Courier New" w:cs="Courier New"/>
+          <w:rFonts w:asciiTheme="majorHAnsi" w:hAnsiTheme="majorHAnsi" w:cstheme="majorHAnsi"/>
           <w:color w:val="595959" w:themeColor="text1" w:themeTint="A6"/>
           <w:sz w:val="20"/>
           <w:szCs w:val="20"/>
@@ -603,7 +672,7 @@
       </w:pPr>
       <w:r>
         <w:rPr>
-          <w:rFonts w:ascii="Courier New" w:hAnsi="Courier New" w:cs="Courier New"/>
+          <w:rFonts w:asciiTheme="majorHAnsi" w:hAnsiTheme="majorHAnsi" w:cstheme="majorHAnsi"/>
           <w:color w:val="595959" w:themeColor="text1" w:themeTint="A6"/>
           <w:sz w:val="20"/>
           <w:szCs w:val="20"/>
@@ -644,7 +713,7 @@
         <w:contextualSpacing w:val="0"/>
         <w:outlineLvl w:val="0"/>
         <w:rPr>
-          <w:rFonts w:asciiTheme="majorHAnsi" w:eastAsiaTheme="majorEastAsia" w:hAnsiTheme="majorHAnsi" w:cstheme="majorBidi"/>
+          <w:rFonts w:asciiTheme="majorHAnsi" w:eastAsiaTheme="majorEastAsia" w:hAnsiTheme="majorHAnsi" w:cstheme="majorHAnsi"/>
           <w:vanish/>
           <w:color w:val="2F5496" w:themeColor="accent1" w:themeShade="BF"/>
           <w:sz w:val="32"/>
@@ -666,7 +735,7 @@
         <w:contextualSpacing w:val="0"/>
         <w:outlineLvl w:val="0"/>
         <w:rPr>
-          <w:rFonts w:asciiTheme="majorHAnsi" w:eastAsiaTheme="majorEastAsia" w:hAnsiTheme="majorHAnsi" w:cstheme="majorBidi"/>
+          <w:rFonts w:asciiTheme="majorHAnsi" w:eastAsiaTheme="majorEastAsia" w:hAnsiTheme="majorHAnsi" w:cstheme="majorHAnsi"/>
           <w:vanish/>
           <w:color w:val="2F5496" w:themeColor="accent1" w:themeShade="BF"/>
           <w:sz w:val="32"/>
@@ -688,7 +757,7 @@
         <w:contextualSpacing w:val="0"/>
         <w:outlineLvl w:val="0"/>
         <w:rPr>
-          <w:rFonts w:asciiTheme="majorHAnsi" w:eastAsiaTheme="majorEastAsia" w:hAnsiTheme="majorHAnsi" w:cstheme="majorBidi"/>
+          <w:rFonts w:asciiTheme="majorHAnsi" w:eastAsiaTheme="majorEastAsia" w:hAnsiTheme="majorHAnsi" w:cstheme="majorHAnsi"/>
           <w:vanish/>
           <w:color w:val="2F5496" w:themeColor="accent1" w:themeShade="BF"/>
           <w:sz w:val="32"/>
@@ -701,17 +770,20 @@
       <w:pPr>
         <w:pStyle w:val="Heading2"/>
         <w:rPr>
+          <w:rFonts w:cstheme="majorHAnsi"/>
           <w:lang w:val="fi-FI"/>
         </w:rPr>
       </w:pPr>
       <w:r>
         <w:rPr>
+          <w:rFonts w:cstheme="majorHAnsi"/>
           <w:lang w:val="fi-FI"/>
         </w:rPr>
         <w:t>Datas</w:t>
       </w:r>
       <w:r>
         <w:rPr>
+          <w:rFonts w:cstheme="majorHAnsi"/>
           <w:lang w:val="fi-FI"/>
         </w:rPr>
         <w:t>ource</w:t>
@@ -739,7 +811,7 @@
         </w:tabs>
         <w:spacing w:after="0" w:line="244" w:lineRule="atLeast"/>
         <w:rPr>
-          <w:rFonts w:ascii="Courier New" w:hAnsi="Courier New" w:cs="Courier New"/>
+          <w:rFonts w:asciiTheme="majorHAnsi" w:hAnsiTheme="majorHAnsi" w:cstheme="majorHAnsi"/>
           <w:color w:val="595959" w:themeColor="text1" w:themeTint="A6"/>
         </w:rPr>
       </w:pPr>
@@ -795,7 +867,7 @@
       </w:r>
       <w:r>
         <w:rPr>
-          <w:rFonts w:ascii="Courier New" w:hAnsi="Courier New" w:cs="Courier New"/>
+          <w:rFonts w:asciiTheme="majorHAnsi" w:hAnsiTheme="majorHAnsi" w:cstheme="majorHAnsi"/>
           <w:color w:val="595959" w:themeColor="text1" w:themeTint="A6"/>
           <w:sz w:val="20"/>
           <w:szCs w:val="20"/>
@@ -826,7 +898,7 @@
       </w:r>
       <w:r>
         <w:rPr>
-          <w:rFonts w:ascii="Courier New" w:hAnsi="Courier New" w:cs="Courier New"/>
+          <w:rFonts w:asciiTheme="majorHAnsi" w:hAnsiTheme="majorHAnsi" w:cstheme="majorHAnsi"/>
           <w:color w:val="595959" w:themeColor="text1" w:themeTint="A6"/>
           <w:sz w:val="20"/>
           <w:szCs w:val="20"/>
@@ -851,21 +923,11 @@
           <w:lang w:eastAsia="en-GB"/>
           <w14:ligatures w14:val="none"/>
         </w:rPr>
-        <w:t xml:space="preserve"> They retrieved from Kaggle via the </w:t>
-      </w:r>
-      <w:r>
-        <w:rPr>
-          <w:rFonts w:asciiTheme="majorHAnsi" w:eastAsia="Times New Roman" w:hAnsiTheme="majorHAnsi" w:cstheme="majorHAnsi"/>
-          <w:color w:val="595959" w:themeColor="text1" w:themeTint="A6"/>
-          <w:kern w:val="0"/>
-          <w:lang w:eastAsia="en-GB"/>
-          <w14:ligatures w14:val="none"/>
-        </w:rPr>
-        <w:t>url</w:t>
-      </w:r>
-      <w:r>
-        <w:rPr>
-          <w:rFonts w:ascii="Courier New" w:hAnsi="Courier New" w:cs="Courier New"/>
+        <w:t xml:space="preserve"> They retrieved from Kaggle via the url</w:t>
+      </w:r>
+      <w:r>
+        <w:rPr>
+          <w:rFonts w:asciiTheme="majorHAnsi" w:hAnsiTheme="majorHAnsi" w:cstheme="majorHAnsi"/>
           <w:color w:val="595959" w:themeColor="text1" w:themeTint="A6"/>
         </w:rPr>
         <w:t>:</w:t>
@@ -895,7 +957,7 @@
         <w:ind w:left="916"/>
         <w:rPr>
           <w:rStyle w:val="Hyperlink"/>
-          <w:rFonts w:ascii="Courier New" w:hAnsi="Courier New" w:cs="Courier New"/>
+          <w:rFonts w:asciiTheme="majorHAnsi" w:hAnsiTheme="majorHAnsi" w:cstheme="majorHAnsi"/>
           <w:sz w:val="20"/>
           <w:szCs w:val="20"/>
           <w:u w:val="none"/>
@@ -905,7 +967,7 @@
         <w:r>
           <w:rPr>
             <w:rStyle w:val="Hyperlink"/>
-            <w:rFonts w:ascii="Courier New" w:hAnsi="Courier New" w:cs="Courier New"/>
+            <w:rFonts w:asciiTheme="majorHAnsi" w:hAnsiTheme="majorHAnsi" w:cstheme="majorHAnsi"/>
             <w:color w:val="3898F9" w:themeColor="hyperlink" w:themeTint="A6"/>
             <w:sz w:val="20"/>
             <w:szCs w:val="20"/>
@@ -916,7 +978,7 @@
       <w:r>
         <w:rPr>
           <w:rStyle w:val="Hyperlink"/>
-          <w:rFonts w:ascii="Courier New" w:hAnsi="Courier New" w:cs="Courier New"/>
+          <w:rFonts w:asciiTheme="majorHAnsi" w:hAnsiTheme="majorHAnsi" w:cstheme="majorHAnsi"/>
           <w:sz w:val="20"/>
           <w:szCs w:val="20"/>
           <w:u w:val="none"/>
@@ -1188,14 +1250,7 @@
           <w:lang w:val="fi-FI"/>
         </w:rPr>
         <w:lastRenderedPageBreak/>
-        <w:t>Limitations</w:t>
-      </w:r>
-      <w:r>
-        <w:rPr>
-          <w:rFonts w:cstheme="majorHAnsi"/>
-          <w:lang w:val="fi-FI"/>
-        </w:rPr>
-        <w:t xml:space="preserve"> of Datasets</w:t>
+        <w:t>Limitations of Datasets</w:t>
       </w:r>
     </w:p>
     <w:p>
@@ -1325,67 +1380,7 @@
           <w:lang w:eastAsia="en-GB"/>
           <w14:ligatures w14:val="none"/>
         </w:rPr>
-        <w:t>Also, the data is heavily unbalanced potentially adding to the need to</w:t>
-      </w:r>
-      <w:r>
-        <w:rPr>
-          <w:rFonts w:asciiTheme="majorHAnsi" w:eastAsia="Times New Roman" w:hAnsiTheme="majorHAnsi" w:cstheme="majorHAnsi"/>
-          <w:color w:val="595959" w:themeColor="text1" w:themeTint="A6"/>
-          <w:kern w:val="0"/>
-          <w:lang w:eastAsia="en-GB"/>
-          <w14:ligatures w14:val="none"/>
-        </w:rPr>
-        <w:t xml:space="preserve"> apply </w:t>
-      </w:r>
-      <w:r>
-        <w:rPr>
-          <w:rFonts w:asciiTheme="majorHAnsi" w:eastAsia="Times New Roman" w:hAnsiTheme="majorHAnsi" w:cstheme="majorHAnsi"/>
-          <w:color w:val="595959" w:themeColor="text1" w:themeTint="A6"/>
-          <w:kern w:val="0"/>
-          <w:lang w:eastAsia="en-GB"/>
-          <w14:ligatures w14:val="none"/>
-        </w:rPr>
-        <w:t>optimiz</w:t>
-      </w:r>
-      <w:r>
-        <w:rPr>
-          <w:rFonts w:asciiTheme="majorHAnsi" w:eastAsia="Times New Roman" w:hAnsiTheme="majorHAnsi" w:cstheme="majorHAnsi"/>
-          <w:color w:val="595959" w:themeColor="text1" w:themeTint="A6"/>
-          <w:kern w:val="0"/>
-          <w:lang w:eastAsia="en-GB"/>
-          <w14:ligatures w14:val="none"/>
-        </w:rPr>
-        <w:t>ation</w:t>
-      </w:r>
-      <w:r>
-        <w:rPr>
-          <w:rFonts w:asciiTheme="majorHAnsi" w:eastAsia="Times New Roman" w:hAnsiTheme="majorHAnsi" w:cstheme="majorHAnsi"/>
-          <w:color w:val="595959" w:themeColor="text1" w:themeTint="A6"/>
-          <w:kern w:val="0"/>
-          <w:lang w:eastAsia="en-GB"/>
-          <w14:ligatures w14:val="none"/>
-        </w:rPr>
-        <w:t xml:space="preserve"> if </w:t>
-      </w:r>
-      <w:r>
-        <w:rPr>
-          <w:rFonts w:asciiTheme="majorHAnsi" w:eastAsia="Times New Roman" w:hAnsiTheme="majorHAnsi" w:cstheme="majorHAnsi"/>
-          <w:color w:val="595959" w:themeColor="text1" w:themeTint="A6"/>
-          <w:kern w:val="0"/>
-          <w:lang w:eastAsia="en-GB"/>
-          <w14:ligatures w14:val="none"/>
-        </w:rPr>
-        <w:t xml:space="preserve">the </w:t>
-      </w:r>
-      <w:r>
-        <w:rPr>
-          <w:rFonts w:asciiTheme="majorHAnsi" w:eastAsia="Times New Roman" w:hAnsiTheme="majorHAnsi" w:cstheme="majorHAnsi"/>
-          <w:color w:val="595959" w:themeColor="text1" w:themeTint="A6"/>
-          <w:kern w:val="0"/>
-          <w:lang w:eastAsia="en-GB"/>
-          <w14:ligatures w14:val="none"/>
-        </w:rPr>
-        <w:t xml:space="preserve">desired accuracy is not achieved. </w:t>
+        <w:t xml:space="preserve">Also, the data is heavily unbalanced potentially adding to the need to apply optimization if the desired accuracy is not achieved. </w:t>
       </w:r>
     </w:p>
     <w:p>
@@ -1545,6 +1540,77 @@
       <w:r>
         <w:rPr>
           <w:rFonts w:asciiTheme="majorHAnsi" w:hAnsiTheme="majorHAnsi" w:cstheme="majorHAnsi"/>
+          <w:noProof/>
+          <w:color w:val="595959" w:themeColor="text1" w:themeTint="A6"/>
+        </w:rPr>
+        <w:drawing>
+          <wp:anchor distT="0" distB="0" distL="114300" distR="114300" simplePos="0" relativeHeight="251681792" behindDoc="1" locked="0" layoutInCell="1" allowOverlap="1" wp14:anchorId="3CFA5DA2" wp14:editId="0FFF36A6">
+            <wp:simplePos x="0" y="0"/>
+            <wp:positionH relativeFrom="column">
+              <wp:posOffset>28937</wp:posOffset>
+            </wp:positionH>
+            <wp:positionV relativeFrom="paragraph">
+              <wp:posOffset>1973074</wp:posOffset>
+            </wp:positionV>
+            <wp:extent cx="3349680" cy="1166495"/>
+            <wp:effectExtent l="0" t="0" r="3175" b="0"/>
+            <wp:wrapTight wrapText="bothSides">
+              <wp:wrapPolygon edited="0">
+                <wp:start x="0" y="0"/>
+                <wp:lineTo x="0" y="21165"/>
+                <wp:lineTo x="21498" y="21165"/>
+                <wp:lineTo x="21498" y="0"/>
+                <wp:lineTo x="0" y="0"/>
+              </wp:wrapPolygon>
+            </wp:wrapTight>
+            <wp:docPr id="2" name="Picture 2"/>
+            <wp:cNvGraphicFramePr>
+              <a:graphicFrameLocks xmlns:a="http://schemas.openxmlformats.org/drawingml/2006/main" noChangeAspect="1"/>
+            </wp:cNvGraphicFramePr>
+            <a:graphic xmlns:a="http://schemas.openxmlformats.org/drawingml/2006/main">
+              <a:graphicData uri="http://schemas.openxmlformats.org/drawingml/2006/picture">
+                <pic:pic xmlns:pic="http://schemas.openxmlformats.org/drawingml/2006/picture">
+                  <pic:nvPicPr>
+                    <pic:cNvPr id="1" name=""/>
+                    <pic:cNvPicPr/>
+                  </pic:nvPicPr>
+                  <pic:blipFill rotWithShape="1">
+                    <a:blip r:embed="rId6">
+                      <a:extLst>
+                        <a:ext uri="{28A0092B-C50C-407E-A947-70E740481C1C}">
+                          <a14:useLocalDpi xmlns:a14="http://schemas.microsoft.com/office/drawing/2010/main" val="0"/>
+                        </a:ext>
+                      </a:extLst>
+                    </a:blip>
+                    <a:srcRect l="10789"/>
+                    <a:stretch/>
+                  </pic:blipFill>
+                  <pic:spPr bwMode="auto">
+                    <a:xfrm>
+                      <a:off x="0" y="0"/>
+                      <a:ext cx="3349680" cy="1166495"/>
+                    </a:xfrm>
+                    <a:prstGeom prst="rect">
+                      <a:avLst/>
+                    </a:prstGeom>
+                    <a:ln>
+                      <a:noFill/>
+                    </a:ln>
+                    <a:extLst>
+                      <a:ext uri="{53640926-AAD7-44D8-BBD7-CCE9431645EC}">
+                        <a14:shadowObscured xmlns:a14="http://schemas.microsoft.com/office/drawing/2010/main"/>
+                      </a:ext>
+                    </a:extLst>
+                  </pic:spPr>
+                </pic:pic>
+              </a:graphicData>
+            </a:graphic>
+          </wp:anchor>
+        </w:drawing>
+      </w:r>
+      <w:r>
+        <w:rPr>
+          <w:rFonts w:asciiTheme="majorHAnsi" w:hAnsiTheme="majorHAnsi" w:cstheme="majorHAnsi"/>
           <w:color w:val="595959" w:themeColor="text1" w:themeTint="A6"/>
         </w:rPr>
         <w:tab/>
@@ -1552,12 +1618,13 @@
       <w:r>
         <w:rPr>
           <w:rFonts w:asciiTheme="majorHAnsi" w:hAnsiTheme="majorHAnsi" w:cstheme="majorHAnsi"/>
+          <w:noProof/>
           <w:color w:val="595959" w:themeColor="text1" w:themeTint="A6"/>
         </w:rPr>
         <w:drawing>
-          <wp:inline distT="0" distB="0" distL="0" distR="0" wp14:anchorId="15A003BC" wp14:editId="0D39FE5B">
-            <wp:extent cx="5731510" cy="1712595"/>
-            <wp:effectExtent l="0" t="0" r="2540" b="1905"/>
+          <wp:inline distT="0" distB="0" distL="0" distR="0" wp14:anchorId="15A003BC" wp14:editId="2201534E">
+            <wp:extent cx="5332183" cy="1712595"/>
+            <wp:effectExtent l="0" t="0" r="1905" b="1905"/>
             <wp:docPr id="1" name="Picture 1"/>
             <wp:cNvGraphicFramePr>
               <a:graphicFrameLocks xmlns:a="http://schemas.openxmlformats.org/drawingml/2006/main" noChangeAspect="1"/>
@@ -1569,20 +1636,27 @@
                     <pic:cNvPr id="1" name=""/>
                     <pic:cNvPicPr/>
                   </pic:nvPicPr>
-                  <pic:blipFill>
-                    <a:blip r:embed="rId6"/>
-                    <a:stretch>
-                      <a:fillRect/>
-                    </a:stretch>
+                  <pic:blipFill rotWithShape="1">
+                    <a:blip r:embed="rId7"/>
+                    <a:srcRect l="6967"/>
+                    <a:stretch/>
                   </pic:blipFill>
-                  <pic:spPr>
+                  <pic:spPr bwMode="auto">
                     <a:xfrm>
                       <a:off x="0" y="0"/>
-                      <a:ext cx="5731510" cy="1712595"/>
+                      <a:ext cx="5332183" cy="1712595"/>
                     </a:xfrm>
                     <a:prstGeom prst="rect">
                       <a:avLst/>
                     </a:prstGeom>
+                    <a:ln>
+                      <a:noFill/>
+                    </a:ln>
+                    <a:extLst>
+                      <a:ext uri="{53640926-AAD7-44D8-BBD7-CCE9431645EC}">
+                        <a14:shadowObscured xmlns:a14="http://schemas.microsoft.com/office/drawing/2010/main"/>
+                      </a:ext>
+                    </a:extLst>
                   </pic:spPr>
                 </pic:pic>
               </a:graphicData>
@@ -1606,47 +1680,30 @@
           <w:color w:val="595959" w:themeColor="text1" w:themeTint="A6"/>
         </w:rPr>
       </w:pPr>
-      <w:r>
-        <w:rPr>
-          <w:rFonts w:asciiTheme="majorHAnsi" w:hAnsiTheme="majorHAnsi" w:cstheme="majorHAnsi"/>
-          <w:color w:val="595959" w:themeColor="text1" w:themeTint="A6"/>
-        </w:rPr>
-        <w:drawing>
-          <wp:inline distT="0" distB="0" distL="0" distR="0" wp14:anchorId="3CFA5DA2" wp14:editId="6BE6D263">
-            <wp:extent cx="5416828" cy="1682836"/>
-            <wp:effectExtent l="0" t="0" r="0" b="0"/>
-            <wp:docPr id="2" name="Picture 2"/>
-            <wp:cNvGraphicFramePr>
-              <a:graphicFrameLocks xmlns:a="http://schemas.openxmlformats.org/drawingml/2006/main" noChangeAspect="1"/>
-            </wp:cNvGraphicFramePr>
-            <a:graphic xmlns:a="http://schemas.openxmlformats.org/drawingml/2006/main">
-              <a:graphicData uri="http://schemas.openxmlformats.org/drawingml/2006/picture">
-                <pic:pic xmlns:pic="http://schemas.openxmlformats.org/drawingml/2006/picture">
-                  <pic:nvPicPr>
-                    <pic:cNvPr id="1" name=""/>
-                    <pic:cNvPicPr/>
-                  </pic:nvPicPr>
-                  <pic:blipFill>
-                    <a:blip r:embed="rId7"/>
-                    <a:stretch>
-                      <a:fillRect/>
-                    </a:stretch>
-                  </pic:blipFill>
-                  <pic:spPr>
-                    <a:xfrm>
-                      <a:off x="0" y="0"/>
-                      <a:ext cx="5416828" cy="1682836"/>
-                    </a:xfrm>
-                    <a:prstGeom prst="rect">
-                      <a:avLst/>
-                    </a:prstGeom>
-                  </pic:spPr>
-                </pic:pic>
-              </a:graphicData>
-            </a:graphic>
-          </wp:inline>
-        </w:drawing>
-      </w:r>
+    </w:p>
+    <w:p>
+      <w:pPr>
+        <w:rPr>
+          <w:rFonts w:asciiTheme="majorHAnsi" w:hAnsiTheme="majorHAnsi" w:cstheme="majorHAnsi"/>
+          <w:color w:val="595959" w:themeColor="text1" w:themeTint="A6"/>
+        </w:rPr>
+      </w:pPr>
+    </w:p>
+    <w:p>
+      <w:pPr>
+        <w:rPr>
+          <w:rFonts w:asciiTheme="majorHAnsi" w:hAnsiTheme="majorHAnsi" w:cstheme="majorHAnsi"/>
+          <w:color w:val="595959" w:themeColor="text1" w:themeTint="A6"/>
+        </w:rPr>
+      </w:pPr>
+    </w:p>
+    <w:p>
+      <w:pPr>
+        <w:rPr>
+          <w:rFonts w:asciiTheme="majorHAnsi" w:hAnsiTheme="majorHAnsi" w:cstheme="majorHAnsi"/>
+          <w:color w:val="595959" w:themeColor="text1" w:themeTint="A6"/>
+        </w:rPr>
+      </w:pPr>
     </w:p>
     <w:p>
       <w:pPr>
@@ -1669,14 +1726,7 @@
           <w:rFonts w:cstheme="majorHAnsi"/>
           <w:lang w:val="fi-FI"/>
         </w:rPr>
-        <w:t>C</w:t>
-      </w:r>
-      <w:r>
-        <w:rPr>
-          <w:rFonts w:cstheme="majorHAnsi"/>
-          <w:lang w:val="fi-FI"/>
-        </w:rPr>
-        <w:t>redit Record Engineering</w:t>
+        <w:t>Credit Record Engineering</w:t>
       </w:r>
     </w:p>
     <w:p>
@@ -1739,12 +1789,13 @@
       <w:r>
         <w:rPr>
           <w:rFonts w:asciiTheme="majorHAnsi" w:hAnsiTheme="majorHAnsi" w:cstheme="majorHAnsi"/>
+          <w:noProof/>
           <w:color w:val="595959" w:themeColor="text1" w:themeTint="A6"/>
         </w:rPr>
         <w:drawing>
-          <wp:inline distT="0" distB="0" distL="0" distR="0" wp14:anchorId="347D6675" wp14:editId="50DE249C">
-            <wp:extent cx="3075709" cy="1462283"/>
-            <wp:effectExtent l="0" t="0" r="0" b="5080"/>
+          <wp:inline distT="0" distB="0" distL="0" distR="0" wp14:anchorId="347D6675" wp14:editId="1F86D005">
+            <wp:extent cx="2674150" cy="1461135"/>
+            <wp:effectExtent l="0" t="0" r="0" b="5715"/>
             <wp:docPr id="3" name="Picture 3"/>
             <wp:cNvGraphicFramePr>
               <a:graphicFrameLocks xmlns:a="http://schemas.openxmlformats.org/drawingml/2006/main" noChangeAspect="1"/>
@@ -1756,20 +1807,27 @@
                     <pic:cNvPr id="1" name=""/>
                     <pic:cNvPicPr/>
                   </pic:nvPicPr>
-                  <pic:blipFill>
+                  <pic:blipFill rotWithShape="1">
                     <a:blip r:embed="rId8"/>
-                    <a:stretch>
-                      <a:fillRect/>
-                    </a:stretch>
+                    <a:srcRect l="12987"/>
+                    <a:stretch/>
                   </pic:blipFill>
-                  <pic:spPr>
+                  <pic:spPr bwMode="auto">
                     <a:xfrm>
                       <a:off x="0" y="0"/>
-                      <a:ext cx="3080925" cy="1464763"/>
+                      <a:ext cx="2680790" cy="1464763"/>
                     </a:xfrm>
                     <a:prstGeom prst="rect">
                       <a:avLst/>
                     </a:prstGeom>
+                    <a:ln>
+                      <a:noFill/>
+                    </a:ln>
+                    <a:extLst>
+                      <a:ext uri="{53640926-AAD7-44D8-BBD7-CCE9431645EC}">
+                        <a14:shadowObscured xmlns:a14="http://schemas.microsoft.com/office/drawing/2010/main"/>
+                      </a:ext>
+                    </a:extLst>
                   </pic:spPr>
                 </pic:pic>
               </a:graphicData>
@@ -1790,6 +1848,21 @@
           <w:rFonts w:asciiTheme="majorHAnsi" w:hAnsiTheme="majorHAnsi" w:cstheme="majorHAnsi"/>
           <w:color w:val="595959" w:themeColor="text1" w:themeTint="A6"/>
         </w:rPr>
+        <w:br w:type="page"/>
+      </w:r>
+    </w:p>
+    <w:p>
+      <w:pPr>
+        <w:rPr>
+          <w:rFonts w:asciiTheme="majorHAnsi" w:hAnsiTheme="majorHAnsi" w:cstheme="majorHAnsi"/>
+          <w:color w:val="595959" w:themeColor="text1" w:themeTint="A6"/>
+        </w:rPr>
+      </w:pPr>
+      <w:r>
+        <w:rPr>
+          <w:rFonts w:asciiTheme="majorHAnsi" w:hAnsiTheme="majorHAnsi" w:cstheme="majorHAnsi"/>
+          <w:color w:val="595959" w:themeColor="text1" w:themeTint="A6"/>
+        </w:rPr>
         <w:lastRenderedPageBreak/>
         <w:t xml:space="preserve">The dataset has a </w:t>
       </w:r>
@@ -2004,6 +2077,7 @@
       <w:r>
         <w:rPr>
           <w:rFonts w:asciiTheme="majorHAnsi" w:hAnsiTheme="majorHAnsi" w:cstheme="majorHAnsi"/>
+          <w:noProof/>
           <w:color w:val="595959" w:themeColor="text1" w:themeTint="A6"/>
         </w:rPr>
         <w:drawing>
@@ -2105,11 +2179,12 @@
       <w:r>
         <w:rPr>
           <w:rFonts w:asciiTheme="majorHAnsi" w:hAnsiTheme="majorHAnsi" w:cstheme="majorHAnsi"/>
+          <w:noProof/>
           <w:color w:val="595959" w:themeColor="text1" w:themeTint="A6"/>
         </w:rPr>
         <w:drawing>
-          <wp:inline distT="0" distB="0" distL="0" distR="0" wp14:anchorId="4DB92649" wp14:editId="3D1D2FFD">
-            <wp:extent cx="5527730" cy="553085"/>
+          <wp:inline distT="0" distB="0" distL="0" distR="0" wp14:anchorId="4DB92649" wp14:editId="11480BFD">
+            <wp:extent cx="5957592" cy="596096"/>
             <wp:effectExtent l="0" t="0" r="0" b="0"/>
             <wp:docPr id="6" name="Picture 6"/>
             <wp:cNvGraphicFramePr>
@@ -2130,7 +2205,7 @@
                   <pic:spPr bwMode="auto">
                     <a:xfrm>
                       <a:off x="0" y="0"/>
-                      <a:ext cx="5775530" cy="577879"/>
+                      <a:ext cx="6294345" cy="629790"/>
                     </a:xfrm>
                     <a:prstGeom prst="rect">
                       <a:avLst/>
@@ -2185,35 +2260,14 @@
           <w:rFonts w:asciiTheme="majorHAnsi" w:hAnsiTheme="majorHAnsi" w:cstheme="majorHAnsi"/>
           <w:color w:val="595959" w:themeColor="text1" w:themeTint="A6"/>
         </w:rPr>
-        <w:t>0</w:t>
-      </w:r>
-      <w:r>
-        <w:rPr>
-          <w:rFonts w:asciiTheme="majorHAnsi" w:hAnsiTheme="majorHAnsi" w:cstheme="majorHAnsi"/>
-          <w:color w:val="595959" w:themeColor="text1" w:themeTint="A6"/>
-        </w:rPr>
-        <w:t>: 1-29 days past due</w:t>
-      </w:r>
-      <w:r>
-        <w:rPr>
-          <w:rFonts w:asciiTheme="majorHAnsi" w:hAnsiTheme="majorHAnsi" w:cstheme="majorHAnsi"/>
-          <w:color w:val="595959" w:themeColor="text1" w:themeTint="A6"/>
-        </w:rPr>
-        <w:t xml:space="preserve"> = </w:t>
-      </w:r>
-      <w:r>
-        <w:rPr>
-          <w:rFonts w:asciiTheme="majorHAnsi" w:hAnsiTheme="majorHAnsi" w:cstheme="majorHAnsi"/>
-          <w:color w:val="595959" w:themeColor="text1" w:themeTint="A6"/>
-        </w:rPr>
-        <w:t>Good</w:t>
-      </w:r>
-      <w:r>
-        <w:rPr>
-          <w:rFonts w:asciiTheme="majorHAnsi" w:hAnsiTheme="majorHAnsi" w:cstheme="majorHAnsi"/>
-          <w:color w:val="595959" w:themeColor="text1" w:themeTint="A6"/>
-        </w:rPr>
-        <w:t xml:space="preserve"> Credit = 0</w:t>
+        <w:t xml:space="preserve">0: 1-29 days past due = </w:t>
+      </w:r>
+      <w:r>
+        <w:rPr>
+          <w:rFonts w:asciiTheme="majorHAnsi" w:hAnsiTheme="majorHAnsi" w:cstheme="majorHAnsi"/>
+          <w:color w:val="595959" w:themeColor="text1" w:themeTint="A6"/>
+        </w:rPr>
+        <w:t>Good Credit = 0</w:t>
       </w:r>
     </w:p>
     <w:p>
@@ -2344,13 +2398,23 @@
           <w:color w:val="595959" w:themeColor="text1" w:themeTint="A6"/>
         </w:rPr>
       </w:pPr>
-      <w:r>
-        <w:rPr>
-          <w:rFonts w:asciiTheme="majorHAnsi" w:hAnsiTheme="majorHAnsi" w:cstheme="majorHAnsi"/>
-          <w:color w:val="595959" w:themeColor="text1" w:themeTint="A6"/>
-        </w:rPr>
+    </w:p>
+    <w:p>
+      <w:pPr>
+        <w:rPr>
+          <w:rFonts w:asciiTheme="majorHAnsi" w:hAnsiTheme="majorHAnsi" w:cstheme="majorHAnsi"/>
+          <w:color w:val="595959" w:themeColor="text1" w:themeTint="A6"/>
+        </w:rPr>
+      </w:pPr>
+      <w:r>
+        <w:rPr>
+          <w:rFonts w:asciiTheme="majorHAnsi" w:hAnsiTheme="majorHAnsi" w:cstheme="majorHAnsi"/>
+          <w:noProof/>
+          <w:color w:val="595959" w:themeColor="text1" w:themeTint="A6"/>
+        </w:rPr>
+        <w:lastRenderedPageBreak/>
         <w:drawing>
-          <wp:anchor distT="0" distB="0" distL="114300" distR="114300" simplePos="0" relativeHeight="251677696" behindDoc="1" locked="0" layoutInCell="1" allowOverlap="1" wp14:anchorId="44A19625" wp14:editId="24047C27">
+          <wp:anchor distT="0" distB="0" distL="114300" distR="114300" simplePos="0" relativeHeight="251677696" behindDoc="1" locked="0" layoutInCell="1" allowOverlap="1" wp14:anchorId="44A19625" wp14:editId="5FA4F342">
             <wp:simplePos x="0" y="0"/>
             <wp:positionH relativeFrom="margin">
               <wp:align>left</wp:align>
@@ -2358,14 +2422,14 @@
             <wp:positionV relativeFrom="paragraph">
               <wp:posOffset>74064</wp:posOffset>
             </wp:positionV>
-            <wp:extent cx="4578350" cy="1642745"/>
-            <wp:effectExtent l="0" t="0" r="0" b="0"/>
+            <wp:extent cx="4664075" cy="1673225"/>
+            <wp:effectExtent l="0" t="0" r="3175" b="3175"/>
             <wp:wrapTight wrapText="bothSides">
               <wp:wrapPolygon edited="0">
                 <wp:start x="0" y="0"/>
-                <wp:lineTo x="0" y="21291"/>
-                <wp:lineTo x="21480" y="21291"/>
-                <wp:lineTo x="21480" y="0"/>
+                <wp:lineTo x="0" y="21395"/>
+                <wp:lineTo x="21526" y="21395"/>
+                <wp:lineTo x="21526" y="0"/>
                 <wp:lineTo x="0" y="0"/>
               </wp:wrapPolygon>
             </wp:wrapTight>
@@ -2394,7 +2458,7 @@
                   <pic:spPr bwMode="auto">
                     <a:xfrm>
                       <a:off x="0" y="0"/>
-                      <a:ext cx="4578350" cy="1642745"/>
+                      <a:ext cx="4693830" cy="1684051"/>
                     </a:xfrm>
                     <a:prstGeom prst="rect">
                       <a:avLst/>
@@ -2434,7 +2498,6 @@
           <w:rFonts w:cstheme="majorHAnsi"/>
           <w:lang w:val="fi-FI"/>
         </w:rPr>
-        <w:lastRenderedPageBreak/>
         <w:t>Application record data Engineering</w:t>
       </w:r>
     </w:p>
@@ -2481,28 +2544,7 @@
           <w:rFonts w:asciiTheme="majorHAnsi" w:hAnsiTheme="majorHAnsi" w:cstheme="majorHAnsi"/>
           <w:color w:val="595959" w:themeColor="text1" w:themeTint="A6"/>
         </w:rPr>
-        <w:t>'CODE_GENDER', 'FLAG_OWN_CAR', 'FLAG_OWN_REALTY', 'CNT_CHILDREN', 'AMT_INCOME_TOTAL', 'NAME_INCOME_TYPE', 'NAME_EDUCATION_TYPE', 'NAME_FAMILY_STATUS', 'NAME_HOUSING_TYPE', 'DAYS_BIRTH', 'DAYS_EMPLOYED', 'FLAG_MOBIL', 'FLAG_WORK_PHONE', 'FLAG_PHONE', 'FLAG_EMAIL', 'OCCUPATION_TYPE'</w:t>
-      </w:r>
-      <w:r>
-        <w:rPr>
-          <w:rFonts w:asciiTheme="majorHAnsi" w:hAnsiTheme="majorHAnsi" w:cstheme="majorHAnsi"/>
-          <w:color w:val="595959" w:themeColor="text1" w:themeTint="A6"/>
-        </w:rPr>
-        <w:t xml:space="preserve"> and </w:t>
-      </w:r>
-      <w:r>
-        <w:rPr>
-          <w:rFonts w:asciiTheme="majorHAnsi" w:hAnsiTheme="majorHAnsi" w:cstheme="majorHAnsi"/>
-          <w:color w:val="595959" w:themeColor="text1" w:themeTint="A6"/>
-        </w:rPr>
-        <w:t>'CNT_FAM_MEMBERS'</w:t>
-      </w:r>
-      <w:r>
-        <w:rPr>
-          <w:rFonts w:asciiTheme="majorHAnsi" w:hAnsiTheme="majorHAnsi" w:cstheme="majorHAnsi"/>
-          <w:color w:val="595959" w:themeColor="text1" w:themeTint="A6"/>
-        </w:rPr>
-        <w:t xml:space="preserve"> </w:t>
+        <w:t xml:space="preserve">'CODE_GENDER', 'FLAG_OWN_CAR', 'FLAG_OWN_REALTY', 'CNT_CHILDREN', 'AMT_INCOME_TOTAL', 'NAME_INCOME_TYPE', 'NAME_EDUCATION_TYPE', 'NAME_FAMILY_STATUS', 'NAME_HOUSING_TYPE', 'DAYS_BIRTH', 'DAYS_EMPLOYED', 'FLAG_MOBIL', 'FLAG_WORK_PHONE', 'FLAG_PHONE', 'FLAG_EMAIL', 'OCCUPATION_TYPE' and 'CNT_FAM_MEMBERS' </w:t>
       </w:r>
       <w:r>
         <w:rPr>
@@ -2530,12 +2572,13 @@
       <w:r>
         <w:rPr>
           <w:rFonts w:asciiTheme="majorHAnsi" w:hAnsiTheme="majorHAnsi" w:cstheme="majorHAnsi"/>
+          <w:noProof/>
           <w:color w:val="595959" w:themeColor="text1" w:themeTint="A6"/>
         </w:rPr>
         <w:drawing>
-          <wp:inline distT="0" distB="0" distL="0" distR="0" wp14:anchorId="0039678E" wp14:editId="25A93620">
-            <wp:extent cx="5731510" cy="1380490"/>
-            <wp:effectExtent l="0" t="0" r="2540" b="0"/>
+          <wp:inline distT="0" distB="0" distL="0" distR="0" wp14:anchorId="0039678E" wp14:editId="1A11DE55">
+            <wp:extent cx="5289630" cy="1274059"/>
+            <wp:effectExtent l="0" t="0" r="6350" b="2540"/>
             <wp:docPr id="8" name="Picture 8"/>
             <wp:cNvGraphicFramePr>
               <a:graphicFrameLocks xmlns:a="http://schemas.openxmlformats.org/drawingml/2006/main" noChangeAspect="1"/>
@@ -2556,7 +2599,7 @@
                   <pic:spPr>
                     <a:xfrm>
                       <a:off x="0" y="0"/>
-                      <a:ext cx="5731510" cy="1380490"/>
+                      <a:ext cx="5324383" cy="1282430"/>
                     </a:xfrm>
                     <a:prstGeom prst="rect">
                       <a:avLst/>
@@ -2588,37 +2631,26 @@
         <w:rPr>
           <w:rFonts w:cstheme="majorHAnsi"/>
         </w:rPr>
-        <w:t>M</w:t>
+        <w:t>Merging both datasets</w:t>
       </w:r>
       <w:r>
         <w:rPr>
           <w:rFonts w:cstheme="majorHAnsi"/>
         </w:rPr>
-        <w:t>erging both datasets</w:t>
-      </w:r>
-      <w:r>
-        <w:rPr>
-          <w:rFonts w:cstheme="majorHAnsi"/>
-        </w:rPr>
-        <w:t xml:space="preserve"> and dropping </w:t>
-      </w:r>
-      <w:r>
-        <w:rPr>
-          <w:rFonts w:cstheme="majorHAnsi"/>
-        </w:rPr>
-        <w:t>irrelevant columns</w:t>
-      </w:r>
-    </w:p>
-    <w:p>
-      <w:pPr>
-        <w:rPr>
-          <w:rFonts w:asciiTheme="majorHAnsi" w:hAnsiTheme="majorHAnsi" w:cstheme="majorHAnsi"/>
-          <w:color w:val="595959" w:themeColor="text1" w:themeTint="A6"/>
-        </w:rPr>
-      </w:pPr>
-      <w:r>
-        <w:rPr>
-          <w:rFonts w:asciiTheme="majorHAnsi" w:hAnsiTheme="majorHAnsi" w:cstheme="majorHAnsi"/>
+        <w:t xml:space="preserve"> and dropping irrelevant columns</w:t>
+      </w:r>
+    </w:p>
+    <w:p>
+      <w:pPr>
+        <w:rPr>
+          <w:rFonts w:asciiTheme="majorHAnsi" w:hAnsiTheme="majorHAnsi" w:cstheme="majorHAnsi"/>
+          <w:color w:val="595959" w:themeColor="text1" w:themeTint="A6"/>
+        </w:rPr>
+      </w:pPr>
+      <w:r>
+        <w:rPr>
+          <w:rFonts w:asciiTheme="majorHAnsi" w:hAnsiTheme="majorHAnsi" w:cstheme="majorHAnsi"/>
+          <w:noProof/>
           <w:color w:val="595959" w:themeColor="text1" w:themeTint="A6"/>
         </w:rPr>
         <w:drawing>
@@ -2723,6 +2755,7 @@
       <w:r>
         <w:rPr>
           <w:rFonts w:asciiTheme="majorHAnsi" w:hAnsiTheme="majorHAnsi" w:cstheme="majorHAnsi"/>
+          <w:noProof/>
           <w:color w:val="595959" w:themeColor="text1" w:themeTint="A6"/>
         </w:rPr>
         <w:drawing>
@@ -2797,6 +2830,7 @@
           <w:rFonts w:cstheme="majorHAnsi"/>
           <w:lang w:val="fi-FI"/>
         </w:rPr>
+        <w:lastRenderedPageBreak/>
         <w:t>Encoding Categorical columns</w:t>
       </w:r>
     </w:p>
@@ -2810,6 +2844,7 @@
       <w:r>
         <w:rPr>
           <w:rFonts w:asciiTheme="majorHAnsi" w:hAnsiTheme="majorHAnsi" w:cstheme="majorHAnsi"/>
+          <w:noProof/>
           <w:color w:val="595959" w:themeColor="text1" w:themeTint="A6"/>
         </w:rPr>
         <w:drawing>
@@ -2888,9 +2923,9 @@
       <w:r>
         <w:rPr>
           <w:rFonts w:asciiTheme="majorHAnsi" w:hAnsiTheme="majorHAnsi" w:cstheme="majorHAnsi"/>
-          <w:color w:val="595959" w:themeColor="text1" w:themeTint="A6"/>
-        </w:rPr>
-        <w:lastRenderedPageBreak/>
+          <w:noProof/>
+          <w:color w:val="595959" w:themeColor="text1" w:themeTint="A6"/>
+        </w:rPr>
         <w:drawing>
           <wp:anchor distT="0" distB="0" distL="114300" distR="114300" simplePos="0" relativeHeight="251673600" behindDoc="1" locked="0" layoutInCell="1" allowOverlap="1" wp14:anchorId="43C31052" wp14:editId="5A3AF1D0">
             <wp:simplePos x="0" y="0"/>
@@ -3071,9 +3106,15 @@
       </w:r>
     </w:p>
     <w:p>
-      <w:r>
-        <w:rPr>
-          <w:rFonts w:asciiTheme="majorHAnsi" w:hAnsiTheme="majorHAnsi" w:cstheme="majorHAnsi"/>
+      <w:pPr>
+        <w:rPr>
+          <w:rFonts w:asciiTheme="majorHAnsi" w:hAnsiTheme="majorHAnsi" w:cstheme="majorHAnsi"/>
+        </w:rPr>
+      </w:pPr>
+      <w:r>
+        <w:rPr>
+          <w:rFonts w:asciiTheme="majorHAnsi" w:hAnsiTheme="majorHAnsi" w:cstheme="majorHAnsi"/>
+          <w:noProof/>
           <w:color w:val="595959" w:themeColor="text1" w:themeTint="A6"/>
         </w:rPr>
         <w:drawing>
@@ -3296,14 +3337,7 @@
           <w:rFonts w:asciiTheme="majorHAnsi" w:hAnsiTheme="majorHAnsi" w:cstheme="majorHAnsi"/>
           <w:color w:val="595959" w:themeColor="text1" w:themeTint="A6"/>
         </w:rPr>
-        <w:t>There are two class labels (</w:t>
-      </w:r>
-      <w:r>
-        <w:rPr>
-          <w:rFonts w:asciiTheme="majorHAnsi" w:hAnsiTheme="majorHAnsi" w:cstheme="majorHAnsi"/>
-          <w:color w:val="595959" w:themeColor="text1" w:themeTint="A6"/>
-        </w:rPr>
-        <w:t>Good Credit</w:t>
+        <w:t>There are two class labels (Good Credit</w:t>
       </w:r>
       <w:r>
         <w:rPr>
@@ -3514,14 +3548,26 @@
     <w:p>
       <w:pPr>
         <w:pStyle w:val="Heading5"/>
-      </w:pPr>
-      <w:r>
+        <w:rPr>
+          <w:rFonts w:cstheme="majorHAnsi"/>
+        </w:rPr>
+      </w:pPr>
+      <w:r>
+        <w:rPr>
+          <w:rFonts w:cstheme="majorHAnsi"/>
+        </w:rPr>
         <w:t xml:space="preserve">Training with </w:t>
       </w:r>
       <w:r>
+        <w:rPr>
+          <w:rFonts w:cstheme="majorHAnsi"/>
+        </w:rPr>
         <w:t xml:space="preserve">the </w:t>
       </w:r>
       <w:r>
+        <w:rPr>
+          <w:rFonts w:cstheme="majorHAnsi"/>
+        </w:rPr>
         <w:t>preoptimized or non-resampled dataset</w:t>
       </w:r>
     </w:p>
@@ -3536,16 +3582,17 @@
       <w:r>
         <w:rPr>
           <w:rFonts w:asciiTheme="majorHAnsi" w:hAnsiTheme="majorHAnsi" w:cstheme="majorHAnsi"/>
+          <w:noProof/>
           <w:color w:val="595959" w:themeColor="text1" w:themeTint="A6"/>
         </w:rPr>
         <w:drawing>
-          <wp:anchor distT="0" distB="0" distL="114300" distR="114300" simplePos="0" relativeHeight="251678720" behindDoc="1" locked="0" layoutInCell="1" allowOverlap="1" wp14:anchorId="2E619C44" wp14:editId="162F4AEE">
+          <wp:anchor distT="0" distB="0" distL="114300" distR="114300" simplePos="0" relativeHeight="251678720" behindDoc="1" locked="0" layoutInCell="1" allowOverlap="1" wp14:anchorId="2E619C44" wp14:editId="3B68C8A3">
             <wp:simplePos x="0" y="0"/>
             <wp:positionH relativeFrom="column">
-              <wp:posOffset>457200</wp:posOffset>
+              <wp:posOffset>11575</wp:posOffset>
             </wp:positionH>
             <wp:positionV relativeFrom="paragraph">
-              <wp:posOffset>283210</wp:posOffset>
+              <wp:posOffset>144314</wp:posOffset>
             </wp:positionV>
             <wp:extent cx="2846705" cy="2139950"/>
             <wp:effectExtent l="0" t="0" r="0" b="0"/>
@@ -3677,19 +3724,16 @@
     <w:p>
       <w:pPr>
         <w:pStyle w:val="Heading5"/>
-      </w:pPr>
-      <w:r>
+        <w:rPr>
+          <w:rFonts w:cstheme="majorHAnsi"/>
+        </w:rPr>
+      </w:pPr>
+      <w:r>
+        <w:rPr>
+          <w:rFonts w:cstheme="majorHAnsi"/>
+        </w:rPr>
         <w:t>Training with the optimized or non-resampled dataset</w:t>
       </w:r>
-    </w:p>
-    <w:p>
-      <w:pPr>
-        <w:ind w:left="720"/>
-        <w:rPr>
-          <w:rFonts w:asciiTheme="majorHAnsi" w:hAnsiTheme="majorHAnsi" w:cstheme="majorHAnsi"/>
-          <w:color w:val="595959" w:themeColor="text1" w:themeTint="A6"/>
-        </w:rPr>
-      </w:pPr>
     </w:p>
     <w:p>
       <w:pPr>
@@ -3708,10 +3752,10 @@
         <mc:AlternateContent>
           <mc:Choice Requires="wpg">
             <w:drawing>
-              <wp:anchor distT="0" distB="0" distL="114300" distR="114300" simplePos="0" relativeHeight="251661312" behindDoc="1" locked="0" layoutInCell="1" allowOverlap="1" wp14:anchorId="694C0CD8" wp14:editId="353D9B0C">
+              <wp:anchor distT="0" distB="0" distL="114300" distR="114300" simplePos="0" relativeHeight="251661312" behindDoc="1" locked="0" layoutInCell="1" allowOverlap="1" wp14:anchorId="694C0CD8" wp14:editId="7A108EF5">
                 <wp:simplePos x="0" y="0"/>
                 <wp:positionH relativeFrom="column">
-                  <wp:posOffset>553662</wp:posOffset>
+                  <wp:posOffset>43799</wp:posOffset>
                 </wp:positionH>
                 <wp:positionV relativeFrom="paragraph">
                   <wp:posOffset>6350</wp:posOffset>
@@ -3876,7 +3920,7 @@
           </mc:Choice>
           <mc:Fallback>
             <w:pict>
-              <v:group w14:anchorId="0060F461" id="Group 26" o:spid="_x0000_s1026" style="position:absolute;margin-left:43.6pt;margin-top:.5pt;width:331.6pt;height:170.15pt;z-index:-251655168;mso-width-relative:margin;mso-height-relative:margin" coordsize="47931,24513" o:gfxdata="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">
+              <v:group w14:anchorId="09E728F6" id="Group 26" o:spid="_x0000_s1026" style="position:absolute;margin-left:3.45pt;margin-top:.5pt;width:331.6pt;height:170.15pt;z-index:-251655168;mso-width-relative:margin;mso-height-relative:margin" coordsize="47931,24513" o:gfxdata="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">
                 <v:shapetype id="_x0000_t75" coordsize="21600,21600" o:spt="75" o:preferrelative="t" path="m@4@5l@4@11@9@11@9@5xe" filled="f" stroked="f">
                   <v:stroke joinstyle="miter"/>
                   <v:formulas>
@@ -3950,6 +3994,7 @@
       <w:pPr>
         <w:pStyle w:val="HTMLPreformatted"/>
         <w:rPr>
+          <w:rFonts w:asciiTheme="majorHAnsi" w:hAnsiTheme="majorHAnsi" w:cstheme="majorHAnsi"/>
           <w:sz w:val="22"/>
           <w:szCs w:val="22"/>
         </w:rPr>
@@ -3966,6 +4011,7 @@
       </w:r>
       <w:r>
         <w:rPr>
+          <w:rFonts w:asciiTheme="majorHAnsi" w:hAnsiTheme="majorHAnsi" w:cstheme="majorHAnsi"/>
           <w:b/>
           <w:bCs/>
           <w:sz w:val="22"/>
@@ -3975,6 +4021,7 @@
       </w:r>
       <w:r>
         <w:rPr>
+          <w:rFonts w:asciiTheme="majorHAnsi" w:hAnsiTheme="majorHAnsi" w:cstheme="majorHAnsi"/>
           <w:b/>
           <w:bCs/>
           <w:sz w:val="22"/>
@@ -3989,42 +4036,25 @@
           <w:sz w:val="22"/>
           <w:szCs w:val="22"/>
         </w:rPr>
-        <w:t xml:space="preserve">which is an improvement </w:t>
-      </w:r>
-      <w:r>
-        <w:rPr>
-          <w:rFonts w:asciiTheme="majorHAnsi" w:hAnsiTheme="majorHAnsi" w:cstheme="majorHAnsi"/>
-          <w:color w:val="595959" w:themeColor="text1" w:themeTint="A6"/>
-          <w:sz w:val="22"/>
-          <w:szCs w:val="22"/>
-        </w:rPr>
-        <w:t>over the</w:t>
-      </w:r>
-      <w:r>
-        <w:rPr>
+        <w:t>which is an improvement over the</w:t>
+      </w:r>
+      <w:r>
+        <w:rPr>
+          <w:rFonts w:asciiTheme="majorHAnsi" w:hAnsiTheme="majorHAnsi" w:cstheme="majorHAnsi"/>
           <w:b/>
           <w:bCs/>
           <w:sz w:val="22"/>
           <w:szCs w:val="22"/>
         </w:rPr>
-        <w:t xml:space="preserve"> </w:t>
-      </w:r>
-      <w:r>
-        <w:rPr>
-          <w:b/>
-          <w:bCs/>
+        <w:t xml:space="preserve"> 0.88 </w:t>
+      </w:r>
+      <w:r>
+        <w:rPr>
+          <w:rFonts w:asciiTheme="majorHAnsi" w:hAnsiTheme="majorHAnsi" w:cstheme="majorHAnsi"/>
+          <w:color w:val="595959" w:themeColor="text1" w:themeTint="A6"/>
           <w:sz w:val="22"/>
           <w:szCs w:val="22"/>
         </w:rPr>
-        <w:t xml:space="preserve">0.88 </w:t>
-      </w:r>
-      <w:r>
-        <w:rPr>
-          <w:rFonts w:asciiTheme="majorHAnsi" w:hAnsiTheme="majorHAnsi" w:cstheme="majorHAnsi"/>
-          <w:color w:val="595959" w:themeColor="text1" w:themeTint="A6"/>
-          <w:sz w:val="22"/>
-          <w:szCs w:val="22"/>
-        </w:rPr>
         <w:t>for preoptimization</w:t>
       </w:r>
     </w:p>
@@ -4038,16 +4068,17 @@
       <w:r>
         <w:rPr>
           <w:rFonts w:asciiTheme="majorHAnsi" w:hAnsiTheme="majorHAnsi" w:cstheme="majorHAnsi"/>
+          <w:noProof/>
           <w:color w:val="595959" w:themeColor="text1" w:themeTint="A6"/>
         </w:rPr>
         <w:drawing>
-          <wp:anchor distT="0" distB="0" distL="114300" distR="114300" simplePos="0" relativeHeight="251663360" behindDoc="0" locked="0" layoutInCell="1" allowOverlap="1" wp14:anchorId="5FEFE8F0" wp14:editId="201DBC7A">
+          <wp:anchor distT="0" distB="0" distL="114300" distR="114300" simplePos="0" relativeHeight="251663360" behindDoc="0" locked="0" layoutInCell="1" allowOverlap="1" wp14:anchorId="5FEFE8F0" wp14:editId="1B2CB1BF">
             <wp:simplePos x="0" y="0"/>
-            <wp:positionH relativeFrom="column">
-              <wp:posOffset>498706</wp:posOffset>
+            <wp:positionH relativeFrom="margin">
+              <wp:align>left</wp:align>
             </wp:positionH>
             <wp:positionV relativeFrom="paragraph">
-              <wp:posOffset>173702</wp:posOffset>
+              <wp:posOffset>173355</wp:posOffset>
             </wp:positionV>
             <wp:extent cx="2389909" cy="2189902"/>
             <wp:effectExtent l="0" t="0" r="0" b="1270"/>
@@ -4095,6 +4126,12 @@
                 </pic:pic>
               </a:graphicData>
             </a:graphic>
+            <wp14:sizeRelH relativeFrom="margin">
+              <wp14:pctWidth>0</wp14:pctWidth>
+            </wp14:sizeRelH>
+            <wp14:sizeRelV relativeFrom="margin">
+              <wp14:pctHeight>0</wp14:pctHeight>
+            </wp14:sizeRelV>
           </wp:anchor>
         </w:drawing>
       </w:r>
@@ -4190,8 +4227,14 @@
     <w:p>
       <w:pPr>
         <w:pStyle w:val="Heading5"/>
-      </w:pPr>
-      <w:r>
+        <w:rPr>
+          <w:rFonts w:cstheme="majorHAnsi"/>
+        </w:rPr>
+      </w:pPr>
+      <w:r>
+        <w:rPr>
+          <w:rFonts w:cstheme="majorHAnsi"/>
+        </w:rPr>
         <w:t>Training with the preoptimized or non-resampled dataset</w:t>
       </w:r>
     </w:p>
@@ -4206,25 +4249,26 @@
       <w:r>
         <w:rPr>
           <w:rFonts w:asciiTheme="majorHAnsi" w:hAnsiTheme="majorHAnsi" w:cstheme="majorHAnsi"/>
+          <w:noProof/>
           <w:color w:val="595959" w:themeColor="text1" w:themeTint="A6"/>
         </w:rPr>
         <w:drawing>
-          <wp:anchor distT="0" distB="0" distL="114300" distR="114300" simplePos="0" relativeHeight="251662336" behindDoc="0" locked="0" layoutInCell="1" allowOverlap="1" wp14:anchorId="53F9023E" wp14:editId="256C6971">
+          <wp:anchor distT="0" distB="0" distL="114300" distR="114300" simplePos="0" relativeHeight="251662336" behindDoc="0" locked="0" layoutInCell="1" allowOverlap="1" wp14:anchorId="53F9023E" wp14:editId="3EFA7304">
             <wp:simplePos x="0" y="0"/>
-            <wp:positionH relativeFrom="column">
-              <wp:posOffset>457200</wp:posOffset>
+            <wp:positionH relativeFrom="margin">
+              <wp:align>left</wp:align>
             </wp:positionH>
             <wp:positionV relativeFrom="paragraph">
-              <wp:posOffset>154940</wp:posOffset>
+              <wp:posOffset>95162</wp:posOffset>
             </wp:positionV>
-            <wp:extent cx="2472690" cy="1990090"/>
-            <wp:effectExtent l="0" t="0" r="3810" b="0"/>
+            <wp:extent cx="2423160" cy="1950085"/>
+            <wp:effectExtent l="0" t="0" r="0" b="0"/>
             <wp:wrapThrough wrapText="bothSides">
               <wp:wrapPolygon edited="0">
                 <wp:start x="0" y="0"/>
-                <wp:lineTo x="0" y="21297"/>
-                <wp:lineTo x="21467" y="21297"/>
-                <wp:lineTo x="21467" y="0"/>
+                <wp:lineTo x="0" y="21312"/>
+                <wp:lineTo x="21396" y="21312"/>
+                <wp:lineTo x="21396" y="0"/>
                 <wp:lineTo x="0" y="0"/>
               </wp:wrapPolygon>
             </wp:wrapThrough>
@@ -4254,7 +4298,7 @@
                   <pic:spPr>
                     <a:xfrm>
                       <a:off x="0" y="0"/>
-                      <a:ext cx="2472690" cy="1990090"/>
+                      <a:ext cx="2423160" cy="1950085"/>
                     </a:xfrm>
                     <a:prstGeom prst="rect">
                       <a:avLst/>
@@ -4339,12 +4383,23 @@
     <w:p>
       <w:pPr>
         <w:pStyle w:val="Heading5"/>
-      </w:pPr>
-      <w:r>
+        <w:rPr>
+          <w:rFonts w:cstheme="majorHAnsi"/>
+        </w:rPr>
+      </w:pPr>
+      <w:r>
+        <w:rPr>
+          <w:rFonts w:cstheme="majorHAnsi"/>
+        </w:rPr>
         <w:t>Training with the optimized or non-resampled dataset</w:t>
       </w:r>
     </w:p>
     <w:p>
+      <w:pPr>
+        <w:rPr>
+          <w:rFonts w:asciiTheme="majorHAnsi" w:hAnsiTheme="majorHAnsi" w:cstheme="majorHAnsi"/>
+        </w:rPr>
+      </w:pPr>
       <w:r>
         <w:rPr>
           <w:rFonts w:asciiTheme="majorHAnsi" w:hAnsiTheme="majorHAnsi" w:cstheme="majorHAnsi"/>
@@ -4354,13 +4409,13 @@
         <mc:AlternateContent>
           <mc:Choice Requires="wpg">
             <w:drawing>
-              <wp:anchor distT="0" distB="0" distL="114300" distR="114300" simplePos="0" relativeHeight="251665408" behindDoc="0" locked="0" layoutInCell="1" allowOverlap="1" wp14:anchorId="130B60AF" wp14:editId="49753938">
+              <wp:anchor distT="0" distB="0" distL="114300" distR="114300" simplePos="0" relativeHeight="251665408" behindDoc="0" locked="0" layoutInCell="1" allowOverlap="1" wp14:anchorId="130B60AF" wp14:editId="5EB2034F">
                 <wp:simplePos x="0" y="0"/>
-                <wp:positionH relativeFrom="column">
-                  <wp:posOffset>574040</wp:posOffset>
+                <wp:positionH relativeFrom="margin">
+                  <wp:align>left</wp:align>
                 </wp:positionH>
                 <wp:positionV relativeFrom="paragraph">
-                  <wp:posOffset>128328</wp:posOffset>
+                  <wp:posOffset>145632</wp:posOffset>
                 </wp:positionV>
                 <wp:extent cx="4792980" cy="2451100"/>
                 <wp:effectExtent l="0" t="0" r="7620" b="6350"/>
@@ -4521,7 +4576,7 @@
           </mc:Choice>
           <mc:Fallback>
             <w:pict>
-              <v:group w14:anchorId="41CBBF41" id="Group 27" o:spid="_x0000_s1026" style="position:absolute;margin-left:45.2pt;margin-top:10.1pt;width:377.4pt;height:193pt;z-index:251665408" coordsize="47931,24513" o:gfxdata="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">
+              <v:group w14:anchorId="45F90CFA" id="Group 27" o:spid="_x0000_s1026" style="position:absolute;margin-left:0;margin-top:11.45pt;width:377.4pt;height:193pt;z-index:251665408;mso-position-horizontal:left;mso-position-horizontal-relative:margin" coordsize="47931,24513" o:gfxdata="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">
                 <v:shape id="Picture 28" o:spid="_x0000_s1027" type="#_x0000_t75" style="position:absolute;top:1039;width:29133;height:9556;visibility:visible;mso-wrap-style:square" o:gfxdata="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">
                   <v:imagedata r:id="rId23" o:title=""/>
                 </v:shape>
@@ -4534,7 +4589,7 @@
                 <v:shape id="Picture 31" o:spid="_x0000_s1030" type="#_x0000_t75" style="position:absolute;left:25977;top:13508;width:13227;height:10623;visibility:visible;mso-wrap-style:square" o:gfxdata="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">
                   <v:imagedata r:id="rId34" o:title=""/>
                 </v:shape>
-                <w10:wrap type="through"/>
+                <w10:wrap type="through" anchorx="margin"/>
               </v:group>
             </w:pict>
           </mc:Fallback>
@@ -4626,6 +4681,7 @@
       <w:pPr>
         <w:pStyle w:val="HTMLPreformatted"/>
         <w:rPr>
+          <w:rFonts w:asciiTheme="majorHAnsi" w:hAnsiTheme="majorHAnsi" w:cstheme="majorHAnsi"/>
           <w:sz w:val="22"/>
           <w:szCs w:val="22"/>
         </w:rPr>
@@ -4642,92 +4698,40 @@
       </w:r>
       <w:r>
         <w:rPr>
+          <w:rFonts w:asciiTheme="majorHAnsi" w:hAnsiTheme="majorHAnsi" w:cstheme="majorHAnsi"/>
           <w:b/>
           <w:bCs/>
           <w:sz w:val="22"/>
           <w:szCs w:val="22"/>
         </w:rPr>
-        <w:t>0.9</w:t>
-      </w:r>
-      <w:r>
-        <w:rPr>
+        <w:t xml:space="preserve">0.90 </w:t>
+      </w:r>
+      <w:r>
+        <w:rPr>
+          <w:rFonts w:asciiTheme="majorHAnsi" w:hAnsiTheme="majorHAnsi" w:cstheme="majorHAnsi"/>
+          <w:color w:val="595959" w:themeColor="text1" w:themeTint="A6"/>
+          <w:sz w:val="22"/>
+          <w:szCs w:val="22"/>
+        </w:rPr>
+        <w:t>which is an improvement over the</w:t>
+      </w:r>
+      <w:r>
+        <w:rPr>
+          <w:rFonts w:asciiTheme="majorHAnsi" w:hAnsiTheme="majorHAnsi" w:cstheme="majorHAnsi"/>
           <w:b/>
           <w:bCs/>
           <w:sz w:val="22"/>
           <w:szCs w:val="22"/>
         </w:rPr>
-        <w:t>0</w:t>
-      </w:r>
-      <w:r>
-        <w:rPr>
-          <w:b/>
-          <w:bCs/>
+        <w:t xml:space="preserve"> 0.87 </w:t>
+      </w:r>
+      <w:r>
+        <w:rPr>
+          <w:rFonts w:asciiTheme="majorHAnsi" w:hAnsiTheme="majorHAnsi" w:cstheme="majorHAnsi"/>
+          <w:color w:val="595959" w:themeColor="text1" w:themeTint="A6"/>
           <w:sz w:val="22"/>
           <w:szCs w:val="22"/>
         </w:rPr>
-        <w:t xml:space="preserve"> </w:t>
-      </w:r>
-      <w:r>
-        <w:rPr>
-          <w:rFonts w:asciiTheme="majorHAnsi" w:hAnsiTheme="majorHAnsi" w:cstheme="majorHAnsi"/>
-          <w:color w:val="595959" w:themeColor="text1" w:themeTint="A6"/>
-          <w:sz w:val="22"/>
-          <w:szCs w:val="22"/>
-        </w:rPr>
-        <w:t xml:space="preserve">which is an improvement </w:t>
-      </w:r>
-      <w:r>
-        <w:rPr>
-          <w:rFonts w:asciiTheme="majorHAnsi" w:hAnsiTheme="majorHAnsi" w:cstheme="majorHAnsi"/>
-          <w:color w:val="595959" w:themeColor="text1" w:themeTint="A6"/>
-          <w:sz w:val="22"/>
-          <w:szCs w:val="22"/>
-        </w:rPr>
-        <w:t>over the</w:t>
-      </w:r>
-      <w:r>
-        <w:rPr>
-          <w:b/>
-          <w:bCs/>
-          <w:sz w:val="22"/>
-          <w:szCs w:val="22"/>
-        </w:rPr>
-        <w:t xml:space="preserve"> </w:t>
-      </w:r>
-      <w:r>
-        <w:rPr>
-          <w:b/>
-          <w:bCs/>
-          <w:sz w:val="22"/>
-          <w:szCs w:val="22"/>
-        </w:rPr>
-        <w:t>0.8</w:t>
-      </w:r>
-      <w:r>
-        <w:rPr>
-          <w:b/>
-          <w:bCs/>
-          <w:sz w:val="22"/>
-          <w:szCs w:val="22"/>
-        </w:rPr>
-        <w:t>7</w:t>
-      </w:r>
-      <w:r>
-        <w:rPr>
-          <w:b/>
-          <w:bCs/>
-          <w:sz w:val="22"/>
-          <w:szCs w:val="22"/>
-        </w:rPr>
-        <w:t xml:space="preserve"> </w:t>
-      </w:r>
-      <w:r>
-        <w:rPr>
-          <w:rFonts w:asciiTheme="majorHAnsi" w:hAnsiTheme="majorHAnsi" w:cstheme="majorHAnsi"/>
-          <w:color w:val="595959" w:themeColor="text1" w:themeTint="A6"/>
-          <w:sz w:val="22"/>
-          <w:szCs w:val="22"/>
-        </w:rPr>
         <w:t>for preoptimization</w:t>
       </w:r>
     </w:p>
@@ -4742,16 +4746,17 @@
       <w:r>
         <w:rPr>
           <w:rFonts w:asciiTheme="majorHAnsi" w:hAnsiTheme="majorHAnsi" w:cstheme="majorHAnsi"/>
+          <w:noProof/>
           <w:color w:val="595959" w:themeColor="text1" w:themeTint="A6"/>
         </w:rPr>
         <w:drawing>
-          <wp:anchor distT="0" distB="0" distL="114300" distR="114300" simplePos="0" relativeHeight="251664384" behindDoc="1" locked="0" layoutInCell="1" allowOverlap="1" wp14:anchorId="797A8041" wp14:editId="35604F16">
+          <wp:anchor distT="0" distB="0" distL="114300" distR="114300" simplePos="0" relativeHeight="251664384" behindDoc="1" locked="0" layoutInCell="1" allowOverlap="1" wp14:anchorId="797A8041" wp14:editId="4C290178">
             <wp:simplePos x="0" y="0"/>
-            <wp:positionH relativeFrom="column">
-              <wp:posOffset>615199</wp:posOffset>
+            <wp:positionH relativeFrom="margin">
+              <wp:align>left</wp:align>
             </wp:positionH>
             <wp:positionV relativeFrom="paragraph">
-              <wp:posOffset>110606</wp:posOffset>
+              <wp:posOffset>121847</wp:posOffset>
             </wp:positionV>
             <wp:extent cx="2604135" cy="2043430"/>
             <wp:effectExtent l="0" t="0" r="5715" b="0"/>
@@ -4894,8 +4899,14 @@
     <w:p>
       <w:pPr>
         <w:pStyle w:val="Heading5"/>
-      </w:pPr>
-      <w:r>
+        <w:rPr>
+          <w:rFonts w:cstheme="majorHAnsi"/>
+        </w:rPr>
+      </w:pPr>
+      <w:r>
+        <w:rPr>
+          <w:rFonts w:cstheme="majorHAnsi"/>
+        </w:rPr>
         <w:t>Training with no Optimization</w:t>
       </w:r>
     </w:p>
@@ -4926,34 +4937,169 @@
       <w:pPr>
         <w:rPr>
           <w:rFonts w:asciiTheme="majorHAnsi" w:hAnsiTheme="majorHAnsi" w:cstheme="majorHAnsi"/>
-          <w:color w:val="595959" w:themeColor="text1" w:themeTint="A6"/>
-        </w:rPr>
-      </w:pPr>
-      <w:r>
-        <w:rPr>
           <w:lang w:val="fi-FI"/>
         </w:rPr>
+      </w:pPr>
+      <w:r>
+        <w:rPr>
+          <w:rFonts w:asciiTheme="majorHAnsi" w:hAnsiTheme="majorHAnsi" w:cstheme="majorHAnsi"/>
+          <w:lang w:val="fi-FI"/>
+        </w:rPr>
         <w:drawing>
-          <wp:anchor distT="0" distB="0" distL="114300" distR="114300" simplePos="0" relativeHeight="251679744" behindDoc="1" locked="0" layoutInCell="1" allowOverlap="1" wp14:anchorId="794BFED5" wp14:editId="25A291B2">
-            <wp:simplePos x="0" y="0"/>
-            <wp:positionH relativeFrom="margin">
-              <wp:align>left</wp:align>
-            </wp:positionH>
-            <wp:positionV relativeFrom="paragraph">
-              <wp:posOffset>82955</wp:posOffset>
-            </wp:positionV>
-            <wp:extent cx="4038600" cy="2104314"/>
+          <wp:inline distT="0" distB="0" distL="0" distR="0" wp14:anchorId="00FE6453" wp14:editId="697B9212">
+            <wp:extent cx="3547641" cy="1944370"/>
             <wp:effectExtent l="0" t="0" r="0" b="0"/>
-            <wp:wrapTight wrapText="bothSides">
-              <wp:wrapPolygon edited="0">
-                <wp:start x="0" y="0"/>
-                <wp:lineTo x="0" y="21320"/>
-                <wp:lineTo x="21498" y="21320"/>
-                <wp:lineTo x="21498" y="0"/>
-                <wp:lineTo x="0" y="0"/>
-              </wp:wrapPolygon>
-            </wp:wrapTight>
-            <wp:docPr id="44" name="Picture 44"/>
+            <wp:docPr id="21" name="Picture 21"/>
+            <wp:cNvGraphicFramePr>
+              <a:graphicFrameLocks xmlns:a="http://schemas.openxmlformats.org/drawingml/2006/main" noChangeAspect="1"/>
+            </wp:cNvGraphicFramePr>
+            <a:graphic xmlns:a="http://schemas.openxmlformats.org/drawingml/2006/main">
+              <a:graphicData uri="http://schemas.openxmlformats.org/drawingml/2006/picture">
+                <pic:pic xmlns:pic="http://schemas.openxmlformats.org/drawingml/2006/picture">
+                  <pic:nvPicPr>
+                    <pic:cNvPr id="1" name=""/>
+                    <pic:cNvPicPr/>
+                  </pic:nvPicPr>
+                  <pic:blipFill rotWithShape="1">
+                    <a:blip r:embed="rId36"/>
+                    <a:srcRect r="38097" b="55951"/>
+                    <a:stretch/>
+                  </pic:blipFill>
+                  <pic:spPr bwMode="auto">
+                    <a:xfrm>
+                      <a:off x="0" y="0"/>
+                      <a:ext cx="3547964" cy="1944547"/>
+                    </a:xfrm>
+                    <a:prstGeom prst="rect">
+                      <a:avLst/>
+                    </a:prstGeom>
+                    <a:ln>
+                      <a:noFill/>
+                    </a:ln>
+                    <a:extLst>
+                      <a:ext uri="{53640926-AAD7-44D8-BBD7-CCE9431645EC}">
+                        <a14:shadowObscured xmlns:a14="http://schemas.microsoft.com/office/drawing/2010/main"/>
+                      </a:ext>
+                    </a:extLst>
+                  </pic:spPr>
+                </pic:pic>
+              </a:graphicData>
+            </a:graphic>
+          </wp:inline>
+        </w:drawing>
+      </w:r>
+    </w:p>
+    <w:p>
+      <w:pPr>
+        <w:rPr>
+          <w:rFonts w:asciiTheme="majorHAnsi" w:hAnsiTheme="majorHAnsi" w:cstheme="majorHAnsi"/>
+        </w:rPr>
+      </w:pPr>
+      <w:r>
+        <w:rPr>
+          <w:rFonts w:asciiTheme="majorHAnsi" w:hAnsiTheme="majorHAnsi" w:cstheme="majorHAnsi"/>
+        </w:rPr>
+        <w:t>The data is highly unbalanced as all were predicted as good loans.</w:t>
+      </w:r>
+    </w:p>
+    <w:p>
+      <w:pPr>
+        <w:rPr>
+          <w:rFonts w:asciiTheme="majorHAnsi" w:hAnsiTheme="majorHAnsi" w:cstheme="majorHAnsi"/>
+          <w:lang w:val="fi-FI"/>
+        </w:rPr>
+      </w:pPr>
+      <w:r>
+        <w:rPr>
+          <w:rFonts w:asciiTheme="majorHAnsi" w:hAnsiTheme="majorHAnsi" w:cstheme="majorHAnsi"/>
+          <w:lang w:val="fi-FI"/>
+        </w:rPr>
+        <w:drawing>
+          <wp:inline distT="0" distB="0" distL="0" distR="0" wp14:anchorId="24189F1B" wp14:editId="745F7998">
+            <wp:extent cx="5139159" cy="2499360"/>
+            <wp:effectExtent l="0" t="0" r="4445" b="0"/>
+            <wp:docPr id="20" name="Picture 20"/>
+            <wp:cNvGraphicFramePr>
+              <a:graphicFrameLocks xmlns:a="http://schemas.openxmlformats.org/drawingml/2006/main" noChangeAspect="1"/>
+            </wp:cNvGraphicFramePr>
+            <a:graphic xmlns:a="http://schemas.openxmlformats.org/drawingml/2006/main">
+              <a:graphicData uri="http://schemas.openxmlformats.org/drawingml/2006/picture">
+                <pic:pic xmlns:pic="http://schemas.openxmlformats.org/drawingml/2006/picture">
+                  <pic:nvPicPr>
+                    <pic:cNvPr id="1" name=""/>
+                    <pic:cNvPicPr/>
+                  </pic:nvPicPr>
+                  <pic:blipFill rotWithShape="1">
+                    <a:blip r:embed="rId36"/>
+                    <a:srcRect l="-1" t="45235" r="10304" b="-1871"/>
+                    <a:stretch/>
+                  </pic:blipFill>
+                  <pic:spPr bwMode="auto">
+                    <a:xfrm>
+                      <a:off x="0" y="0"/>
+                      <a:ext cx="5140913" cy="2500213"/>
+                    </a:xfrm>
+                    <a:prstGeom prst="rect">
+                      <a:avLst/>
+                    </a:prstGeom>
+                    <a:ln>
+                      <a:noFill/>
+                    </a:ln>
+                    <a:extLst>
+                      <a:ext uri="{53640926-AAD7-44D8-BBD7-CCE9431645EC}">
+                        <a14:shadowObscured xmlns:a14="http://schemas.microsoft.com/office/drawing/2010/main"/>
+                      </a:ext>
+                    </a:extLst>
+                  </pic:spPr>
+                </pic:pic>
+              </a:graphicData>
+            </a:graphic>
+          </wp:inline>
+        </w:drawing>
+      </w:r>
+    </w:p>
+    <w:p>
+      <w:pPr>
+        <w:pStyle w:val="Heading5"/>
+        <w:rPr>
+          <w:rFonts w:cstheme="majorHAnsi"/>
+        </w:rPr>
+      </w:pPr>
+      <w:r>
+        <w:rPr>
+          <w:rFonts w:cstheme="majorHAnsi"/>
+        </w:rPr>
+        <w:lastRenderedPageBreak/>
+        <w:t xml:space="preserve">Using Class </w:t>
+      </w:r>
+      <w:r>
+        <w:rPr>
+          <w:rFonts w:cstheme="majorHAnsi"/>
+        </w:rPr>
+        <w:t>Weights</w:t>
+      </w:r>
+      <w:r>
+        <w:rPr>
+          <w:rFonts w:cstheme="majorHAnsi"/>
+        </w:rPr>
+        <w:t xml:space="preserve"> to reduce imbalance</w:t>
+      </w:r>
+    </w:p>
+    <w:p>
+      <w:pPr>
+        <w:rPr>
+          <w:rFonts w:asciiTheme="majorHAnsi" w:hAnsiTheme="majorHAnsi" w:cstheme="majorHAnsi"/>
+        </w:rPr>
+      </w:pPr>
+      <w:r>
+        <w:rPr>
+          <w:rFonts w:asciiTheme="majorHAnsi" w:hAnsiTheme="majorHAnsi" w:cstheme="majorHAnsi"/>
+        </w:rPr>
+        <w:drawing>
+          <wp:inline distT="0" distB="0" distL="0" distR="0" wp14:anchorId="13732EA0" wp14:editId="44D076C8">
+            <wp:extent cx="3823775" cy="3055716"/>
+            <wp:effectExtent l="0" t="0" r="5715" b="0"/>
+            <wp:docPr id="23" name="Picture 23"/>
             <wp:cNvGraphicFramePr>
               <a:graphicFrameLocks xmlns:a="http://schemas.openxmlformats.org/drawingml/2006/main" noChangeAspect="1"/>
             </wp:cNvGraphicFramePr>
@@ -4965,13 +5111,7 @@
                     <pic:cNvPicPr/>
                   </pic:nvPicPr>
                   <pic:blipFill>
-                    <a:blip r:embed="rId36">
-                      <a:extLst>
-                        <a:ext uri="{28A0092B-C50C-407E-A947-70E740481C1C}">
-                          <a14:useLocalDpi xmlns:a14="http://schemas.microsoft.com/office/drawing/2010/main" val="0"/>
-                        </a:ext>
-                      </a:extLst>
-                    </a:blip>
+                    <a:blip r:embed="rId37"/>
                     <a:stretch>
                       <a:fillRect/>
                     </a:stretch>
@@ -4979,7 +5119,7 @@
                   <pic:spPr>
                     <a:xfrm>
                       <a:off x="0" y="0"/>
-                      <a:ext cx="4038600" cy="2104314"/>
+                      <a:ext cx="3823775" cy="3055716"/>
                     </a:xfrm>
                     <a:prstGeom prst="rect">
                       <a:avLst/>
@@ -4988,94 +5128,51 @@
                 </pic:pic>
               </a:graphicData>
             </a:graphic>
-          </wp:anchor>
+          </wp:inline>
         </w:drawing>
       </w:r>
     </w:p>
     <w:p>
       <w:pPr>
         <w:rPr>
-          <w:lang w:val="fi-FI"/>
-        </w:rPr>
-      </w:pPr>
-    </w:p>
-    <w:p>
-      <w:pPr>
-        <w:rPr>
-          <w:lang w:val="fi-FI"/>
-        </w:rPr>
-      </w:pPr>
-    </w:p>
-    <w:p>
-      <w:pPr>
-        <w:rPr>
-          <w:lang w:val="fi-FI"/>
-        </w:rPr>
-      </w:pPr>
-    </w:p>
-    <w:p>
-      <w:pPr>
-        <w:rPr>
-          <w:lang w:val="fi-FI"/>
-        </w:rPr>
-      </w:pPr>
-    </w:p>
-    <w:p>
-      <w:pPr>
-        <w:rPr>
-          <w:lang w:val="fi-FI"/>
-        </w:rPr>
-      </w:pPr>
-    </w:p>
-    <w:p>
-      <w:pPr>
-        <w:rPr>
-          <w:lang w:val="fi-FI"/>
-        </w:rPr>
-      </w:pPr>
-    </w:p>
-    <w:p>
-      <w:pPr>
-        <w:rPr>
-          <w:lang w:val="fi-FI"/>
-        </w:rPr>
-      </w:pPr>
-    </w:p>
-    <w:p>
-      <w:pPr>
-        <w:rPr>
-          <w:lang w:val="fi-FI"/>
-        </w:rPr>
-      </w:pPr>
-      <w:r>
-        <w:rPr>
-          <w:lang w:val="fi-FI"/>
-        </w:rPr>
-        <w:br w:type="page"/>
-      </w:r>
-    </w:p>
-    <w:p>
-      <w:pPr>
-        <w:pStyle w:val="Heading5"/>
-      </w:pPr>
-      <w:r>
-        <w:lastRenderedPageBreak/>
-        <w:t>Auto Optimization using Hyperparameter tuning</w:t>
-      </w:r>
-      <w:hyperlink r:id="rId37" w:anchor="Auto-Optimization-using-Hyperparameter-tuning" w:history="1">
-        <w:r>
-          <w:t>¶</w:t>
-        </w:r>
-      </w:hyperlink>
-    </w:p>
-    <w:p/>
-    <w:p>
-      <w:r>
+          <w:rFonts w:asciiTheme="majorHAnsi" w:hAnsiTheme="majorHAnsi" w:cstheme="majorHAnsi"/>
+        </w:rPr>
+      </w:pPr>
+    </w:p>
+    <w:p>
+      <w:pPr>
+        <w:rPr>
+          <w:rFonts w:asciiTheme="majorHAnsi" w:hAnsiTheme="majorHAnsi" w:cstheme="majorHAnsi"/>
+        </w:rPr>
+      </w:pPr>
+      <w:r>
+        <w:rPr>
+          <w:rFonts w:asciiTheme="majorHAnsi" w:hAnsiTheme="majorHAnsi" w:cstheme="majorHAnsi"/>
+        </w:rPr>
+        <w:t>The accuracy</w:t>
+      </w:r>
+      <w:r>
+        <w:rPr>
+          <w:rFonts w:asciiTheme="majorHAnsi" w:hAnsiTheme="majorHAnsi" w:cstheme="majorHAnsi"/>
+        </w:rPr>
+        <w:t xml:space="preserve"> score greatly reduced to 56%</w:t>
+      </w:r>
+    </w:p>
+    <w:p>
+      <w:pPr>
+        <w:rPr>
+          <w:rFonts w:asciiTheme="majorHAnsi" w:hAnsiTheme="majorHAnsi" w:cstheme="majorHAnsi"/>
+        </w:rPr>
+      </w:pPr>
+      <w:r>
+        <w:rPr>
+          <w:rFonts w:asciiTheme="majorHAnsi" w:hAnsiTheme="majorHAnsi" w:cstheme="majorHAnsi"/>
+        </w:rPr>
         <w:drawing>
-          <wp:inline distT="0" distB="0" distL="0" distR="0" wp14:anchorId="656D97FC" wp14:editId="386C8D4B">
-            <wp:extent cx="3567545" cy="3043441"/>
-            <wp:effectExtent l="0" t="0" r="0" b="5080"/>
-            <wp:docPr id="45" name="Picture 45"/>
+          <wp:inline distT="0" distB="0" distL="0" distR="0" wp14:anchorId="77DEB151" wp14:editId="2AB81917">
+            <wp:extent cx="2405323" cy="775504"/>
+            <wp:effectExtent l="0" t="0" r="0" b="5715"/>
+            <wp:docPr id="32" name="Picture 32"/>
             <wp:cNvGraphicFramePr>
               <a:graphicFrameLocks xmlns:a="http://schemas.openxmlformats.org/drawingml/2006/main" noChangeAspect="1"/>
             </wp:cNvGraphicFramePr>
@@ -5095,7 +5192,7 @@
                   <pic:spPr>
                     <a:xfrm>
                       <a:off x="0" y="0"/>
-                      <a:ext cx="3567545" cy="3043441"/>
+                      <a:ext cx="2438859" cy="786316"/>
                     </a:xfrm>
                     <a:prstGeom prst="rect">
                       <a:avLst/>
@@ -5108,14 +5205,57 @@
         </w:drawing>
       </w:r>
     </w:p>
-    <w:p/>
-    <w:p>
-      <w:r>
+    <w:p>
+      <w:pPr>
+        <w:rPr>
+          <w:rFonts w:asciiTheme="majorHAnsi" w:hAnsiTheme="majorHAnsi" w:cstheme="majorHAnsi"/>
+        </w:rPr>
+      </w:pPr>
+    </w:p>
+    <w:p>
+      <w:pPr>
+        <w:pStyle w:val="Heading5"/>
+        <w:rPr>
+          <w:rFonts w:cstheme="majorHAnsi"/>
+        </w:rPr>
+      </w:pPr>
+      <w:r>
+        <w:rPr>
+          <w:rFonts w:cstheme="majorHAnsi"/>
+        </w:rPr>
+        <w:t>Auto Optimization using Hyperparameter tuning</w:t>
+      </w:r>
+      <w:hyperlink r:id="rId39" w:anchor="Auto-Optimization-using-Hyperparameter-tuning" w:history="1">
+        <w:r>
+          <w:rPr>
+            <w:rFonts w:cstheme="majorHAnsi"/>
+          </w:rPr>
+          <w:t>¶</w:t>
+        </w:r>
+      </w:hyperlink>
+    </w:p>
+    <w:p>
+      <w:pPr>
+        <w:rPr>
+          <w:rFonts w:asciiTheme="majorHAnsi" w:hAnsiTheme="majorHAnsi" w:cstheme="majorHAnsi"/>
+        </w:rPr>
+      </w:pPr>
+    </w:p>
+    <w:p>
+      <w:pPr>
+        <w:rPr>
+          <w:rFonts w:asciiTheme="majorHAnsi" w:hAnsiTheme="majorHAnsi" w:cstheme="majorHAnsi"/>
+        </w:rPr>
+      </w:pPr>
+      <w:r>
+        <w:rPr>
+          <w:rFonts w:asciiTheme="majorHAnsi" w:hAnsiTheme="majorHAnsi" w:cstheme="majorHAnsi"/>
+        </w:rPr>
         <w:drawing>
-          <wp:inline distT="0" distB="0" distL="0" distR="0" wp14:anchorId="119AF969" wp14:editId="015EDF9B">
-            <wp:extent cx="5142475" cy="1440873"/>
-            <wp:effectExtent l="0" t="0" r="1270" b="6985"/>
-            <wp:docPr id="47" name="Picture 47"/>
+          <wp:inline distT="0" distB="0" distL="0" distR="0" wp14:anchorId="1372EFF2" wp14:editId="7AB7A662">
+            <wp:extent cx="2820814" cy="1863524"/>
+            <wp:effectExtent l="0" t="0" r="0" b="3810"/>
+            <wp:docPr id="42" name="Picture 42"/>
             <wp:cNvGraphicFramePr>
               <a:graphicFrameLocks xmlns:a="http://schemas.openxmlformats.org/drawingml/2006/main" noChangeAspect="1"/>
             </wp:cNvGraphicFramePr>
@@ -5127,7 +5267,7 @@
                     <pic:cNvPicPr/>
                   </pic:nvPicPr>
                   <pic:blipFill>
-                    <a:blip r:embed="rId39"/>
+                    <a:blip r:embed="rId40"/>
                     <a:stretch>
                       <a:fillRect/>
                     </a:stretch>
@@ -5135,7 +5275,7 @@
                   <pic:spPr>
                     <a:xfrm>
                       <a:off x="0" y="0"/>
-                      <a:ext cx="5158888" cy="1445472"/>
+                      <a:ext cx="2837902" cy="1874813"/>
                     </a:xfrm>
                     <a:prstGeom prst="rect">
                       <a:avLst/>
@@ -5148,16 +5288,244 @@
         </w:drawing>
       </w:r>
     </w:p>
-    <w:p/>
-    <w:p>
-      <w:r>
-        <w:br w:type="page"/>
-      </w:r>
-    </w:p>
-    <w:p/>
-    <w:p/>
-    <w:p/>
-    <w:p/>
+    <w:p>
+      <w:pPr>
+        <w:rPr>
+          <w:rFonts w:asciiTheme="majorHAnsi" w:hAnsiTheme="majorHAnsi" w:cstheme="majorHAnsi"/>
+        </w:rPr>
+      </w:pPr>
+    </w:p>
+    <w:p>
+      <w:pPr>
+        <w:rPr>
+          <w:rFonts w:asciiTheme="majorHAnsi" w:hAnsiTheme="majorHAnsi" w:cstheme="majorHAnsi"/>
+        </w:rPr>
+      </w:pPr>
+      <w:r>
+        <w:rPr>
+          <w:rFonts w:asciiTheme="majorHAnsi" w:hAnsiTheme="majorHAnsi" w:cstheme="majorHAnsi"/>
+        </w:rPr>
+        <w:lastRenderedPageBreak/>
+        <w:drawing>
+          <wp:inline distT="0" distB="0" distL="0" distR="0" wp14:anchorId="3B49C976" wp14:editId="01E1B72A">
+            <wp:extent cx="4381018" cy="1929861"/>
+            <wp:effectExtent l="0" t="0" r="635" b="0"/>
+            <wp:docPr id="46" name="Picture 46"/>
+            <wp:cNvGraphicFramePr>
+              <a:graphicFrameLocks xmlns:a="http://schemas.openxmlformats.org/drawingml/2006/main" noChangeAspect="1"/>
+            </wp:cNvGraphicFramePr>
+            <a:graphic xmlns:a="http://schemas.openxmlformats.org/drawingml/2006/main">
+              <a:graphicData uri="http://schemas.openxmlformats.org/drawingml/2006/picture">
+                <pic:pic xmlns:pic="http://schemas.openxmlformats.org/drawingml/2006/picture">
+                  <pic:nvPicPr>
+                    <pic:cNvPr id="1" name=""/>
+                    <pic:cNvPicPr/>
+                  </pic:nvPicPr>
+                  <pic:blipFill>
+                    <a:blip r:embed="rId41"/>
+                    <a:stretch>
+                      <a:fillRect/>
+                    </a:stretch>
+                  </pic:blipFill>
+                  <pic:spPr>
+                    <a:xfrm>
+                      <a:off x="0" y="0"/>
+                      <a:ext cx="4391279" cy="1934381"/>
+                    </a:xfrm>
+                    <a:prstGeom prst="rect">
+                      <a:avLst/>
+                    </a:prstGeom>
+                  </pic:spPr>
+                </pic:pic>
+              </a:graphicData>
+            </a:graphic>
+          </wp:inline>
+        </w:drawing>
+      </w:r>
+    </w:p>
+    <w:p>
+      <w:pPr>
+        <w:rPr>
+          <w:rFonts w:asciiTheme="majorHAnsi" w:hAnsiTheme="majorHAnsi" w:cstheme="majorHAnsi"/>
+        </w:rPr>
+      </w:pPr>
+      <w:r>
+        <w:rPr>
+          <w:rFonts w:asciiTheme="majorHAnsi" w:hAnsiTheme="majorHAnsi" w:cstheme="majorHAnsi"/>
+        </w:rPr>
+        <w:drawing>
+          <wp:anchor distT="0" distB="0" distL="114300" distR="114300" simplePos="0" relativeHeight="251679744" behindDoc="1" locked="0" layoutInCell="1" allowOverlap="1" wp14:anchorId="4FA48820" wp14:editId="691B3D34">
+            <wp:simplePos x="0" y="0"/>
+            <wp:positionH relativeFrom="margin">
+              <wp:align>left</wp:align>
+            </wp:positionH>
+            <wp:positionV relativeFrom="paragraph">
+              <wp:posOffset>260985</wp:posOffset>
+            </wp:positionV>
+            <wp:extent cx="2540998" cy="1360025"/>
+            <wp:effectExtent l="0" t="0" r="0" b="0"/>
+            <wp:wrapTight wrapText="bothSides">
+              <wp:wrapPolygon edited="0">
+                <wp:start x="0" y="0"/>
+                <wp:lineTo x="0" y="21186"/>
+                <wp:lineTo x="21379" y="21186"/>
+                <wp:lineTo x="21379" y="0"/>
+                <wp:lineTo x="0" y="0"/>
+              </wp:wrapPolygon>
+            </wp:wrapTight>
+            <wp:docPr id="48" name="Picture 48"/>
+            <wp:cNvGraphicFramePr>
+              <a:graphicFrameLocks xmlns:a="http://schemas.openxmlformats.org/drawingml/2006/main" noChangeAspect="1"/>
+            </wp:cNvGraphicFramePr>
+            <a:graphic xmlns:a="http://schemas.openxmlformats.org/drawingml/2006/main">
+              <a:graphicData uri="http://schemas.openxmlformats.org/drawingml/2006/picture">
+                <pic:pic xmlns:pic="http://schemas.openxmlformats.org/drawingml/2006/picture">
+                  <pic:nvPicPr>
+                    <pic:cNvPr id="1" name=""/>
+                    <pic:cNvPicPr/>
+                  </pic:nvPicPr>
+                  <pic:blipFill>
+                    <a:blip r:embed="rId42" cstate="print">
+                      <a:extLst>
+                        <a:ext uri="{28A0092B-C50C-407E-A947-70E740481C1C}">
+                          <a14:useLocalDpi xmlns:a14="http://schemas.microsoft.com/office/drawing/2010/main" val="0"/>
+                        </a:ext>
+                      </a:extLst>
+                    </a:blip>
+                    <a:stretch>
+                      <a:fillRect/>
+                    </a:stretch>
+                  </pic:blipFill>
+                  <pic:spPr>
+                    <a:xfrm>
+                      <a:off x="0" y="0"/>
+                      <a:ext cx="2540998" cy="1360025"/>
+                    </a:xfrm>
+                    <a:prstGeom prst="rect">
+                      <a:avLst/>
+                    </a:prstGeom>
+                  </pic:spPr>
+                </pic:pic>
+              </a:graphicData>
+            </a:graphic>
+          </wp:anchor>
+        </w:drawing>
+      </w:r>
+    </w:p>
+    <w:p>
+      <w:pPr>
+        <w:rPr>
+          <w:rFonts w:asciiTheme="majorHAnsi" w:hAnsiTheme="majorHAnsi" w:cstheme="majorHAnsi"/>
+        </w:rPr>
+      </w:pPr>
+      <w:r>
+        <w:rPr>
+          <w:rFonts w:asciiTheme="majorHAnsi" w:hAnsiTheme="majorHAnsi" w:cstheme="majorHAnsi"/>
+        </w:rPr>
+        <w:drawing>
+          <wp:anchor distT="0" distB="0" distL="114300" distR="114300" simplePos="0" relativeHeight="251680768" behindDoc="1" locked="0" layoutInCell="1" allowOverlap="1" wp14:anchorId="7849FEE6" wp14:editId="4DB530E7">
+            <wp:simplePos x="0" y="0"/>
+            <wp:positionH relativeFrom="column">
+              <wp:posOffset>3031498</wp:posOffset>
+            </wp:positionH>
+            <wp:positionV relativeFrom="paragraph">
+              <wp:posOffset>9131</wp:posOffset>
+            </wp:positionV>
+            <wp:extent cx="2054225" cy="1160145"/>
+            <wp:effectExtent l="0" t="0" r="3175" b="1905"/>
+            <wp:wrapTight wrapText="bothSides">
+              <wp:wrapPolygon edited="0">
+                <wp:start x="0" y="0"/>
+                <wp:lineTo x="0" y="21281"/>
+                <wp:lineTo x="21433" y="21281"/>
+                <wp:lineTo x="21433" y="0"/>
+                <wp:lineTo x="0" y="0"/>
+              </wp:wrapPolygon>
+            </wp:wrapTight>
+            <wp:docPr id="49" name="Picture 49"/>
+            <wp:cNvGraphicFramePr>
+              <a:graphicFrameLocks xmlns:a="http://schemas.openxmlformats.org/drawingml/2006/main" noChangeAspect="1"/>
+            </wp:cNvGraphicFramePr>
+            <a:graphic xmlns:a="http://schemas.openxmlformats.org/drawingml/2006/main">
+              <a:graphicData uri="http://schemas.openxmlformats.org/drawingml/2006/picture">
+                <pic:pic xmlns:pic="http://schemas.openxmlformats.org/drawingml/2006/picture">
+                  <pic:nvPicPr>
+                    <pic:cNvPr id="1" name=""/>
+                    <pic:cNvPicPr/>
+                  </pic:nvPicPr>
+                  <pic:blipFill rotWithShape="1">
+                    <a:blip r:embed="rId43">
+                      <a:extLst>
+                        <a:ext uri="{28A0092B-C50C-407E-A947-70E740481C1C}">
+                          <a14:useLocalDpi xmlns:a14="http://schemas.microsoft.com/office/drawing/2010/main" val="0"/>
+                        </a:ext>
+                      </a:extLst>
+                    </a:blip>
+                    <a:srcRect r="23149"/>
+                    <a:stretch/>
+                  </pic:blipFill>
+                  <pic:spPr bwMode="auto">
+                    <a:xfrm>
+                      <a:off x="0" y="0"/>
+                      <a:ext cx="2054225" cy="1160145"/>
+                    </a:xfrm>
+                    <a:prstGeom prst="rect">
+                      <a:avLst/>
+                    </a:prstGeom>
+                    <a:ln>
+                      <a:noFill/>
+                    </a:ln>
+                    <a:extLst>
+                      <a:ext uri="{53640926-AAD7-44D8-BBD7-CCE9431645EC}">
+                        <a14:shadowObscured xmlns:a14="http://schemas.microsoft.com/office/drawing/2010/main"/>
+                      </a:ext>
+                    </a:extLst>
+                  </pic:spPr>
+                </pic:pic>
+              </a:graphicData>
+            </a:graphic>
+            <wp14:sizeRelH relativeFrom="margin">
+              <wp14:pctWidth>0</wp14:pctWidth>
+            </wp14:sizeRelH>
+          </wp:anchor>
+        </w:drawing>
+      </w:r>
+    </w:p>
+    <w:p>
+      <w:pPr>
+        <w:rPr>
+          <w:rFonts w:asciiTheme="majorHAnsi" w:hAnsiTheme="majorHAnsi" w:cstheme="majorHAnsi"/>
+        </w:rPr>
+      </w:pPr>
+    </w:p>
+    <w:p>
+      <w:pPr>
+        <w:rPr>
+          <w:rFonts w:asciiTheme="majorHAnsi" w:hAnsiTheme="majorHAnsi" w:cstheme="majorHAnsi"/>
+        </w:rPr>
+      </w:pPr>
+    </w:p>
+    <w:p>
+      <w:pPr>
+        <w:rPr>
+          <w:rFonts w:asciiTheme="majorHAnsi" w:hAnsiTheme="majorHAnsi" w:cstheme="majorHAnsi"/>
+        </w:rPr>
+      </w:pPr>
+    </w:p>
+    <w:p>
+      <w:pPr>
+        <w:rPr>
+          <w:rFonts w:asciiTheme="majorHAnsi" w:hAnsiTheme="majorHAnsi" w:cstheme="majorHAnsi"/>
+        </w:rPr>
+      </w:pPr>
+    </w:p>
+    <w:p>
+      <w:pPr>
+        <w:rPr>
+          <w:rFonts w:asciiTheme="majorHAnsi" w:hAnsiTheme="majorHAnsi" w:cstheme="majorHAnsi"/>
+        </w:rPr>
+      </w:pPr>
+    </w:p>
     <w:p>
       <w:pPr>
         <w:pStyle w:val="Heading4"/>
@@ -5176,16 +5544,15 @@
     </w:p>
     <w:p>
       <w:pPr>
-        <w:rPr>
-          <w:lang w:val="fi-FI"/>
-        </w:rPr>
-      </w:pPr>
-    </w:p>
-    <w:p>
-      <w:pPr>
         <w:pStyle w:val="Heading5"/>
-      </w:pPr>
-      <w:r>
+        <w:rPr>
+          <w:rFonts w:cstheme="majorHAnsi"/>
+        </w:rPr>
+      </w:pPr>
+      <w:r>
+        <w:rPr>
+          <w:rFonts w:cstheme="majorHAnsi"/>
+        </w:rPr>
         <w:t>Training with no Optimization</w:t>
       </w:r>
     </w:p>
@@ -5209,14 +5576,30 @@
           <w:rFonts w:asciiTheme="majorHAnsi" w:hAnsiTheme="majorHAnsi" w:cstheme="majorHAnsi"/>
           <w:color w:val="595959" w:themeColor="text1" w:themeTint="A6"/>
         </w:rPr>
+        <w:t>Preoptimization parameters</w:t>
+      </w:r>
+    </w:p>
+    <w:p>
+      <w:pPr>
+        <w:rPr>
+          <w:rFonts w:asciiTheme="majorHAnsi" w:hAnsiTheme="majorHAnsi" w:cstheme="majorHAnsi"/>
+          <w:color w:val="595959" w:themeColor="text1" w:themeTint="A6"/>
+        </w:rPr>
+      </w:pPr>
+      <w:r>
+        <w:rPr>
+          <w:rFonts w:asciiTheme="majorHAnsi" w:hAnsiTheme="majorHAnsi" w:cstheme="majorHAnsi"/>
+          <w:noProof/>
+          <w:color w:val="595959" w:themeColor="text1" w:themeTint="A6"/>
+        </w:rPr>
         <w:drawing>
-          <wp:anchor distT="0" distB="0" distL="114300" distR="114300" simplePos="0" relativeHeight="251666432" behindDoc="1" locked="0" layoutInCell="1" allowOverlap="1" wp14:anchorId="40FEDC6A" wp14:editId="2500DBD0">
+          <wp:anchor distT="0" distB="0" distL="114300" distR="114300" simplePos="0" relativeHeight="251666432" behindDoc="1" locked="0" layoutInCell="1" allowOverlap="1" wp14:anchorId="40FEDC6A" wp14:editId="2D6B2924">
             <wp:simplePos x="0" y="0"/>
-            <wp:positionH relativeFrom="column">
-              <wp:posOffset>165677</wp:posOffset>
+            <wp:positionH relativeFrom="margin">
+              <wp:align>right</wp:align>
             </wp:positionH>
             <wp:positionV relativeFrom="paragraph">
-              <wp:posOffset>444269</wp:posOffset>
+              <wp:posOffset>180975</wp:posOffset>
             </wp:positionV>
             <wp:extent cx="5731510" cy="2472690"/>
             <wp:effectExtent l="0" t="0" r="2540" b="3810"/>
@@ -5230,257 +5613,6 @@
               </wp:wrapPolygon>
             </wp:wrapTight>
             <wp:docPr id="34" name="Picture 34"/>
-            <wp:cNvGraphicFramePr>
-              <a:graphicFrameLocks xmlns:a="http://schemas.openxmlformats.org/drawingml/2006/main" noChangeAspect="1"/>
-            </wp:cNvGraphicFramePr>
-            <a:graphic xmlns:a="http://schemas.openxmlformats.org/drawingml/2006/main">
-              <a:graphicData uri="http://schemas.openxmlformats.org/drawingml/2006/picture">
-                <pic:pic xmlns:pic="http://schemas.openxmlformats.org/drawingml/2006/picture">
-                  <pic:nvPicPr>
-                    <pic:cNvPr id="1" name=""/>
-                    <pic:cNvPicPr/>
-                  </pic:nvPicPr>
-                  <pic:blipFill>
-                    <a:blip r:embed="rId40">
-                      <a:extLst>
-                        <a:ext uri="{28A0092B-C50C-407E-A947-70E740481C1C}">
-                          <a14:useLocalDpi xmlns:a14="http://schemas.microsoft.com/office/drawing/2010/main" val="0"/>
-                        </a:ext>
-                      </a:extLst>
-                    </a:blip>
-                    <a:stretch>
-                      <a:fillRect/>
-                    </a:stretch>
-                  </pic:blipFill>
-                  <pic:spPr>
-                    <a:xfrm>
-                      <a:off x="0" y="0"/>
-                      <a:ext cx="5731510" cy="2472690"/>
-                    </a:xfrm>
-                    <a:prstGeom prst="rect">
-                      <a:avLst/>
-                    </a:prstGeom>
-                  </pic:spPr>
-                </pic:pic>
-              </a:graphicData>
-            </a:graphic>
-          </wp:anchor>
-        </w:drawing>
-      </w:r>
-      <w:r>
-        <w:rPr>
-          <w:rFonts w:asciiTheme="majorHAnsi" w:hAnsiTheme="majorHAnsi" w:cstheme="majorHAnsi"/>
-          <w:color w:val="595959" w:themeColor="text1" w:themeTint="A6"/>
-        </w:rPr>
-        <w:t>Preoptimization parameters</w:t>
-      </w:r>
-    </w:p>
-    <w:p>
-      <w:pPr>
-        <w:rPr>
-          <w:rFonts w:asciiTheme="majorHAnsi" w:hAnsiTheme="majorHAnsi" w:cstheme="majorHAnsi"/>
-          <w:color w:val="595959" w:themeColor="text1" w:themeTint="A6"/>
-        </w:rPr>
-      </w:pPr>
-      <w:r>
-        <w:rPr>
-          <w:rFonts w:asciiTheme="majorHAnsi" w:hAnsiTheme="majorHAnsi" w:cstheme="majorHAnsi"/>
-          <w:color w:val="595959" w:themeColor="text1" w:themeTint="A6"/>
-        </w:rPr>
-        <w:drawing>
-          <wp:anchor distT="0" distB="0" distL="114300" distR="114300" simplePos="0" relativeHeight="251667456" behindDoc="1" locked="0" layoutInCell="1" allowOverlap="1" wp14:anchorId="679C943C" wp14:editId="15088124">
-            <wp:simplePos x="0" y="0"/>
-            <wp:positionH relativeFrom="column">
-              <wp:posOffset>207126</wp:posOffset>
-            </wp:positionH>
-            <wp:positionV relativeFrom="paragraph">
-              <wp:posOffset>2769928</wp:posOffset>
-            </wp:positionV>
-            <wp:extent cx="5731510" cy="1181100"/>
-            <wp:effectExtent l="0" t="0" r="2540" b="0"/>
-            <wp:wrapNone/>
-            <wp:docPr id="35" name="Picture 35"/>
-            <wp:cNvGraphicFramePr>
-              <a:graphicFrameLocks xmlns:a="http://schemas.openxmlformats.org/drawingml/2006/main" noChangeAspect="1"/>
-            </wp:cNvGraphicFramePr>
-            <a:graphic xmlns:a="http://schemas.openxmlformats.org/drawingml/2006/main">
-              <a:graphicData uri="http://schemas.openxmlformats.org/drawingml/2006/picture">
-                <pic:pic xmlns:pic="http://schemas.openxmlformats.org/drawingml/2006/picture">
-                  <pic:nvPicPr>
-                    <pic:cNvPr id="1" name=""/>
-                    <pic:cNvPicPr/>
-                  </pic:nvPicPr>
-                  <pic:blipFill>
-                    <a:blip r:embed="rId41">
-                      <a:extLst>
-                        <a:ext uri="{28A0092B-C50C-407E-A947-70E740481C1C}">
-                          <a14:useLocalDpi xmlns:a14="http://schemas.microsoft.com/office/drawing/2010/main" val="0"/>
-                        </a:ext>
-                      </a:extLst>
-                    </a:blip>
-                    <a:stretch>
-                      <a:fillRect/>
-                    </a:stretch>
-                  </pic:blipFill>
-                  <pic:spPr>
-                    <a:xfrm>
-                      <a:off x="0" y="0"/>
-                      <a:ext cx="5731510" cy="1181100"/>
-                    </a:xfrm>
-                    <a:prstGeom prst="rect">
-                      <a:avLst/>
-                    </a:prstGeom>
-                  </pic:spPr>
-                </pic:pic>
-              </a:graphicData>
-            </a:graphic>
-          </wp:anchor>
-        </w:drawing>
-      </w:r>
-    </w:p>
-    <w:p>
-      <w:pPr>
-        <w:rPr>
-          <w:rFonts w:asciiTheme="majorHAnsi" w:hAnsiTheme="majorHAnsi" w:cstheme="majorHAnsi"/>
-          <w:color w:val="595959" w:themeColor="text1" w:themeTint="A6"/>
-        </w:rPr>
-      </w:pPr>
-    </w:p>
-    <w:p>
-      <w:pPr>
-        <w:rPr>
-          <w:rFonts w:asciiTheme="majorHAnsi" w:hAnsiTheme="majorHAnsi" w:cstheme="majorHAnsi"/>
-          <w:color w:val="595959" w:themeColor="text1" w:themeTint="A6"/>
-        </w:rPr>
-      </w:pPr>
-    </w:p>
-    <w:p>
-      <w:pPr>
-        <w:rPr>
-          <w:rFonts w:asciiTheme="majorHAnsi" w:hAnsiTheme="majorHAnsi" w:cstheme="majorHAnsi"/>
-          <w:color w:val="595959" w:themeColor="text1" w:themeTint="A6"/>
-        </w:rPr>
-      </w:pPr>
-    </w:p>
-    <w:p>
-      <w:pPr>
-        <w:rPr>
-          <w:rFonts w:asciiTheme="majorHAnsi" w:hAnsiTheme="majorHAnsi" w:cstheme="majorHAnsi"/>
-          <w:color w:val="595959" w:themeColor="text1" w:themeTint="A6"/>
-        </w:rPr>
-      </w:pPr>
-      <w:r>
-        <w:rPr>
-          <w:rFonts w:asciiTheme="majorHAnsi" w:hAnsiTheme="majorHAnsi" w:cstheme="majorHAnsi"/>
-          <w:color w:val="595959" w:themeColor="text1" w:themeTint="A6"/>
-        </w:rPr>
-        <w:drawing>
-          <wp:anchor distT="0" distB="0" distL="114300" distR="114300" simplePos="0" relativeHeight="251668480" behindDoc="1" locked="0" layoutInCell="1" allowOverlap="1" wp14:anchorId="72473F13" wp14:editId="01C4AC0F">
-            <wp:simplePos x="0" y="0"/>
-            <wp:positionH relativeFrom="column">
-              <wp:posOffset>207068</wp:posOffset>
-            </wp:positionH>
-            <wp:positionV relativeFrom="paragraph">
-              <wp:posOffset>431800</wp:posOffset>
-            </wp:positionV>
-            <wp:extent cx="5731510" cy="955040"/>
-            <wp:effectExtent l="0" t="0" r="2540" b="0"/>
-            <wp:wrapTight wrapText="bothSides">
-              <wp:wrapPolygon edited="0">
-                <wp:start x="0" y="0"/>
-                <wp:lineTo x="0" y="21112"/>
-                <wp:lineTo x="21538" y="21112"/>
-                <wp:lineTo x="21538" y="0"/>
-                <wp:lineTo x="0" y="0"/>
-              </wp:wrapPolygon>
-            </wp:wrapTight>
-            <wp:docPr id="36" name="Picture 36"/>
-            <wp:cNvGraphicFramePr>
-              <a:graphicFrameLocks xmlns:a="http://schemas.openxmlformats.org/drawingml/2006/main" noChangeAspect="1"/>
-            </wp:cNvGraphicFramePr>
-            <a:graphic xmlns:a="http://schemas.openxmlformats.org/drawingml/2006/main">
-              <a:graphicData uri="http://schemas.openxmlformats.org/drawingml/2006/picture">
-                <pic:pic xmlns:pic="http://schemas.openxmlformats.org/drawingml/2006/picture">
-                  <pic:nvPicPr>
-                    <pic:cNvPr id="1" name=""/>
-                    <pic:cNvPicPr/>
-                  </pic:nvPicPr>
-                  <pic:blipFill>
-                    <a:blip r:embed="rId42">
-                      <a:extLst>
-                        <a:ext uri="{28A0092B-C50C-407E-A947-70E740481C1C}">
-                          <a14:useLocalDpi xmlns:a14="http://schemas.microsoft.com/office/drawing/2010/main" val="0"/>
-                        </a:ext>
-                      </a:extLst>
-                    </a:blip>
-                    <a:stretch>
-                      <a:fillRect/>
-                    </a:stretch>
-                  </pic:blipFill>
-                  <pic:spPr>
-                    <a:xfrm>
-                      <a:off x="0" y="0"/>
-                      <a:ext cx="5731510" cy="955040"/>
-                    </a:xfrm>
-                    <a:prstGeom prst="rect">
-                      <a:avLst/>
-                    </a:prstGeom>
-                  </pic:spPr>
-                </pic:pic>
-              </a:graphicData>
-            </a:graphic>
-          </wp:anchor>
-        </w:drawing>
-      </w:r>
-    </w:p>
-    <w:p>
-      <w:pPr>
-        <w:pStyle w:val="Heading5"/>
-      </w:pPr>
-      <w:bookmarkStart w:id="1" w:name="_Hlk132572111"/>
-      <w:r>
-        <w:lastRenderedPageBreak/>
-        <w:t>Auto Optimization using Hyperparameter tuning</w:t>
-      </w:r>
-      <w:hyperlink r:id="rId43" w:anchor="Auto-Optimization-using-Hyperparameter-tuning" w:history="1">
-        <w:r>
-          <w:t>¶</w:t>
-        </w:r>
-      </w:hyperlink>
-    </w:p>
-    <w:bookmarkEnd w:id="1"/>
-    <w:p>
-      <w:pPr>
-        <w:tabs>
-          <w:tab w:val="left" w:pos="971"/>
-        </w:tabs>
-      </w:pPr>
-      <w:r>
-        <w:rPr>
-          <w:rFonts w:asciiTheme="majorHAnsi" w:hAnsiTheme="majorHAnsi" w:cstheme="majorHAnsi"/>
-          <w:color w:val="595959" w:themeColor="text1" w:themeTint="A6"/>
-        </w:rPr>
-        <w:drawing>
-          <wp:anchor distT="0" distB="0" distL="114300" distR="114300" simplePos="0" relativeHeight="251669504" behindDoc="1" locked="0" layoutInCell="1" allowOverlap="1" wp14:anchorId="62D96000" wp14:editId="0711D5F2">
-            <wp:simplePos x="0" y="0"/>
-            <wp:positionH relativeFrom="column">
-              <wp:posOffset>221615</wp:posOffset>
-            </wp:positionH>
-            <wp:positionV relativeFrom="paragraph">
-              <wp:posOffset>185420</wp:posOffset>
-            </wp:positionV>
-            <wp:extent cx="4932045" cy="2065655"/>
-            <wp:effectExtent l="0" t="0" r="1905" b="0"/>
-            <wp:wrapTight wrapText="bothSides">
-              <wp:wrapPolygon edited="0">
-                <wp:start x="0" y="0"/>
-                <wp:lineTo x="0" y="21314"/>
-                <wp:lineTo x="21525" y="21314"/>
-                <wp:lineTo x="21525" y="0"/>
-                <wp:lineTo x="0" y="0"/>
-              </wp:wrapPolygon>
-            </wp:wrapTight>
-            <wp:docPr id="38" name="Picture 38"/>
             <wp:cNvGraphicFramePr>
               <a:graphicFrameLocks xmlns:a="http://schemas.openxmlformats.org/drawingml/2006/main" noChangeAspect="1"/>
             </wp:cNvGraphicFramePr>
@@ -5506,7 +5638,305 @@
                   <pic:spPr>
                     <a:xfrm>
                       <a:off x="0" y="0"/>
-                      <a:ext cx="4932045" cy="2065655"/>
+                      <a:ext cx="5731510" cy="2472690"/>
+                    </a:xfrm>
+                    <a:prstGeom prst="rect">
+                      <a:avLst/>
+                    </a:prstGeom>
+                  </pic:spPr>
+                </pic:pic>
+              </a:graphicData>
+            </a:graphic>
+          </wp:anchor>
+        </w:drawing>
+      </w:r>
+    </w:p>
+    <w:p>
+      <w:pPr>
+        <w:rPr>
+          <w:rFonts w:asciiTheme="majorHAnsi" w:hAnsiTheme="majorHAnsi" w:cstheme="majorHAnsi"/>
+          <w:color w:val="595959" w:themeColor="text1" w:themeTint="A6"/>
+        </w:rPr>
+      </w:pPr>
+      <w:r>
+        <w:rPr>
+          <w:rFonts w:asciiTheme="majorHAnsi" w:hAnsiTheme="majorHAnsi" w:cstheme="majorHAnsi"/>
+          <w:noProof/>
+          <w:color w:val="595959" w:themeColor="text1" w:themeTint="A6"/>
+        </w:rPr>
+        <w:drawing>
+          <wp:anchor distT="0" distB="0" distL="114300" distR="114300" simplePos="0" relativeHeight="251667456" behindDoc="1" locked="0" layoutInCell="1" allowOverlap="1" wp14:anchorId="679C943C" wp14:editId="1B09363A">
+            <wp:simplePos x="0" y="0"/>
+            <wp:positionH relativeFrom="margin">
+              <wp:posOffset>98385</wp:posOffset>
+            </wp:positionH>
+            <wp:positionV relativeFrom="paragraph">
+              <wp:posOffset>2476918</wp:posOffset>
+            </wp:positionV>
+            <wp:extent cx="5486400" cy="1181100"/>
+            <wp:effectExtent l="0" t="0" r="0" b="0"/>
+            <wp:wrapNone/>
+            <wp:docPr id="35" name="Picture 35"/>
+            <wp:cNvGraphicFramePr>
+              <a:graphicFrameLocks xmlns:a="http://schemas.openxmlformats.org/drawingml/2006/main" noChangeAspect="1"/>
+            </wp:cNvGraphicFramePr>
+            <a:graphic xmlns:a="http://schemas.openxmlformats.org/drawingml/2006/main">
+              <a:graphicData uri="http://schemas.openxmlformats.org/drawingml/2006/picture">
+                <pic:pic xmlns:pic="http://schemas.openxmlformats.org/drawingml/2006/picture">
+                  <pic:nvPicPr>
+                    <pic:cNvPr id="1" name=""/>
+                    <pic:cNvPicPr/>
+                  </pic:nvPicPr>
+                  <pic:blipFill rotWithShape="1">
+                    <a:blip r:embed="rId45">
+                      <a:extLst>
+                        <a:ext uri="{28A0092B-C50C-407E-A947-70E740481C1C}">
+                          <a14:useLocalDpi xmlns:a14="http://schemas.microsoft.com/office/drawing/2010/main" val="0"/>
+                        </a:ext>
+                      </a:extLst>
+                    </a:blip>
+                    <a:srcRect r="4277"/>
+                    <a:stretch/>
+                  </pic:blipFill>
+                  <pic:spPr bwMode="auto">
+                    <a:xfrm>
+                      <a:off x="0" y="0"/>
+                      <a:ext cx="5486400" cy="1181100"/>
+                    </a:xfrm>
+                    <a:prstGeom prst="rect">
+                      <a:avLst/>
+                    </a:prstGeom>
+                    <a:ln>
+                      <a:noFill/>
+                    </a:ln>
+                    <a:extLst>
+                      <a:ext uri="{53640926-AAD7-44D8-BBD7-CCE9431645EC}">
+                        <a14:shadowObscured xmlns:a14="http://schemas.microsoft.com/office/drawing/2010/main"/>
+                      </a:ext>
+                    </a:extLst>
+                  </pic:spPr>
+                </pic:pic>
+              </a:graphicData>
+            </a:graphic>
+            <wp14:sizeRelH relativeFrom="margin">
+              <wp14:pctWidth>0</wp14:pctWidth>
+            </wp14:sizeRelH>
+          </wp:anchor>
+        </w:drawing>
+      </w:r>
+    </w:p>
+    <w:p>
+      <w:pPr>
+        <w:rPr>
+          <w:rFonts w:asciiTheme="majorHAnsi" w:hAnsiTheme="majorHAnsi" w:cstheme="majorHAnsi"/>
+          <w:color w:val="595959" w:themeColor="text1" w:themeTint="A6"/>
+        </w:rPr>
+      </w:pPr>
+    </w:p>
+    <w:p>
+      <w:pPr>
+        <w:rPr>
+          <w:rFonts w:asciiTheme="majorHAnsi" w:hAnsiTheme="majorHAnsi" w:cstheme="majorHAnsi"/>
+          <w:color w:val="595959" w:themeColor="text1" w:themeTint="A6"/>
+        </w:rPr>
+      </w:pPr>
+    </w:p>
+    <w:p>
+      <w:pPr>
+        <w:rPr>
+          <w:rFonts w:asciiTheme="majorHAnsi" w:hAnsiTheme="majorHAnsi" w:cstheme="majorHAnsi"/>
+          <w:color w:val="595959" w:themeColor="text1" w:themeTint="A6"/>
+        </w:rPr>
+      </w:pPr>
+    </w:p>
+    <w:p>
+      <w:pPr>
+        <w:rPr>
+          <w:rFonts w:asciiTheme="majorHAnsi" w:hAnsiTheme="majorHAnsi" w:cstheme="majorHAnsi"/>
+          <w:color w:val="595959" w:themeColor="text1" w:themeTint="A6"/>
+        </w:rPr>
+      </w:pPr>
+      <w:r>
+        <w:rPr>
+          <w:rFonts w:asciiTheme="majorHAnsi" w:hAnsiTheme="majorHAnsi" w:cstheme="majorHAnsi"/>
+          <w:noProof/>
+          <w:color w:val="595959" w:themeColor="text1" w:themeTint="A6"/>
+        </w:rPr>
+        <w:lastRenderedPageBreak/>
+        <w:drawing>
+          <wp:anchor distT="0" distB="0" distL="114300" distR="114300" simplePos="0" relativeHeight="251668480" behindDoc="1" locked="0" layoutInCell="1" allowOverlap="1" wp14:anchorId="72473F13" wp14:editId="262A3A8F">
+            <wp:simplePos x="0" y="0"/>
+            <wp:positionH relativeFrom="margin">
+              <wp:posOffset>45800</wp:posOffset>
+            </wp:positionH>
+            <wp:positionV relativeFrom="paragraph">
+              <wp:posOffset>2556</wp:posOffset>
+            </wp:positionV>
+            <wp:extent cx="4068445" cy="714375"/>
+            <wp:effectExtent l="0" t="0" r="8255" b="9525"/>
+            <wp:wrapTight wrapText="bothSides">
+              <wp:wrapPolygon edited="0">
+                <wp:start x="0" y="0"/>
+                <wp:lineTo x="0" y="21312"/>
+                <wp:lineTo x="21543" y="21312"/>
+                <wp:lineTo x="21543" y="0"/>
+                <wp:lineTo x="0" y="0"/>
+              </wp:wrapPolygon>
+            </wp:wrapTight>
+            <wp:docPr id="36" name="Picture 36"/>
+            <wp:cNvGraphicFramePr>
+              <a:graphicFrameLocks xmlns:a="http://schemas.openxmlformats.org/drawingml/2006/main" noChangeAspect="1"/>
+            </wp:cNvGraphicFramePr>
+            <a:graphic xmlns:a="http://schemas.openxmlformats.org/drawingml/2006/main">
+              <a:graphicData uri="http://schemas.openxmlformats.org/drawingml/2006/picture">
+                <pic:pic xmlns:pic="http://schemas.openxmlformats.org/drawingml/2006/picture">
+                  <pic:nvPicPr>
+                    <pic:cNvPr id="1" name=""/>
+                    <pic:cNvPicPr/>
+                  </pic:nvPicPr>
+                  <pic:blipFill rotWithShape="1">
+                    <a:blip r:embed="rId46" cstate="print">
+                      <a:extLst>
+                        <a:ext uri="{28A0092B-C50C-407E-A947-70E740481C1C}">
+                          <a14:useLocalDpi xmlns:a14="http://schemas.microsoft.com/office/drawing/2010/main" val="0"/>
+                        </a:ext>
+                      </a:extLst>
+                    </a:blip>
+                    <a:srcRect r="5122"/>
+                    <a:stretch/>
+                  </pic:blipFill>
+                  <pic:spPr bwMode="auto">
+                    <a:xfrm>
+                      <a:off x="0" y="0"/>
+                      <a:ext cx="4068445" cy="714375"/>
+                    </a:xfrm>
+                    <a:prstGeom prst="rect">
+                      <a:avLst/>
+                    </a:prstGeom>
+                    <a:ln>
+                      <a:noFill/>
+                    </a:ln>
+                    <a:extLst>
+                      <a:ext uri="{53640926-AAD7-44D8-BBD7-CCE9431645EC}">
+                        <a14:shadowObscured xmlns:a14="http://schemas.microsoft.com/office/drawing/2010/main"/>
+                      </a:ext>
+                    </a:extLst>
+                  </pic:spPr>
+                </pic:pic>
+              </a:graphicData>
+            </a:graphic>
+            <wp14:sizeRelH relativeFrom="margin">
+              <wp14:pctWidth>0</wp14:pctWidth>
+            </wp14:sizeRelH>
+            <wp14:sizeRelV relativeFrom="margin">
+              <wp14:pctHeight>0</wp14:pctHeight>
+            </wp14:sizeRelV>
+          </wp:anchor>
+        </w:drawing>
+      </w:r>
+    </w:p>
+    <w:p>
+      <w:pPr>
+        <w:rPr>
+          <w:rFonts w:asciiTheme="majorHAnsi" w:hAnsiTheme="majorHAnsi" w:cstheme="majorHAnsi"/>
+          <w:color w:val="595959" w:themeColor="text1" w:themeTint="A6"/>
+        </w:rPr>
+      </w:pPr>
+    </w:p>
+    <w:p>
+      <w:pPr>
+        <w:rPr>
+          <w:rFonts w:asciiTheme="majorHAnsi" w:hAnsiTheme="majorHAnsi" w:cstheme="majorHAnsi"/>
+          <w:color w:val="595959" w:themeColor="text1" w:themeTint="A6"/>
+        </w:rPr>
+      </w:pPr>
+    </w:p>
+    <w:p>
+      <w:pPr>
+        <w:pStyle w:val="Heading5"/>
+        <w:rPr>
+          <w:rFonts w:cstheme="majorHAnsi"/>
+        </w:rPr>
+      </w:pPr>
+      <w:bookmarkStart w:id="1" w:name="_Hlk132572111"/>
+      <w:r>
+        <w:rPr>
+          <w:rFonts w:cstheme="majorHAnsi"/>
+        </w:rPr>
+        <w:t>Auto Optimization using Hyperparameter tuning</w:t>
+      </w:r>
+      <w:hyperlink r:id="rId47" w:anchor="Auto-Optimization-using-Hyperparameter-tuning" w:history="1">
+        <w:r>
+          <w:rPr>
+            <w:rFonts w:cstheme="majorHAnsi"/>
+          </w:rPr>
+          <w:t>¶</w:t>
+        </w:r>
+      </w:hyperlink>
+    </w:p>
+    <w:bookmarkEnd w:id="1"/>
+    <w:p>
+      <w:pPr>
+        <w:tabs>
+          <w:tab w:val="left" w:pos="971"/>
+        </w:tabs>
+        <w:rPr>
+          <w:rFonts w:asciiTheme="majorHAnsi" w:hAnsiTheme="majorHAnsi" w:cstheme="majorHAnsi"/>
+        </w:rPr>
+      </w:pPr>
+      <w:r>
+        <w:rPr>
+          <w:rFonts w:asciiTheme="majorHAnsi" w:hAnsiTheme="majorHAnsi" w:cstheme="majorHAnsi"/>
+          <w:noProof/>
+          <w:color w:val="595959" w:themeColor="text1" w:themeTint="A6"/>
+        </w:rPr>
+        <w:drawing>
+          <wp:anchor distT="0" distB="0" distL="114300" distR="114300" simplePos="0" relativeHeight="251669504" behindDoc="1" locked="0" layoutInCell="1" allowOverlap="1" wp14:anchorId="62D96000" wp14:editId="778C6EBE">
+            <wp:simplePos x="0" y="0"/>
+            <wp:positionH relativeFrom="column">
+              <wp:posOffset>219710</wp:posOffset>
+            </wp:positionH>
+            <wp:positionV relativeFrom="paragraph">
+              <wp:posOffset>184150</wp:posOffset>
+            </wp:positionV>
+            <wp:extent cx="4126230" cy="1727835"/>
+            <wp:effectExtent l="0" t="0" r="7620" b="5715"/>
+            <wp:wrapTight wrapText="bothSides">
+              <wp:wrapPolygon edited="0">
+                <wp:start x="0" y="0"/>
+                <wp:lineTo x="0" y="21433"/>
+                <wp:lineTo x="21540" y="21433"/>
+                <wp:lineTo x="21540" y="0"/>
+                <wp:lineTo x="0" y="0"/>
+              </wp:wrapPolygon>
+            </wp:wrapTight>
+            <wp:docPr id="38" name="Picture 38"/>
+            <wp:cNvGraphicFramePr>
+              <a:graphicFrameLocks xmlns:a="http://schemas.openxmlformats.org/drawingml/2006/main" noChangeAspect="1"/>
+            </wp:cNvGraphicFramePr>
+            <a:graphic xmlns:a="http://schemas.openxmlformats.org/drawingml/2006/main">
+              <a:graphicData uri="http://schemas.openxmlformats.org/drawingml/2006/picture">
+                <pic:pic xmlns:pic="http://schemas.openxmlformats.org/drawingml/2006/picture">
+                  <pic:nvPicPr>
+                    <pic:cNvPr id="1" name=""/>
+                    <pic:cNvPicPr/>
+                  </pic:nvPicPr>
+                  <pic:blipFill>
+                    <a:blip r:embed="rId48" cstate="print">
+                      <a:extLst>
+                        <a:ext uri="{28A0092B-C50C-407E-A947-70E740481C1C}">
+                          <a14:useLocalDpi xmlns:a14="http://schemas.microsoft.com/office/drawing/2010/main" val="0"/>
+                        </a:ext>
+                      </a:extLst>
+                    </a:blip>
+                    <a:stretch>
+                      <a:fillRect/>
+                    </a:stretch>
+                  </pic:blipFill>
+                  <pic:spPr>
+                    <a:xfrm>
+                      <a:off x="0" y="0"/>
+                      <a:ext cx="4126230" cy="1727835"/>
                     </a:xfrm>
                     <a:prstGeom prst="rect">
                       <a:avLst/>
@@ -5525,36 +5955,77 @@
         </w:drawing>
       </w:r>
     </w:p>
-    <w:p/>
-    <w:p/>
-    <w:p/>
-    <w:p/>
-    <w:p/>
-    <w:p/>
-    <w:p/>
-    <w:p>
-      <w:r>
-        <w:rPr>
-          <w:rFonts w:asciiTheme="majorHAnsi" w:hAnsiTheme="majorHAnsi" w:cstheme="majorHAnsi"/>
+    <w:p>
+      <w:pPr>
+        <w:rPr>
+          <w:rFonts w:asciiTheme="majorHAnsi" w:hAnsiTheme="majorHAnsi" w:cstheme="majorHAnsi"/>
+        </w:rPr>
+      </w:pPr>
+    </w:p>
+    <w:p>
+      <w:pPr>
+        <w:rPr>
+          <w:rFonts w:asciiTheme="majorHAnsi" w:hAnsiTheme="majorHAnsi" w:cstheme="majorHAnsi"/>
+        </w:rPr>
+      </w:pPr>
+    </w:p>
+    <w:p>
+      <w:pPr>
+        <w:rPr>
+          <w:rFonts w:asciiTheme="majorHAnsi" w:hAnsiTheme="majorHAnsi" w:cstheme="majorHAnsi"/>
+        </w:rPr>
+      </w:pPr>
+    </w:p>
+    <w:p>
+      <w:pPr>
+        <w:rPr>
+          <w:rFonts w:asciiTheme="majorHAnsi" w:hAnsiTheme="majorHAnsi" w:cstheme="majorHAnsi"/>
+        </w:rPr>
+      </w:pPr>
+    </w:p>
+    <w:p>
+      <w:pPr>
+        <w:rPr>
+          <w:rFonts w:asciiTheme="majorHAnsi" w:hAnsiTheme="majorHAnsi" w:cstheme="majorHAnsi"/>
+        </w:rPr>
+      </w:pPr>
+    </w:p>
+    <w:p>
+      <w:pPr>
+        <w:rPr>
+          <w:rFonts w:asciiTheme="majorHAnsi" w:hAnsiTheme="majorHAnsi" w:cstheme="majorHAnsi"/>
+        </w:rPr>
+      </w:pPr>
+    </w:p>
+    <w:p>
+      <w:pPr>
+        <w:rPr>
+          <w:rFonts w:asciiTheme="majorHAnsi" w:hAnsiTheme="majorHAnsi" w:cstheme="majorHAnsi"/>
+        </w:rPr>
+      </w:pPr>
+      <w:r>
+        <w:rPr>
+          <w:rFonts w:asciiTheme="majorHAnsi" w:hAnsiTheme="majorHAnsi" w:cstheme="majorHAnsi"/>
+          <w:noProof/>
           <w:color w:val="595959" w:themeColor="text1" w:themeTint="A6"/>
         </w:rPr>
         <w:drawing>
-          <wp:anchor distT="0" distB="0" distL="114300" distR="114300" simplePos="0" relativeHeight="251670528" behindDoc="1" locked="0" layoutInCell="1" allowOverlap="1" wp14:anchorId="410DD52B" wp14:editId="0665FA04">
+          <wp:anchor distT="0" distB="0" distL="114300" distR="114300" simplePos="0" relativeHeight="251670528" behindDoc="1" locked="0" layoutInCell="1" allowOverlap="1" wp14:anchorId="410DD52B" wp14:editId="6EF30873">
             <wp:simplePos x="0" y="0"/>
             <wp:positionH relativeFrom="column">
-              <wp:posOffset>242282</wp:posOffset>
+              <wp:posOffset>254635</wp:posOffset>
             </wp:positionH>
             <wp:positionV relativeFrom="paragraph">
-              <wp:posOffset>97039</wp:posOffset>
+              <wp:posOffset>30480</wp:posOffset>
             </wp:positionV>
-            <wp:extent cx="4827905" cy="1191895"/>
-            <wp:effectExtent l="0" t="0" r="0" b="8255"/>
+            <wp:extent cx="4126230" cy="1017905"/>
+            <wp:effectExtent l="0" t="0" r="7620" b="0"/>
             <wp:wrapTight wrapText="bothSides">
               <wp:wrapPolygon edited="0">
                 <wp:start x="0" y="0"/>
-                <wp:lineTo x="0" y="21404"/>
-                <wp:lineTo x="21478" y="21404"/>
-                <wp:lineTo x="21478" y="0"/>
+                <wp:lineTo x="0" y="21021"/>
+                <wp:lineTo x="21540" y="21021"/>
+                <wp:lineTo x="21540" y="0"/>
                 <wp:lineTo x="0" y="0"/>
               </wp:wrapPolygon>
             </wp:wrapTight>
@@ -5570,7 +6041,7 @@
                     <pic:cNvPicPr/>
                   </pic:nvPicPr>
                   <pic:blipFill>
-                    <a:blip r:embed="rId45">
+                    <a:blip r:embed="rId49" cstate="print">
                       <a:extLst>
                         <a:ext uri="{28A0092B-C50C-407E-A947-70E740481C1C}">
                           <a14:useLocalDpi xmlns:a14="http://schemas.microsoft.com/office/drawing/2010/main" val="0"/>
@@ -5584,7 +6055,7 @@
                   <pic:spPr>
                     <a:xfrm>
                       <a:off x="0" y="0"/>
-                      <a:ext cx="4827905" cy="1191895"/>
+                      <a:ext cx="4126230" cy="1017905"/>
                     </a:xfrm>
                     <a:prstGeom prst="rect">
                       <a:avLst/>
@@ -5603,32 +6074,63 @@
         </w:drawing>
       </w:r>
     </w:p>
-    <w:p/>
-    <w:p/>
-    <w:p/>
-    <w:p>
-      <w:r>
-        <w:rPr>
-          <w:rFonts w:asciiTheme="majorHAnsi" w:hAnsiTheme="majorHAnsi" w:cstheme="majorHAnsi"/>
+    <w:p>
+      <w:pPr>
+        <w:rPr>
+          <w:rFonts w:asciiTheme="majorHAnsi" w:hAnsiTheme="majorHAnsi" w:cstheme="majorHAnsi"/>
+        </w:rPr>
+      </w:pPr>
+    </w:p>
+    <w:p>
+      <w:pPr>
+        <w:rPr>
+          <w:rFonts w:asciiTheme="majorHAnsi" w:hAnsiTheme="majorHAnsi" w:cstheme="majorHAnsi"/>
+        </w:rPr>
+      </w:pPr>
+    </w:p>
+    <w:p>
+      <w:pPr>
+        <w:rPr>
+          <w:rFonts w:asciiTheme="majorHAnsi" w:hAnsiTheme="majorHAnsi" w:cstheme="majorHAnsi"/>
+        </w:rPr>
+      </w:pPr>
+    </w:p>
+    <w:p>
+      <w:pPr>
+        <w:rPr>
+          <w:rFonts w:asciiTheme="majorHAnsi" w:hAnsiTheme="majorHAnsi" w:cstheme="majorHAnsi"/>
+        </w:rPr>
+      </w:pPr>
+    </w:p>
+    <w:p>
+      <w:pPr>
+        <w:rPr>
+          <w:rFonts w:asciiTheme="majorHAnsi" w:hAnsiTheme="majorHAnsi" w:cstheme="majorHAnsi"/>
+        </w:rPr>
+      </w:pPr>
+      <w:r>
+        <w:rPr>
+          <w:rFonts w:asciiTheme="majorHAnsi" w:hAnsiTheme="majorHAnsi" w:cstheme="majorHAnsi"/>
+          <w:noProof/>
           <w:color w:val="595959" w:themeColor="text1" w:themeTint="A6"/>
         </w:rPr>
         <w:drawing>
-          <wp:anchor distT="0" distB="0" distL="114300" distR="114300" simplePos="0" relativeHeight="251671552" behindDoc="1" locked="0" layoutInCell="1" allowOverlap="1" wp14:anchorId="540B22CF" wp14:editId="1AAB147D">
+          <wp:anchor distT="0" distB="0" distL="114300" distR="114300" simplePos="0" relativeHeight="251671552" behindDoc="1" locked="0" layoutInCell="1" allowOverlap="1" wp14:anchorId="540B22CF" wp14:editId="22111AA1">
             <wp:simplePos x="0" y="0"/>
             <wp:positionH relativeFrom="margin">
-              <wp:align>right</wp:align>
+              <wp:posOffset>178483</wp:posOffset>
             </wp:positionH>
             <wp:positionV relativeFrom="paragraph">
-              <wp:posOffset>173355</wp:posOffset>
+              <wp:posOffset>65734</wp:posOffset>
             </wp:positionV>
-            <wp:extent cx="5486400" cy="3180080"/>
-            <wp:effectExtent l="0" t="0" r="0" b="1270"/>
+            <wp:extent cx="4178300" cy="2421890"/>
+            <wp:effectExtent l="0" t="0" r="0" b="0"/>
             <wp:wrapTight wrapText="bothSides">
               <wp:wrapPolygon edited="0">
                 <wp:start x="0" y="0"/>
-                <wp:lineTo x="0" y="21479"/>
-                <wp:lineTo x="21525" y="21479"/>
-                <wp:lineTo x="21525" y="0"/>
+                <wp:lineTo x="0" y="21407"/>
+                <wp:lineTo x="21469" y="21407"/>
+                <wp:lineTo x="21469" y="0"/>
                 <wp:lineTo x="0" y="0"/>
               </wp:wrapPolygon>
             </wp:wrapTight>
@@ -5644,7 +6146,7 @@
                     <pic:cNvPicPr/>
                   </pic:nvPicPr>
                   <pic:blipFill>
-                    <a:blip r:embed="rId46">
+                    <a:blip r:embed="rId50" cstate="print">
                       <a:extLst>
                         <a:ext uri="{28A0092B-C50C-407E-A947-70E740481C1C}">
                           <a14:useLocalDpi xmlns:a14="http://schemas.microsoft.com/office/drawing/2010/main" val="0"/>
@@ -5658,7 +6160,7 @@
                   <pic:spPr>
                     <a:xfrm>
                       <a:off x="0" y="0"/>
-                      <a:ext cx="5486400" cy="3180080"/>
+                      <a:ext cx="4178300" cy="2421890"/>
                     </a:xfrm>
                     <a:prstGeom prst="rect">
                       <a:avLst/>
@@ -5677,7 +6179,19 @@
         </w:drawing>
       </w:r>
     </w:p>
-    <w:p/>
+    <w:p>
+      <w:pPr>
+        <w:rPr>
+          <w:rFonts w:asciiTheme="majorHAnsi" w:hAnsiTheme="majorHAnsi" w:cstheme="majorHAnsi"/>
+        </w:rPr>
+      </w:pPr>
+      <w:r>
+        <w:rPr>
+          <w:rFonts w:asciiTheme="majorHAnsi" w:hAnsiTheme="majorHAnsi" w:cstheme="majorHAnsi"/>
+        </w:rPr>
+        <w:br w:type="page"/>
+      </w:r>
+    </w:p>
     <w:p>
       <w:pPr>
         <w:pStyle w:val="Heading1"/>
@@ -5695,13 +6209,547 @@
           <w:rFonts w:cstheme="majorHAnsi"/>
           <w:lang w:val="fi-FI"/>
         </w:rPr>
+        <w:lastRenderedPageBreak/>
         <w:t>Summary</w:t>
       </w:r>
     </w:p>
     <w:p>
       <w:pPr>
         <w:rPr>
+          <w:rFonts w:asciiTheme="majorHAnsi" w:hAnsiTheme="majorHAnsi" w:cstheme="majorHAnsi"/>
+        </w:rPr>
+      </w:pPr>
+      <w:r>
+        <w:rPr>
+          <w:rFonts w:asciiTheme="majorHAnsi" w:hAnsiTheme="majorHAnsi" w:cstheme="majorHAnsi"/>
           <w:lang w:val="fi-FI"/>
+        </w:rPr>
+        <w:t xml:space="preserve">These models were </w:t>
+      </w:r>
+      <w:r>
+        <w:rPr>
+          <w:rFonts w:asciiTheme="majorHAnsi" w:hAnsiTheme="majorHAnsi" w:cstheme="majorHAnsi"/>
+          <w:lang w:val="fi-FI"/>
+        </w:rPr>
+        <w:t>considered</w:t>
+      </w:r>
+      <w:r>
+        <w:rPr>
+          <w:rFonts w:asciiTheme="majorHAnsi" w:hAnsiTheme="majorHAnsi" w:cstheme="majorHAnsi"/>
+        </w:rPr>
+        <w:t>:</w:t>
+      </w:r>
+    </w:p>
+    <w:p>
+      <w:pPr>
+        <w:pStyle w:val="ListParagraph"/>
+        <w:numPr>
+          <w:ilvl w:val="0"/>
+          <w:numId w:val="22"/>
+        </w:numPr>
+        <w:rPr>
+          <w:rFonts w:asciiTheme="majorHAnsi" w:hAnsiTheme="majorHAnsi" w:cstheme="majorHAnsi"/>
+          <w:color w:val="595959" w:themeColor="text1" w:themeTint="A6"/>
+          <w:lang w:val="fi-FI"/>
+        </w:rPr>
+      </w:pPr>
+      <w:r>
+        <w:rPr>
+          <w:rFonts w:asciiTheme="majorHAnsi" w:hAnsiTheme="majorHAnsi" w:cstheme="majorHAnsi"/>
+          <w:color w:val="595959" w:themeColor="text1" w:themeTint="A6"/>
+          <w:lang w:val="fi-FI"/>
+        </w:rPr>
+        <w:t>Random Forest</w:t>
+      </w:r>
+    </w:p>
+    <w:p>
+      <w:pPr>
+        <w:pStyle w:val="ListParagraph"/>
+        <w:numPr>
+          <w:ilvl w:val="0"/>
+          <w:numId w:val="22"/>
+        </w:numPr>
+        <w:rPr>
+          <w:rFonts w:asciiTheme="majorHAnsi" w:hAnsiTheme="majorHAnsi" w:cstheme="majorHAnsi"/>
+          <w:color w:val="595959" w:themeColor="text1" w:themeTint="A6"/>
+          <w:lang w:val="fi-FI"/>
+        </w:rPr>
+      </w:pPr>
+      <w:r>
+        <w:rPr>
+          <w:rFonts w:asciiTheme="majorHAnsi" w:hAnsiTheme="majorHAnsi" w:cstheme="majorHAnsi"/>
+          <w:color w:val="595959" w:themeColor="text1" w:themeTint="A6"/>
+          <w:lang w:val="fi-FI"/>
+        </w:rPr>
+        <w:t>Decision Tree</w:t>
+      </w:r>
+    </w:p>
+    <w:p>
+      <w:pPr>
+        <w:pStyle w:val="ListParagraph"/>
+        <w:numPr>
+          <w:ilvl w:val="0"/>
+          <w:numId w:val="22"/>
+        </w:numPr>
+        <w:rPr>
+          <w:rFonts w:asciiTheme="majorHAnsi" w:hAnsiTheme="majorHAnsi" w:cstheme="majorHAnsi"/>
+          <w:color w:val="595959" w:themeColor="text1" w:themeTint="A6"/>
+          <w:lang w:val="fi-FI"/>
+        </w:rPr>
+      </w:pPr>
+      <w:r>
+        <w:rPr>
+          <w:rFonts w:asciiTheme="majorHAnsi" w:hAnsiTheme="majorHAnsi" w:cstheme="majorHAnsi"/>
+          <w:color w:val="595959" w:themeColor="text1" w:themeTint="A6"/>
+          <w:lang w:val="fi-FI"/>
+        </w:rPr>
+        <w:t>Logistic Regression</w:t>
+      </w:r>
+    </w:p>
+    <w:p>
+      <w:pPr>
+        <w:pStyle w:val="ListParagraph"/>
+        <w:numPr>
+          <w:ilvl w:val="0"/>
+          <w:numId w:val="22"/>
+        </w:numPr>
+        <w:rPr>
+          <w:rFonts w:asciiTheme="majorHAnsi" w:hAnsiTheme="majorHAnsi" w:cstheme="majorHAnsi"/>
+          <w:color w:val="595959" w:themeColor="text1" w:themeTint="A6"/>
+          <w:lang w:val="fi-FI"/>
+        </w:rPr>
+      </w:pPr>
+      <w:r>
+        <w:rPr>
+          <w:rFonts w:asciiTheme="majorHAnsi" w:hAnsiTheme="majorHAnsi" w:cstheme="majorHAnsi"/>
+          <w:color w:val="595959" w:themeColor="text1" w:themeTint="A6"/>
+          <w:lang w:val="fi-FI"/>
+        </w:rPr>
+        <w:t>Neural Network</w:t>
+      </w:r>
+    </w:p>
+    <w:tbl>
+      <w:tblPr>
+        <w:tblStyle w:val="TableGrid"/>
+        <w:tblW w:w="0" w:type="auto"/>
+        <w:tblLook w:val="04A0" w:firstRow="1" w:lastRow="0" w:firstColumn="1" w:lastColumn="0" w:noHBand="0" w:noVBand="1"/>
+      </w:tblPr>
+      <w:tblGrid>
+        <w:gridCol w:w="2254"/>
+        <w:gridCol w:w="2136"/>
+        <w:gridCol w:w="2268"/>
+      </w:tblGrid>
+      <w:tr>
+        <w:trPr>
+          <w:trHeight w:val="301"/>
+        </w:trPr>
+        <w:tc>
+          <w:tcPr>
+            <w:tcW w:w="2254" w:type="dxa"/>
+            <w:vMerge w:val="restart"/>
+            <w:vAlign w:val="center"/>
+          </w:tcPr>
+          <w:p>
+            <w:pPr>
+              <w:jc w:val="center"/>
+              <w:rPr>
+                <w:rFonts w:asciiTheme="majorHAnsi" w:hAnsiTheme="majorHAnsi" w:cstheme="majorHAnsi"/>
+                <w:color w:val="595959" w:themeColor="text1" w:themeTint="A6"/>
+              </w:rPr>
+            </w:pPr>
+            <w:r>
+              <w:rPr>
+                <w:rFonts w:asciiTheme="majorHAnsi" w:hAnsiTheme="majorHAnsi" w:cstheme="majorHAnsi"/>
+                <w:color w:val="595959" w:themeColor="text1" w:themeTint="A6"/>
+              </w:rPr>
+              <w:t>Model</w:t>
+            </w:r>
+          </w:p>
+        </w:tc>
+        <w:tc>
+          <w:tcPr>
+            <w:tcW w:w="4404" w:type="dxa"/>
+            <w:gridSpan w:val="2"/>
+          </w:tcPr>
+          <w:p>
+            <w:pPr>
+              <w:jc w:val="center"/>
+              <w:rPr>
+                <w:rFonts w:asciiTheme="majorHAnsi" w:hAnsiTheme="majorHAnsi" w:cstheme="majorHAnsi"/>
+                <w:color w:val="595959" w:themeColor="text1" w:themeTint="A6"/>
+              </w:rPr>
+            </w:pPr>
+            <w:r>
+              <w:rPr>
+                <w:rFonts w:asciiTheme="majorHAnsi" w:hAnsiTheme="majorHAnsi" w:cstheme="majorHAnsi"/>
+                <w:color w:val="595959" w:themeColor="text1" w:themeTint="A6"/>
+              </w:rPr>
+              <w:t>Accuracy</w:t>
+            </w:r>
+          </w:p>
+        </w:tc>
+      </w:tr>
+      <w:tr>
+        <w:trPr>
+          <w:trHeight w:val="237"/>
+        </w:trPr>
+        <w:tc>
+          <w:tcPr>
+            <w:tcW w:w="2254" w:type="dxa"/>
+            <w:vMerge/>
+          </w:tcPr>
+          <w:p>
+            <w:pPr>
+              <w:rPr>
+                <w:rFonts w:asciiTheme="majorHAnsi" w:hAnsiTheme="majorHAnsi" w:cstheme="majorHAnsi"/>
+                <w:color w:val="595959" w:themeColor="text1" w:themeTint="A6"/>
+              </w:rPr>
+            </w:pPr>
+          </w:p>
+        </w:tc>
+        <w:tc>
+          <w:tcPr>
+            <w:tcW w:w="2136" w:type="dxa"/>
+          </w:tcPr>
+          <w:p>
+            <w:pPr>
+              <w:rPr>
+                <w:rFonts w:asciiTheme="majorHAnsi" w:hAnsiTheme="majorHAnsi" w:cstheme="majorHAnsi"/>
+                <w:color w:val="595959" w:themeColor="text1" w:themeTint="A6"/>
+              </w:rPr>
+            </w:pPr>
+            <w:r>
+              <w:rPr>
+                <w:rFonts w:asciiTheme="majorHAnsi" w:hAnsiTheme="majorHAnsi" w:cstheme="majorHAnsi"/>
+                <w:color w:val="595959" w:themeColor="text1" w:themeTint="A6"/>
+              </w:rPr>
+              <w:t>Preoptimized</w:t>
+            </w:r>
+          </w:p>
+        </w:tc>
+        <w:tc>
+          <w:tcPr>
+            <w:tcW w:w="2268" w:type="dxa"/>
+          </w:tcPr>
+          <w:p>
+            <w:pPr>
+              <w:rPr>
+                <w:rFonts w:asciiTheme="majorHAnsi" w:hAnsiTheme="majorHAnsi" w:cstheme="majorHAnsi"/>
+                <w:color w:val="595959" w:themeColor="text1" w:themeTint="A6"/>
+              </w:rPr>
+            </w:pPr>
+            <w:r>
+              <w:rPr>
+                <w:rFonts w:asciiTheme="majorHAnsi" w:hAnsiTheme="majorHAnsi" w:cstheme="majorHAnsi"/>
+                <w:color w:val="595959" w:themeColor="text1" w:themeTint="A6"/>
+              </w:rPr>
+              <w:t>Optimized</w:t>
+            </w:r>
+          </w:p>
+        </w:tc>
+      </w:tr>
+      <w:tr>
+        <w:tc>
+          <w:tcPr>
+            <w:tcW w:w="2254" w:type="dxa"/>
+          </w:tcPr>
+          <w:p>
+            <w:pPr>
+              <w:rPr>
+                <w:rFonts w:asciiTheme="majorHAnsi" w:hAnsiTheme="majorHAnsi" w:cstheme="majorHAnsi"/>
+                <w:color w:val="595959" w:themeColor="text1" w:themeTint="A6"/>
+                <w:lang w:val="fi-FI"/>
+              </w:rPr>
+            </w:pPr>
+            <w:r>
+              <w:rPr>
+                <w:rFonts w:asciiTheme="majorHAnsi" w:hAnsiTheme="majorHAnsi" w:cstheme="majorHAnsi"/>
+                <w:color w:val="595959" w:themeColor="text1" w:themeTint="A6"/>
+                <w:lang w:val="fi-FI"/>
+              </w:rPr>
+              <w:t>Random Forest</w:t>
+            </w:r>
+          </w:p>
+        </w:tc>
+        <w:tc>
+          <w:tcPr>
+            <w:tcW w:w="2136" w:type="dxa"/>
+          </w:tcPr>
+          <w:p>
+            <w:pPr>
+              <w:rPr>
+                <w:rFonts w:asciiTheme="majorHAnsi" w:hAnsiTheme="majorHAnsi" w:cstheme="majorHAnsi"/>
+                <w:color w:val="595959" w:themeColor="text1" w:themeTint="A6"/>
+              </w:rPr>
+            </w:pPr>
+            <w:r>
+              <w:rPr>
+                <w:rFonts w:asciiTheme="majorHAnsi" w:hAnsiTheme="majorHAnsi" w:cstheme="majorHAnsi"/>
+                <w:color w:val="595959" w:themeColor="text1" w:themeTint="A6"/>
+              </w:rPr>
+              <w:t>88%</w:t>
+            </w:r>
+          </w:p>
+        </w:tc>
+        <w:tc>
+          <w:tcPr>
+            <w:tcW w:w="2268" w:type="dxa"/>
+          </w:tcPr>
+          <w:p>
+            <w:pPr>
+              <w:rPr>
+                <w:rFonts w:asciiTheme="majorHAnsi" w:hAnsiTheme="majorHAnsi" w:cstheme="majorHAnsi"/>
+                <w:color w:val="595959" w:themeColor="text1" w:themeTint="A6"/>
+              </w:rPr>
+            </w:pPr>
+            <w:r>
+              <w:rPr>
+                <w:rFonts w:asciiTheme="majorHAnsi" w:hAnsiTheme="majorHAnsi" w:cstheme="majorHAnsi"/>
+                <w:color w:val="595959" w:themeColor="text1" w:themeTint="A6"/>
+              </w:rPr>
+              <w:t>92%</w:t>
+            </w:r>
+          </w:p>
+        </w:tc>
+      </w:tr>
+      <w:tr>
+        <w:tc>
+          <w:tcPr>
+            <w:tcW w:w="2254" w:type="dxa"/>
+          </w:tcPr>
+          <w:p>
+            <w:pPr>
+              <w:rPr>
+                <w:rFonts w:asciiTheme="majorHAnsi" w:hAnsiTheme="majorHAnsi" w:cstheme="majorHAnsi"/>
+                <w:color w:val="595959" w:themeColor="text1" w:themeTint="A6"/>
+              </w:rPr>
+            </w:pPr>
+            <w:r>
+              <w:rPr>
+                <w:rFonts w:asciiTheme="majorHAnsi" w:hAnsiTheme="majorHAnsi" w:cstheme="majorHAnsi"/>
+                <w:color w:val="595959" w:themeColor="text1" w:themeTint="A6"/>
+                <w:lang w:val="fi-FI"/>
+              </w:rPr>
+              <w:t>Decision Tree</w:t>
+            </w:r>
+          </w:p>
+        </w:tc>
+        <w:tc>
+          <w:tcPr>
+            <w:tcW w:w="2136" w:type="dxa"/>
+          </w:tcPr>
+          <w:p>
+            <w:pPr>
+              <w:rPr>
+                <w:rFonts w:asciiTheme="majorHAnsi" w:hAnsiTheme="majorHAnsi" w:cstheme="majorHAnsi"/>
+                <w:color w:val="595959" w:themeColor="text1" w:themeTint="A6"/>
+              </w:rPr>
+            </w:pPr>
+            <w:r>
+              <w:rPr>
+                <w:rFonts w:asciiTheme="majorHAnsi" w:hAnsiTheme="majorHAnsi" w:cstheme="majorHAnsi"/>
+                <w:color w:val="595959" w:themeColor="text1" w:themeTint="A6"/>
+              </w:rPr>
+              <w:t>87%</w:t>
+            </w:r>
+          </w:p>
+        </w:tc>
+        <w:tc>
+          <w:tcPr>
+            <w:tcW w:w="2268" w:type="dxa"/>
+          </w:tcPr>
+          <w:p>
+            <w:pPr>
+              <w:rPr>
+                <w:rFonts w:asciiTheme="majorHAnsi" w:hAnsiTheme="majorHAnsi" w:cstheme="majorHAnsi"/>
+                <w:color w:val="595959" w:themeColor="text1" w:themeTint="A6"/>
+              </w:rPr>
+            </w:pPr>
+            <w:r>
+              <w:rPr>
+                <w:rFonts w:asciiTheme="majorHAnsi" w:hAnsiTheme="majorHAnsi" w:cstheme="majorHAnsi"/>
+                <w:color w:val="595959" w:themeColor="text1" w:themeTint="A6"/>
+              </w:rPr>
+              <w:t>90%</w:t>
+            </w:r>
+          </w:p>
+        </w:tc>
+      </w:tr>
+      <w:tr>
+        <w:tc>
+          <w:tcPr>
+            <w:tcW w:w="2254" w:type="dxa"/>
+          </w:tcPr>
+          <w:p>
+            <w:pPr>
+              <w:rPr>
+                <w:rFonts w:asciiTheme="majorHAnsi" w:hAnsiTheme="majorHAnsi" w:cstheme="majorHAnsi"/>
+                <w:color w:val="595959" w:themeColor="text1" w:themeTint="A6"/>
+              </w:rPr>
+            </w:pPr>
+            <w:r>
+              <w:rPr>
+                <w:rFonts w:asciiTheme="majorHAnsi" w:hAnsiTheme="majorHAnsi" w:cstheme="majorHAnsi"/>
+                <w:color w:val="595959" w:themeColor="text1" w:themeTint="A6"/>
+                <w:lang w:val="fi-FI"/>
+              </w:rPr>
+              <w:t>Logistic Regression</w:t>
+            </w:r>
+          </w:p>
+        </w:tc>
+        <w:tc>
+          <w:tcPr>
+            <w:tcW w:w="2136" w:type="dxa"/>
+          </w:tcPr>
+          <w:p>
+            <w:pPr>
+              <w:rPr>
+                <w:rFonts w:asciiTheme="majorHAnsi" w:hAnsiTheme="majorHAnsi" w:cstheme="majorHAnsi"/>
+                <w:color w:val="595959" w:themeColor="text1" w:themeTint="A6"/>
+              </w:rPr>
+            </w:pPr>
+            <w:r>
+              <w:rPr>
+                <w:rFonts w:asciiTheme="majorHAnsi" w:hAnsiTheme="majorHAnsi" w:cstheme="majorHAnsi"/>
+                <w:color w:val="595959" w:themeColor="text1" w:themeTint="A6"/>
+              </w:rPr>
+              <w:t>5</w:t>
+            </w:r>
+            <w:r>
+              <w:rPr>
+                <w:rFonts w:asciiTheme="majorHAnsi" w:hAnsiTheme="majorHAnsi" w:cstheme="majorHAnsi"/>
+                <w:color w:val="595959" w:themeColor="text1" w:themeTint="A6"/>
+              </w:rPr>
+              <w:t>6</w:t>
+            </w:r>
+            <w:r>
+              <w:rPr>
+                <w:rFonts w:asciiTheme="majorHAnsi" w:hAnsiTheme="majorHAnsi" w:cstheme="majorHAnsi"/>
+                <w:color w:val="595959" w:themeColor="text1" w:themeTint="A6"/>
+              </w:rPr>
+              <w:t>%</w:t>
+            </w:r>
+          </w:p>
+        </w:tc>
+        <w:tc>
+          <w:tcPr>
+            <w:tcW w:w="2268" w:type="dxa"/>
+          </w:tcPr>
+          <w:p>
+            <w:pPr>
+              <w:rPr>
+                <w:rFonts w:asciiTheme="majorHAnsi" w:hAnsiTheme="majorHAnsi" w:cstheme="majorHAnsi"/>
+                <w:color w:val="595959" w:themeColor="text1" w:themeTint="A6"/>
+              </w:rPr>
+            </w:pPr>
+            <w:r>
+              <w:rPr>
+                <w:rFonts w:asciiTheme="majorHAnsi" w:hAnsiTheme="majorHAnsi" w:cstheme="majorHAnsi"/>
+                <w:color w:val="595959" w:themeColor="text1" w:themeTint="A6"/>
+              </w:rPr>
+              <w:t>56%</w:t>
+            </w:r>
+          </w:p>
+        </w:tc>
+      </w:tr>
+      <w:tr>
+        <w:tc>
+          <w:tcPr>
+            <w:tcW w:w="2254" w:type="dxa"/>
+          </w:tcPr>
+          <w:p>
+            <w:pPr>
+              <w:rPr>
+                <w:rFonts w:asciiTheme="majorHAnsi" w:hAnsiTheme="majorHAnsi" w:cstheme="majorHAnsi"/>
+                <w:color w:val="595959" w:themeColor="text1" w:themeTint="A6"/>
+              </w:rPr>
+            </w:pPr>
+            <w:r>
+              <w:rPr>
+                <w:rFonts w:asciiTheme="majorHAnsi" w:hAnsiTheme="majorHAnsi" w:cstheme="majorHAnsi"/>
+                <w:color w:val="595959" w:themeColor="text1" w:themeTint="A6"/>
+                <w:lang w:val="fi-FI"/>
+              </w:rPr>
+              <w:t>Neural Network</w:t>
+            </w:r>
+          </w:p>
+        </w:tc>
+        <w:tc>
+          <w:tcPr>
+            <w:tcW w:w="2136" w:type="dxa"/>
+          </w:tcPr>
+          <w:p>
+            <w:pPr>
+              <w:rPr>
+                <w:rFonts w:asciiTheme="majorHAnsi" w:hAnsiTheme="majorHAnsi" w:cstheme="majorHAnsi"/>
+                <w:color w:val="595959" w:themeColor="text1" w:themeTint="A6"/>
+              </w:rPr>
+            </w:pPr>
+            <w:r>
+              <w:rPr>
+                <w:rFonts w:asciiTheme="majorHAnsi" w:hAnsiTheme="majorHAnsi" w:cstheme="majorHAnsi"/>
+                <w:color w:val="595959" w:themeColor="text1" w:themeTint="A6"/>
+              </w:rPr>
+              <w:t>87%</w:t>
+            </w:r>
+          </w:p>
+        </w:tc>
+        <w:tc>
+          <w:tcPr>
+            <w:tcW w:w="2268" w:type="dxa"/>
+          </w:tcPr>
+          <w:p>
+            <w:pPr>
+              <w:rPr>
+                <w:rFonts w:asciiTheme="majorHAnsi" w:hAnsiTheme="majorHAnsi" w:cstheme="majorHAnsi"/>
+                <w:color w:val="595959" w:themeColor="text1" w:themeTint="A6"/>
+              </w:rPr>
+            </w:pPr>
+            <w:r>
+              <w:rPr>
+                <w:rFonts w:asciiTheme="majorHAnsi" w:hAnsiTheme="majorHAnsi" w:cstheme="majorHAnsi"/>
+                <w:color w:val="595959" w:themeColor="text1" w:themeTint="A6"/>
+              </w:rPr>
+              <w:t>88%</w:t>
+            </w:r>
+          </w:p>
+        </w:tc>
+      </w:tr>
+    </w:tbl>
+    <w:p>
+      <w:pPr>
+        <w:rPr>
+          <w:rFonts w:asciiTheme="majorHAnsi" w:hAnsiTheme="majorHAnsi" w:cstheme="majorHAnsi"/>
+          <w:color w:val="595959" w:themeColor="text1" w:themeTint="A6"/>
+        </w:rPr>
+      </w:pPr>
+    </w:p>
+    <w:p>
+      <w:pPr>
+        <w:rPr>
+          <w:rFonts w:asciiTheme="majorHAnsi" w:hAnsiTheme="majorHAnsi" w:cstheme="majorHAnsi"/>
+          <w:color w:val="595959" w:themeColor="text1" w:themeTint="A6"/>
+        </w:rPr>
+      </w:pPr>
+      <w:r>
+        <w:rPr>
+          <w:rFonts w:asciiTheme="majorHAnsi" w:hAnsiTheme="majorHAnsi" w:cstheme="majorHAnsi"/>
+          <w:color w:val="595959" w:themeColor="text1" w:themeTint="A6"/>
+        </w:rPr>
+        <w:t>Looking at the results of the models, Random Forest with the highest accuracy of 92% after optimization is clearly the model of choice for further application. It also has a 91% precision which is ideal because since we are looking at financial data, a higher precision avoids a lot of false positives saving the institution a lot. There will be less risk of approving a credit card for an applicant with bad credit.</w:t>
+      </w:r>
+    </w:p>
+    <w:p>
+      <w:pPr>
+        <w:rPr>
+          <w:rFonts w:asciiTheme="majorHAnsi" w:hAnsiTheme="majorHAnsi" w:cstheme="majorHAnsi"/>
+        </w:rPr>
+      </w:pPr>
+    </w:p>
+    <w:p>
+      <w:pPr>
+        <w:rPr>
+          <w:rFonts w:asciiTheme="majorHAnsi" w:hAnsiTheme="majorHAnsi" w:cstheme="majorHAnsi"/>
         </w:rPr>
       </w:pPr>
     </w:p>
@@ -6624,6 +7672,95 @@
       <w:lvlJc w:val="right"/>
       <w:pPr>
         <w:ind w:left="6840" w:hanging="180"/>
+      </w:pPr>
+    </w:lvl>
+  </w:abstractNum>
+  <w:abstractNum w:abstractNumId="9" w15:restartNumberingAfterBreak="0">
+    <w:nsid w:val="7CF10F5E"/>
+    <w:multiLevelType w:val="hybridMultilevel"/>
+    <w:tmpl w:val="F8322DA0"/>
+    <w:lvl w:ilvl="0" w:tplc="FFFFFFFF">
+      <w:start w:val="1"/>
+      <w:numFmt w:val="decimal"/>
+      <w:lvlText w:val="%1."/>
+      <w:lvlJc w:val="left"/>
+      <w:pPr>
+        <w:ind w:left="1080" w:hanging="360"/>
+      </w:pPr>
+      <w:rPr>
+        <w:rFonts w:hint="default"/>
+      </w:rPr>
+    </w:lvl>
+    <w:lvl w:ilvl="1" w:tplc="FFFFFFFF" w:tentative="1">
+      <w:start w:val="1"/>
+      <w:numFmt w:val="lowerLetter"/>
+      <w:lvlText w:val="%2."/>
+      <w:lvlJc w:val="left"/>
+      <w:pPr>
+        <w:ind w:left="1440" w:hanging="360"/>
+      </w:pPr>
+    </w:lvl>
+    <w:lvl w:ilvl="2" w:tplc="FFFFFFFF" w:tentative="1">
+      <w:start w:val="1"/>
+      <w:numFmt w:val="lowerRoman"/>
+      <w:lvlText w:val="%3."/>
+      <w:lvlJc w:val="right"/>
+      <w:pPr>
+        <w:ind w:left="2160" w:hanging="180"/>
+      </w:pPr>
+    </w:lvl>
+    <w:lvl w:ilvl="3" w:tplc="FFFFFFFF" w:tentative="1">
+      <w:start w:val="1"/>
+      <w:numFmt w:val="decimal"/>
+      <w:lvlText w:val="%4."/>
+      <w:lvlJc w:val="left"/>
+      <w:pPr>
+        <w:ind w:left="2880" w:hanging="360"/>
+      </w:pPr>
+    </w:lvl>
+    <w:lvl w:ilvl="4" w:tplc="FFFFFFFF" w:tentative="1">
+      <w:start w:val="1"/>
+      <w:numFmt w:val="lowerLetter"/>
+      <w:lvlText w:val="%5."/>
+      <w:lvlJc w:val="left"/>
+      <w:pPr>
+        <w:ind w:left="3600" w:hanging="360"/>
+      </w:pPr>
+    </w:lvl>
+    <w:lvl w:ilvl="5" w:tplc="FFFFFFFF" w:tentative="1">
+      <w:start w:val="1"/>
+      <w:numFmt w:val="lowerRoman"/>
+      <w:lvlText w:val="%6."/>
+      <w:lvlJc w:val="right"/>
+      <w:pPr>
+        <w:ind w:left="4320" w:hanging="180"/>
+      </w:pPr>
+    </w:lvl>
+    <w:lvl w:ilvl="6" w:tplc="FFFFFFFF" w:tentative="1">
+      <w:start w:val="1"/>
+      <w:numFmt w:val="decimal"/>
+      <w:lvlText w:val="%7."/>
+      <w:lvlJc w:val="left"/>
+      <w:pPr>
+        <w:ind w:left="5040" w:hanging="360"/>
+      </w:pPr>
+    </w:lvl>
+    <w:lvl w:ilvl="7" w:tplc="FFFFFFFF" w:tentative="1">
+      <w:start w:val="1"/>
+      <w:numFmt w:val="lowerLetter"/>
+      <w:lvlText w:val="%8."/>
+      <w:lvlJc w:val="left"/>
+      <w:pPr>
+        <w:ind w:left="5760" w:hanging="360"/>
+      </w:pPr>
+    </w:lvl>
+    <w:lvl w:ilvl="8" w:tplc="FFFFFFFF" w:tentative="1">
+      <w:start w:val="1"/>
+      <w:numFmt w:val="lowerRoman"/>
+      <w:lvlText w:val="%9."/>
+      <w:lvlJc w:val="right"/>
+      <w:pPr>
+        <w:ind w:left="6480" w:hanging="180"/>
       </w:pPr>
     </w:lvl>
   </w:abstractNum>
@@ -6689,6 +7826,9 @@
   </w:num>
   <w:num w:numId="21" w16cid:durableId="2036614510">
     <w:abstractNumId w:val="7"/>
+  </w:num>
+  <w:num w:numId="22" w16cid:durableId="1092165113">
+    <w:abstractNumId w:val="9"/>
   </w:num>
 </w:numbering>
 </file>
@@ -7593,6 +8733,25 @@
       <w:shd w:val="clear" w:color="auto" w:fill="E1DFDD"/>
     </w:rPr>
   </w:style>
+  <w:style w:type="table" w:styleId="TableGrid">
+    <w:name w:val="Table Grid"/>
+    <w:basedOn w:val="TableNormal"/>
+    <w:uiPriority w:val="39"/>
+    <w:rsid w:val="00F43B2D"/>
+    <w:pPr>
+      <w:spacing w:after="0" w:line="240" w:lineRule="auto"/>
+    </w:pPr>
+    <w:tblPr>
+      <w:tblBorders>
+        <w:top w:val="single" w:sz="4" w:space="0" w:color="auto"/>
+        <w:left w:val="single" w:sz="4" w:space="0" w:color="auto"/>
+        <w:bottom w:val="single" w:sz="4" w:space="0" w:color="auto"/>
+        <w:right w:val="single" w:sz="4" w:space="0" w:color="auto"/>
+        <w:insideH w:val="single" w:sz="4" w:space="0" w:color="auto"/>
+        <w:insideV w:val="single" w:sz="4" w:space="0" w:color="auto"/>
+      </w:tblBorders>
+    </w:tblPr>
+  </w:style>
 </w:styles>
 </file>
 

</xml_diff>